<commit_message>
Restructuración y Avance de Diseño
</commit_message>
<xml_diff>
--- a/design/Escenario de Caso de Uso - Analizar Elemento Musical.docx
+++ b/design/Escenario de Caso de Uso - Analizar Elemento Musical.docx
@@ -13,9 +13,10 @@
         <w:tblLook w:val="0000" w:firstRow="0" w:lastRow="0" w:firstColumn="0" w:lastColumn="0" w:noHBand="0" w:noVBand="0"/>
       </w:tblPr>
       <w:tblGrid>
-        <w:gridCol w:w="720"/>
-        <w:gridCol w:w="1080"/>
-        <w:gridCol w:w="185"/>
+        <w:gridCol w:w="851"/>
+        <w:gridCol w:w="949"/>
+        <w:gridCol w:w="43"/>
+        <w:gridCol w:w="142"/>
         <w:gridCol w:w="7660"/>
       </w:tblGrid>
       <w:tr>
@@ -86,7 +87,7 @@
         <w:tc>
           <w:tcPr>
             <w:tcW w:w="7845" w:type="dxa"/>
-            <w:gridSpan w:val="2"/>
+            <w:gridSpan w:val="3"/>
             <w:shd w:val="clear" w:color="auto" w:fill="FFFFFF"/>
             <w:tcMar>
               <w:top w:w="55" w:type="dxa"/>
@@ -195,7 +196,7 @@
         <w:tc>
           <w:tcPr>
             <w:tcW w:w="7845" w:type="dxa"/>
-            <w:gridSpan w:val="2"/>
+            <w:gridSpan w:val="3"/>
             <w:shd w:val="clear" w:color="auto" w:fill="FFFFFF"/>
             <w:tcMar>
               <w:top w:w="55" w:type="dxa"/>
@@ -289,7 +290,7 @@
         <w:tc>
           <w:tcPr>
             <w:tcW w:w="7845" w:type="dxa"/>
-            <w:gridSpan w:val="2"/>
+            <w:gridSpan w:val="3"/>
             <w:shd w:val="clear" w:color="auto" w:fill="auto"/>
             <w:tcMar>
               <w:top w:w="55" w:type="dxa"/>
@@ -372,7 +373,7 @@
         <w:tc>
           <w:tcPr>
             <w:tcW w:w="7845" w:type="dxa"/>
-            <w:gridSpan w:val="2"/>
+            <w:gridSpan w:val="3"/>
             <w:shd w:val="clear" w:color="auto" w:fill="FFFFFF"/>
             <w:tcMar>
               <w:top w:w="55" w:type="dxa"/>
@@ -492,7 +493,7 @@
         <w:tc>
           <w:tcPr>
             <w:tcW w:w="7845" w:type="dxa"/>
-            <w:gridSpan w:val="2"/>
+            <w:gridSpan w:val="3"/>
             <w:shd w:val="clear" w:color="auto" w:fill="auto"/>
             <w:tcMar>
               <w:top w:w="55" w:type="dxa"/>
@@ -566,7 +567,7 @@
         <w:tc>
           <w:tcPr>
             <w:tcW w:w="7845" w:type="dxa"/>
-            <w:gridSpan w:val="2"/>
+            <w:gridSpan w:val="3"/>
             <w:shd w:val="clear" w:color="auto" w:fill="FFFFFF"/>
             <w:tcMar>
               <w:top w:w="55" w:type="dxa"/>
@@ -597,7 +598,7 @@
         <w:tc>
           <w:tcPr>
             <w:tcW w:w="9645" w:type="dxa"/>
-            <w:gridSpan w:val="4"/>
+            <w:gridSpan w:val="5"/>
             <w:shd w:val="clear" w:color="auto" w:fill="ACC0FA"/>
             <w:tcMar>
               <w:top w:w="55" w:type="dxa"/>
@@ -609,6 +610,9 @@
           <w:p>
             <w:pPr>
               <w:pStyle w:val="TableContents"/>
+              <w:rPr>
+                <w:lang w:val="es-MX"/>
+              </w:rPr>
             </w:pPr>
             <w:r>
               <w:rPr>
@@ -709,7 +713,7 @@
         <w:tc>
           <w:tcPr>
             <w:tcW w:w="7845" w:type="dxa"/>
-            <w:gridSpan w:val="2"/>
+            <w:gridSpan w:val="3"/>
             <w:shd w:val="clear" w:color="auto" w:fill="auto"/>
             <w:tcMar>
               <w:top w:w="55" w:type="dxa"/>
@@ -776,7 +780,7 @@
         <w:tc>
           <w:tcPr>
             <w:tcW w:w="7845" w:type="dxa"/>
-            <w:gridSpan w:val="2"/>
+            <w:gridSpan w:val="3"/>
             <w:shd w:val="clear" w:color="auto" w:fill="FFFFFF"/>
             <w:tcMar>
               <w:top w:w="55" w:type="dxa"/>
@@ -804,7 +808,7 @@
         <w:tc>
           <w:tcPr>
             <w:tcW w:w="1985" w:type="dxa"/>
-            <w:gridSpan w:val="3"/>
+            <w:gridSpan w:val="4"/>
             <w:shd w:val="clear" w:color="auto" w:fill="F9C0DE"/>
             <w:tcMar>
               <w:top w:w="55" w:type="dxa"/>
@@ -817,6 +821,9 @@
             <w:pPr>
               <w:pStyle w:val="TableContents"/>
               <w:jc w:val="right"/>
+              <w:rPr>
+                <w:lang w:val="es-MX"/>
+              </w:rPr>
             </w:pPr>
             <w:r>
               <w:rPr>
@@ -912,6 +919,9 @@
           <w:p>
             <w:pPr>
               <w:pStyle w:val="TableContents"/>
+              <w:rPr>
+                <w:lang w:val="es-MX"/>
+              </w:rPr>
             </w:pPr>
             <w:r>
               <w:rPr>
@@ -1006,7 +1016,7 @@
         <w:tc>
           <w:tcPr>
             <w:tcW w:w="9645" w:type="dxa"/>
-            <w:gridSpan w:val="4"/>
+            <w:gridSpan w:val="5"/>
             <w:shd w:val="clear" w:color="auto" w:fill="auto"/>
             <w:tcMar>
               <w:top w:w="55" w:type="dxa"/>
@@ -1074,7 +1084,7 @@
         <w:tc>
           <w:tcPr>
             <w:tcW w:w="7845" w:type="dxa"/>
-            <w:gridSpan w:val="2"/>
+            <w:gridSpan w:val="3"/>
             <w:shd w:val="clear" w:color="auto" w:fill="FFFFFF"/>
             <w:tcMar>
               <w:top w:w="55" w:type="dxa"/>
@@ -1102,7 +1112,7 @@
         <w:tc>
           <w:tcPr>
             <w:tcW w:w="9645" w:type="dxa"/>
-            <w:gridSpan w:val="4"/>
+            <w:gridSpan w:val="5"/>
             <w:shd w:val="clear" w:color="auto" w:fill="BAE6DB"/>
             <w:tcMar>
               <w:top w:w="55" w:type="dxa"/>
@@ -1114,6 +1124,9 @@
           <w:p>
             <w:pPr>
               <w:pStyle w:val="TableContents"/>
+              <w:rPr>
+                <w:lang w:val="es-MX"/>
+              </w:rPr>
             </w:pPr>
             <w:r>
               <w:rPr>
@@ -1125,7 +1138,6 @@
               </w:rPr>
               <w:t xml:space="preserve">   El </w:t>
             </w:r>
-            <w:proofErr w:type="spellStart"/>
             <w:r>
               <w:rPr>
                 <w:rFonts w:ascii="Cantarell Light" w:hAnsi="Cantarell Light"/>
@@ -1148,20 +1160,7 @@
                 <w:szCs w:val="20"/>
                 <w:lang w:val="es-MX"/>
               </w:rPr>
-              <w:t>odulo</w:t>
-            </w:r>
-            <w:proofErr w:type="spellEnd"/>
-            <w:r>
-              <w:rPr>
-                <w:rFonts w:ascii="Cantarell Light" w:hAnsi="Cantarell Light"/>
-                <w:b/>
-                <w:bCs/>
-                <w:color w:val="000000"/>
-                <w:sz w:val="20"/>
-                <w:szCs w:val="20"/>
-                <w:lang w:val="es-MX"/>
-              </w:rPr>
-              <w:t xml:space="preserve"> o Musico </w:t>
+              <w:t xml:space="preserve">odulo o Musico </w:t>
             </w:r>
             <w:r>
               <w:rPr>
@@ -1202,7 +1201,7 @@
         <w:tc>
           <w:tcPr>
             <w:tcW w:w="9645" w:type="dxa"/>
-            <w:gridSpan w:val="4"/>
+            <w:gridSpan w:val="5"/>
             <w:shd w:val="clear" w:color="auto" w:fill="auto"/>
             <w:tcMar>
               <w:top w:w="55" w:type="dxa"/>
@@ -1292,7 +1291,7 @@
         <w:tc>
           <w:tcPr>
             <w:tcW w:w="7845" w:type="dxa"/>
-            <w:gridSpan w:val="2"/>
+            <w:gridSpan w:val="3"/>
             <w:shd w:val="clear" w:color="auto" w:fill="FFFFFF"/>
             <w:tcMar>
               <w:top w:w="55" w:type="dxa"/>
@@ -1319,7 +1318,7 @@
       <w:tr>
         <w:tc>
           <w:tcPr>
-            <w:tcW w:w="720" w:type="dxa"/>
+            <w:tcW w:w="851" w:type="dxa"/>
             <w:shd w:val="clear" w:color="auto" w:fill="E5E6B5"/>
             <w:tcMar>
               <w:top w:w="55" w:type="dxa"/>
@@ -1337,16 +1336,14 @@
                 <w:color w:val="000000"/>
                 <w:sz w:val="20"/>
                 <w:szCs w:val="20"/>
-                <w:lang w:val="es-MX"/>
-              </w:rPr>
-            </w:pPr>
-            <w:r>
-              <w:rPr>
-                <w:rFonts w:ascii="Cantarell Light" w:hAnsi="Cantarell Light"/>
-                <w:color w:val="000000"/>
-                <w:sz w:val="20"/>
-                <w:szCs w:val="20"/>
-                <w:lang w:val="es-MX"/>
+              </w:rPr>
+            </w:pPr>
+            <w:r>
+              <w:rPr>
+                <w:rFonts w:ascii="Cantarell Light" w:hAnsi="Cantarell Light"/>
+                <w:color w:val="000000"/>
+                <w:sz w:val="20"/>
+                <w:szCs w:val="20"/>
               </w:rPr>
               <w:t>1.</w:t>
             </w:r>
@@ -1360,16 +1357,14 @@
                 <w:color w:val="000000"/>
                 <w:sz w:val="20"/>
                 <w:szCs w:val="20"/>
-                <w:lang w:val="es-MX"/>
-              </w:rPr>
-            </w:pPr>
-            <w:r>
-              <w:rPr>
-                <w:rFonts w:ascii="Cantarell Light" w:hAnsi="Cantarell Light"/>
-                <w:color w:val="000000"/>
-                <w:sz w:val="20"/>
-                <w:szCs w:val="20"/>
-                <w:lang w:val="es-MX"/>
+              </w:rPr>
+            </w:pPr>
+            <w:r>
+              <w:rPr>
+                <w:rFonts w:ascii="Cantarell Light" w:hAnsi="Cantarell Light"/>
+                <w:color w:val="000000"/>
+                <w:sz w:val="20"/>
+                <w:szCs w:val="20"/>
               </w:rPr>
               <w:t>2.</w:t>
             </w:r>
@@ -1383,16 +1378,14 @@
                 <w:color w:val="000000"/>
                 <w:sz w:val="20"/>
                 <w:szCs w:val="20"/>
-                <w:lang w:val="es-MX"/>
-              </w:rPr>
-            </w:pPr>
-            <w:r>
-              <w:rPr>
-                <w:rFonts w:ascii="Cantarell Light" w:hAnsi="Cantarell Light"/>
-                <w:color w:val="000000"/>
-                <w:sz w:val="20"/>
-                <w:szCs w:val="20"/>
-                <w:lang w:val="es-MX"/>
+              </w:rPr>
+            </w:pPr>
+            <w:r>
+              <w:rPr>
+                <w:rFonts w:ascii="Cantarell Light" w:hAnsi="Cantarell Light"/>
+                <w:color w:val="000000"/>
+                <w:sz w:val="20"/>
+                <w:szCs w:val="20"/>
               </w:rPr>
               <w:t>3.</w:t>
             </w:r>
@@ -1405,7 +1398,6 @@
                 <w:color w:val="000000"/>
                 <w:sz w:val="20"/>
                 <w:szCs w:val="20"/>
-                <w:lang w:val="es-MX"/>
               </w:rPr>
             </w:pPr>
           </w:p>
@@ -1418,19 +1410,26 @@
                 <w:color w:val="000000"/>
                 <w:sz w:val="20"/>
                 <w:szCs w:val="20"/>
-                <w:lang w:val="es-MX"/>
-              </w:rPr>
-            </w:pPr>
-            <w:r>
-              <w:rPr>
-                <w:rFonts w:ascii="Cantarell Light" w:hAnsi="Cantarell Light"/>
-                <w:color w:val="000000"/>
-                <w:sz w:val="20"/>
-                <w:szCs w:val="20"/>
-                <w:lang w:val="es-MX"/>
+              </w:rPr>
+            </w:pPr>
+            <w:r>
+              <w:rPr>
+                <w:rFonts w:ascii="Cantarell Light" w:hAnsi="Cantarell Light"/>
+                <w:color w:val="000000"/>
+                <w:sz w:val="20"/>
+                <w:szCs w:val="20"/>
               </w:rPr>
               <w:t>3.a.1</w:t>
             </w:r>
+            <w:r>
+              <w:rPr>
+                <w:rFonts w:ascii="Cantarell Light" w:hAnsi="Cantarell Light"/>
+                <w:color w:val="000000"/>
+                <w:sz w:val="20"/>
+                <w:szCs w:val="20"/>
+              </w:rPr>
+              <w:t>.</w:t>
+            </w:r>
           </w:p>
           <w:p>
             <w:pPr>
@@ -1441,7 +1440,6 @@
                 <w:color w:val="000000"/>
                 <w:sz w:val="20"/>
                 <w:szCs w:val="20"/>
-                <w:lang w:val="es-MX"/>
               </w:rPr>
             </w:pPr>
           </w:p>
@@ -1454,7 +1452,35 @@
                 <w:color w:val="000000"/>
                 <w:sz w:val="20"/>
                 <w:szCs w:val="20"/>
-                <w:lang w:val="es-MX"/>
+              </w:rPr>
+            </w:pPr>
+            <w:r>
+              <w:rPr>
+                <w:rFonts w:ascii="Cantarell Light" w:hAnsi="Cantarell Light"/>
+                <w:color w:val="000000"/>
+                <w:sz w:val="20"/>
+                <w:szCs w:val="20"/>
+              </w:rPr>
+              <w:t>3.a.2</w:t>
+            </w:r>
+            <w:r>
+              <w:rPr>
+                <w:rFonts w:ascii="Cantarell Light" w:hAnsi="Cantarell Light"/>
+                <w:color w:val="000000"/>
+                <w:sz w:val="20"/>
+                <w:szCs w:val="20"/>
+              </w:rPr>
+              <w:t>.</w:t>
+            </w:r>
+          </w:p>
+          <w:p>
+            <w:pPr>
+              <w:pStyle w:val="TableContents"/>
+              <w:rPr>
+                <w:rFonts w:ascii="Cantarell Light" w:hAnsi="Cantarell Light"/>
+                <w:color w:val="000000"/>
+                <w:sz w:val="20"/>
+                <w:szCs w:val="20"/>
               </w:rPr>
             </w:pPr>
           </w:p>
@@ -1467,19 +1493,26 @@
                 <w:color w:val="000000"/>
                 <w:sz w:val="20"/>
                 <w:szCs w:val="20"/>
-                <w:lang w:val="es-MX"/>
-              </w:rPr>
-            </w:pPr>
-            <w:r>
-              <w:rPr>
-                <w:rFonts w:ascii="Cantarell Light" w:hAnsi="Cantarell Light"/>
-                <w:color w:val="000000"/>
-                <w:sz w:val="20"/>
-                <w:szCs w:val="20"/>
-                <w:lang w:val="es-MX"/>
+              </w:rPr>
+            </w:pPr>
+            <w:r>
+              <w:rPr>
+                <w:rFonts w:ascii="Cantarell Light" w:hAnsi="Cantarell Light"/>
+                <w:color w:val="000000"/>
+                <w:sz w:val="20"/>
+                <w:szCs w:val="20"/>
               </w:rPr>
               <w:t>3.b.1</w:t>
             </w:r>
+            <w:r>
+              <w:rPr>
+                <w:rFonts w:ascii="Cantarell Light" w:hAnsi="Cantarell Light"/>
+                <w:color w:val="000000"/>
+                <w:sz w:val="20"/>
+                <w:szCs w:val="20"/>
+              </w:rPr>
+              <w:t>.</w:t>
+            </w:r>
           </w:p>
           <w:p>
             <w:pPr>
@@ -1490,19 +1523,38 @@
                 <w:color w:val="000000"/>
                 <w:sz w:val="20"/>
                 <w:szCs w:val="20"/>
-                <w:lang w:val="es-MX"/>
-              </w:rPr>
-            </w:pPr>
-            <w:r>
-              <w:rPr>
-                <w:rFonts w:ascii="Cantarell Light" w:hAnsi="Cantarell Light"/>
-                <w:color w:val="000000"/>
-                <w:sz w:val="20"/>
-                <w:szCs w:val="20"/>
-                <w:lang w:val="es-MX"/>
+              </w:rPr>
+            </w:pPr>
+          </w:p>
+          <w:p>
+            <w:pPr>
+              <w:pStyle w:val="TableContents"/>
+              <w:jc w:val="right"/>
+              <w:rPr>
+                <w:rFonts w:ascii="Cantarell Light" w:hAnsi="Cantarell Light"/>
+                <w:color w:val="000000"/>
+                <w:sz w:val="20"/>
+                <w:szCs w:val="20"/>
+              </w:rPr>
+            </w:pPr>
+            <w:r>
+              <w:rPr>
+                <w:rFonts w:ascii="Cantarell Light" w:hAnsi="Cantarell Light"/>
+                <w:color w:val="000000"/>
+                <w:sz w:val="20"/>
+                <w:szCs w:val="20"/>
               </w:rPr>
               <w:t>3.b.2</w:t>
             </w:r>
+            <w:r>
+              <w:rPr>
+                <w:rFonts w:ascii="Cantarell Light" w:hAnsi="Cantarell Light"/>
+                <w:color w:val="000000"/>
+                <w:sz w:val="20"/>
+                <w:szCs w:val="20"/>
+              </w:rPr>
+              <w:t>.</w:t>
+            </w:r>
           </w:p>
           <w:p>
             <w:pPr>
@@ -1513,19 +1565,86 @@
                 <w:color w:val="000000"/>
                 <w:sz w:val="20"/>
                 <w:szCs w:val="20"/>
-                <w:lang w:val="es-MX"/>
-              </w:rPr>
-            </w:pPr>
-            <w:r>
-              <w:rPr>
-                <w:rFonts w:ascii="Cantarell Light" w:hAnsi="Cantarell Light"/>
-                <w:color w:val="000000"/>
-                <w:sz w:val="20"/>
-                <w:szCs w:val="20"/>
-                <w:lang w:val="es-MX"/>
+              </w:rPr>
+            </w:pPr>
+            <w:r>
+              <w:rPr>
+                <w:rFonts w:ascii="Cantarell Light" w:hAnsi="Cantarell Light"/>
+                <w:color w:val="000000"/>
+                <w:sz w:val="20"/>
+                <w:szCs w:val="20"/>
+              </w:rPr>
+              <w:t>3.b.2.1</w:t>
+            </w:r>
+            <w:r>
+              <w:rPr>
+                <w:rFonts w:ascii="Cantarell Light" w:hAnsi="Cantarell Light"/>
+                <w:color w:val="000000"/>
+                <w:sz w:val="20"/>
+                <w:szCs w:val="20"/>
+              </w:rPr>
+              <w:t>.</w:t>
+            </w:r>
+          </w:p>
+          <w:p>
+            <w:pPr>
+              <w:pStyle w:val="TableContents"/>
+              <w:jc w:val="right"/>
+              <w:rPr>
+                <w:rFonts w:ascii="Cantarell Light" w:hAnsi="Cantarell Light"/>
+                <w:color w:val="000000"/>
+                <w:sz w:val="20"/>
+                <w:szCs w:val="20"/>
+              </w:rPr>
+            </w:pPr>
+            <w:r>
+              <w:rPr>
+                <w:rFonts w:ascii="Cantarell Light" w:hAnsi="Cantarell Light"/>
+                <w:color w:val="000000"/>
+                <w:sz w:val="20"/>
+                <w:szCs w:val="20"/>
+              </w:rPr>
+              <w:t>3.b.2.2</w:t>
+            </w:r>
+            <w:r>
+              <w:rPr>
+                <w:rFonts w:ascii="Cantarell Light" w:hAnsi="Cantarell Light"/>
+                <w:color w:val="000000"/>
+                <w:sz w:val="20"/>
+                <w:szCs w:val="20"/>
+              </w:rPr>
+              <w:t>.</w:t>
+            </w:r>
+          </w:p>
+          <w:p>
+            <w:pPr>
+              <w:pStyle w:val="TableContents"/>
+              <w:jc w:val="right"/>
+              <w:rPr>
+                <w:rFonts w:ascii="Cantarell Light" w:hAnsi="Cantarell Light"/>
+                <w:color w:val="000000"/>
+                <w:sz w:val="20"/>
+                <w:szCs w:val="20"/>
+              </w:rPr>
+            </w:pPr>
+            <w:r>
+              <w:rPr>
+                <w:rFonts w:ascii="Cantarell Light" w:hAnsi="Cantarell Light"/>
+                <w:color w:val="000000"/>
+                <w:sz w:val="20"/>
+                <w:szCs w:val="20"/>
               </w:rPr>
               <w:t>3.b.3</w:t>
             </w:r>
+            <w:r>
+              <w:rPr>
+                <w:rFonts w:ascii="Cantarell Light" w:hAnsi="Cantarell Light"/>
+                <w:color w:val="000000"/>
+                <w:sz w:val="20"/>
+                <w:szCs w:val="20"/>
+              </w:rPr>
+              <w:t>.</w:t>
+            </w:r>
           </w:p>
           <w:p>
             <w:pPr>
@@ -1536,18 +1655,25 @@
                 <w:color w:val="000000"/>
                 <w:sz w:val="20"/>
                 <w:szCs w:val="20"/>
-                <w:lang w:val="es-MX"/>
-              </w:rPr>
-            </w:pPr>
-            <w:r>
-              <w:rPr>
-                <w:rFonts w:ascii="Cantarell Light" w:hAnsi="Cantarell Light"/>
-                <w:color w:val="000000"/>
-                <w:sz w:val="20"/>
-                <w:szCs w:val="20"/>
-                <w:lang w:val="es-MX"/>
-              </w:rPr>
-              <w:t>3.b.4</w:t>
+              </w:rPr>
+            </w:pPr>
+            <w:r>
+              <w:rPr>
+                <w:rFonts w:ascii="Cantarell Light" w:hAnsi="Cantarell Light"/>
+                <w:color w:val="000000"/>
+                <w:sz w:val="20"/>
+                <w:szCs w:val="20"/>
+              </w:rPr>
+              <w:t>3.b.</w:t>
+            </w:r>
+            <w:r>
+              <w:rPr>
+                <w:rFonts w:ascii="Cantarell Light" w:hAnsi="Cantarell Light"/>
+                <w:color w:val="000000"/>
+                <w:sz w:val="20"/>
+                <w:szCs w:val="20"/>
+              </w:rPr>
+              <w:t>3.1.</w:t>
             </w:r>
           </w:p>
           <w:p>
@@ -1559,29 +1685,35 @@
                 <w:color w:val="000000"/>
                 <w:sz w:val="20"/>
                 <w:szCs w:val="20"/>
-                <w:lang w:val="es-MX"/>
-              </w:rPr>
-            </w:pPr>
-            <w:r>
-              <w:rPr>
-                <w:rFonts w:ascii="Cantarell Light" w:hAnsi="Cantarell Light"/>
-                <w:color w:val="000000"/>
-                <w:sz w:val="20"/>
-                <w:szCs w:val="20"/>
-                <w:lang w:val="es-MX"/>
-              </w:rPr>
-              <w:t>3.b.5</w:t>
-            </w:r>
-          </w:p>
-          <w:p>
-            <w:pPr>
-              <w:pStyle w:val="TableContents"/>
-              <w:rPr>
-                <w:rFonts w:ascii="Cantarell Light" w:hAnsi="Cantarell Light"/>
-                <w:color w:val="000000"/>
-                <w:sz w:val="20"/>
-                <w:szCs w:val="20"/>
-                <w:lang w:val="es-MX"/>
+              </w:rPr>
+            </w:pPr>
+            <w:r>
+              <w:rPr>
+                <w:rFonts w:ascii="Cantarell Light" w:hAnsi="Cantarell Light"/>
+                <w:color w:val="000000"/>
+                <w:sz w:val="20"/>
+                <w:szCs w:val="20"/>
+              </w:rPr>
+              <w:t>3.b.</w:t>
+            </w:r>
+            <w:r>
+              <w:rPr>
+                <w:rFonts w:ascii="Cantarell Light" w:hAnsi="Cantarell Light"/>
+                <w:color w:val="000000"/>
+                <w:sz w:val="20"/>
+                <w:szCs w:val="20"/>
+              </w:rPr>
+              <w:t>5.</w:t>
+            </w:r>
+          </w:p>
+          <w:p>
+            <w:pPr>
+              <w:pStyle w:val="TableContents"/>
+              <w:rPr>
+                <w:rFonts w:ascii="Cantarell Light" w:hAnsi="Cantarell Light"/>
+                <w:color w:val="000000"/>
+                <w:sz w:val="20"/>
+                <w:szCs w:val="20"/>
               </w:rPr>
             </w:pPr>
           </w:p>
@@ -1594,19 +1726,26 @@
                 <w:color w:val="000000"/>
                 <w:sz w:val="20"/>
                 <w:szCs w:val="20"/>
-                <w:lang w:val="es-MX"/>
-              </w:rPr>
-            </w:pPr>
-            <w:r>
-              <w:rPr>
-                <w:rFonts w:ascii="Cantarell Light" w:hAnsi="Cantarell Light"/>
-                <w:color w:val="000000"/>
-                <w:sz w:val="20"/>
-                <w:szCs w:val="20"/>
-                <w:lang w:val="es-MX"/>
+              </w:rPr>
+            </w:pPr>
+            <w:r>
+              <w:rPr>
+                <w:rFonts w:ascii="Cantarell Light" w:hAnsi="Cantarell Light"/>
+                <w:color w:val="000000"/>
+                <w:sz w:val="20"/>
+                <w:szCs w:val="20"/>
               </w:rPr>
               <w:t>3.c.1</w:t>
             </w:r>
+            <w:r>
+              <w:rPr>
+                <w:rFonts w:ascii="Cantarell Light" w:hAnsi="Cantarell Light"/>
+                <w:color w:val="000000"/>
+                <w:sz w:val="20"/>
+                <w:szCs w:val="20"/>
+              </w:rPr>
+              <w:t>.</w:t>
+            </w:r>
           </w:p>
           <w:p>
             <w:pPr>
@@ -1617,19 +1756,26 @@
                 <w:color w:val="000000"/>
                 <w:sz w:val="20"/>
                 <w:szCs w:val="20"/>
-                <w:lang w:val="es-MX"/>
-              </w:rPr>
-            </w:pPr>
-            <w:r>
-              <w:rPr>
-                <w:rFonts w:ascii="Cantarell Light" w:hAnsi="Cantarell Light"/>
-                <w:color w:val="000000"/>
-                <w:sz w:val="20"/>
-                <w:szCs w:val="20"/>
-                <w:lang w:val="es-MX"/>
+              </w:rPr>
+            </w:pPr>
+            <w:r>
+              <w:rPr>
+                <w:rFonts w:ascii="Cantarell Light" w:hAnsi="Cantarell Light"/>
+                <w:color w:val="000000"/>
+                <w:sz w:val="20"/>
+                <w:szCs w:val="20"/>
               </w:rPr>
               <w:t>3.c.2</w:t>
             </w:r>
+            <w:r>
+              <w:rPr>
+                <w:rFonts w:ascii="Cantarell Light" w:hAnsi="Cantarell Light"/>
+                <w:color w:val="000000"/>
+                <w:sz w:val="20"/>
+                <w:szCs w:val="20"/>
+              </w:rPr>
+              <w:t>.</w:t>
+            </w:r>
           </w:p>
           <w:p>
             <w:pPr>
@@ -1640,18 +1786,34 @@
                 <w:color w:val="000000"/>
                 <w:sz w:val="20"/>
                 <w:szCs w:val="20"/>
-                <w:lang w:val="es-MX"/>
-              </w:rPr>
-            </w:pPr>
-            <w:r>
-              <w:rPr>
-                <w:rFonts w:ascii="Cantarell Light" w:hAnsi="Cantarell Light"/>
-                <w:color w:val="000000"/>
-                <w:sz w:val="20"/>
-                <w:szCs w:val="20"/>
-                <w:lang w:val="es-MX"/>
-              </w:rPr>
-              <w:t>3.c.3</w:t>
+              </w:rPr>
+            </w:pPr>
+            <w:r>
+              <w:rPr>
+                <w:rFonts w:ascii="Cantarell Light" w:hAnsi="Cantarell Light"/>
+                <w:color w:val="000000"/>
+                <w:sz w:val="20"/>
+                <w:szCs w:val="20"/>
+              </w:rPr>
+              <w:t>3.c.</w:t>
+            </w:r>
+            <w:r>
+              <w:rPr>
+                <w:rFonts w:ascii="Cantarell Light" w:hAnsi="Cantarell Light"/>
+                <w:color w:val="000000"/>
+                <w:sz w:val="20"/>
+                <w:szCs w:val="20"/>
+              </w:rPr>
+              <w:t>3</w:t>
+            </w:r>
+            <w:r>
+              <w:rPr>
+                <w:rFonts w:ascii="Cantarell Light" w:hAnsi="Cantarell Light"/>
+                <w:color w:val="000000"/>
+                <w:sz w:val="20"/>
+                <w:szCs w:val="20"/>
+              </w:rPr>
+              <w:t>.</w:t>
             </w:r>
           </w:p>
           <w:p>
@@ -1663,7 +1825,6 @@
                 <w:color w:val="000000"/>
                 <w:sz w:val="20"/>
                 <w:szCs w:val="20"/>
-                <w:lang w:val="es-MX"/>
               </w:rPr>
             </w:pPr>
           </w:p>
@@ -1676,52 +1837,14 @@
                 <w:color w:val="000000"/>
                 <w:sz w:val="20"/>
                 <w:szCs w:val="20"/>
-                <w:lang w:val="es-MX"/>
-              </w:rPr>
-            </w:pPr>
-            <w:r>
-              <w:rPr>
-                <w:rFonts w:ascii="Cantarell Light" w:hAnsi="Cantarell Light"/>
-                <w:color w:val="000000"/>
-                <w:sz w:val="20"/>
-                <w:szCs w:val="20"/>
-                <w:lang w:val="es-MX"/>
-              </w:rPr>
-              <w:t>3.c.4</w:t>
-            </w:r>
-          </w:p>
-          <w:p>
-            <w:pPr>
-              <w:pStyle w:val="TableContents"/>
-              <w:jc w:val="right"/>
-              <w:rPr>
-                <w:rFonts w:ascii="Cantarell Light" w:hAnsi="Cantarell Light"/>
-                <w:color w:val="000000"/>
-                <w:sz w:val="20"/>
-                <w:szCs w:val="20"/>
-                <w:lang w:val="es-MX"/>
-              </w:rPr>
-            </w:pPr>
-          </w:p>
-          <w:p>
-            <w:pPr>
-              <w:pStyle w:val="TableContents"/>
-              <w:jc w:val="right"/>
-              <w:rPr>
-                <w:rFonts w:ascii="Cantarell Light" w:hAnsi="Cantarell Light"/>
-                <w:color w:val="000000"/>
-                <w:sz w:val="20"/>
-                <w:szCs w:val="20"/>
-                <w:lang w:val="es-MX"/>
-              </w:rPr>
-            </w:pPr>
-            <w:r>
-              <w:rPr>
-                <w:rFonts w:ascii="Cantarell Light" w:hAnsi="Cantarell Light"/>
-                <w:color w:val="000000"/>
-                <w:sz w:val="20"/>
-                <w:szCs w:val="20"/>
-                <w:lang w:val="es-MX"/>
+              </w:rPr>
+            </w:pPr>
+            <w:r>
+              <w:rPr>
+                <w:rFonts w:ascii="Cantarell Light" w:hAnsi="Cantarell Light"/>
+                <w:color w:val="000000"/>
+                <w:sz w:val="20"/>
+                <w:szCs w:val="20"/>
               </w:rPr>
               <w:t>4.</w:t>
             </w:r>
@@ -1729,8 +1852,8 @@
         </w:tc>
         <w:tc>
           <w:tcPr>
-            <w:tcW w:w="8925" w:type="dxa"/>
-            <w:gridSpan w:val="3"/>
+            <w:tcW w:w="8794" w:type="dxa"/>
+            <w:gridSpan w:val="4"/>
             <w:shd w:val="clear" w:color="auto" w:fill="E5E6B5"/>
             <w:tcMar>
               <w:top w:w="55" w:type="dxa"/>
@@ -1758,6 +1881,159 @@
                 <w:color w:val="000000"/>
                 <w:sz w:val="20"/>
                 <w:szCs w:val="20"/>
+              </w:rPr>
+              <w:t xml:space="preserve"> </w:t>
+            </w:r>
+            <w:r>
+              <w:rPr>
+                <w:rFonts w:ascii="Cantarell Light" w:hAnsi="Cantarell Light"/>
+                <w:color w:val="000000"/>
+                <w:sz w:val="20"/>
+                <w:szCs w:val="20"/>
+                <w:lang w:val="es-MX"/>
+              </w:rPr>
+              <w:t xml:space="preserve">El </w:t>
+            </w:r>
+            <w:r>
+              <w:rPr>
+                <w:rFonts w:ascii="Cantarell Light" w:hAnsi="Cantarell Light"/>
+                <w:b/>
+                <w:bCs/>
+                <w:color w:val="000000"/>
+                <w:sz w:val="20"/>
+                <w:szCs w:val="20"/>
+                <w:lang w:val="es-MX"/>
+              </w:rPr>
+              <w:t xml:space="preserve">Sistema </w:t>
+            </w:r>
+            <w:r>
+              <w:rPr>
+                <w:rFonts w:ascii="Cantarell Light" w:hAnsi="Cantarell Light"/>
+                <w:color w:val="000000"/>
+                <w:sz w:val="20"/>
+                <w:szCs w:val="20"/>
+                <w:lang w:val="es-MX"/>
+              </w:rPr>
+              <w:t xml:space="preserve">lee la </w:t>
+            </w:r>
+            <w:r>
+              <w:rPr>
+                <w:rFonts w:ascii="Cantarell Light" w:hAnsi="Cantarell Light"/>
+                <w:b/>
+                <w:bCs/>
+                <w:color w:val="000000"/>
+                <w:sz w:val="20"/>
+                <w:szCs w:val="20"/>
+                <w:lang w:val="es-MX"/>
+              </w:rPr>
+              <w:t>Entrada.</w:t>
+            </w:r>
+          </w:p>
+          <w:p>
+            <w:pPr>
+              <w:pStyle w:val="TableContents"/>
+              <w:rPr>
+                <w:rFonts w:ascii="Cantarell Light" w:hAnsi="Cantarell Light"/>
+                <w:color w:val="000000"/>
+                <w:sz w:val="20"/>
+                <w:szCs w:val="20"/>
+                <w:lang w:val="es-MX"/>
+              </w:rPr>
+            </w:pPr>
+            <w:r>
+              <w:rPr>
+                <w:rFonts w:ascii="Cantarell Light" w:hAnsi="Cantarell Light"/>
+                <w:b/>
+                <w:bCs/>
+                <w:color w:val="000000"/>
+                <w:sz w:val="20"/>
+                <w:szCs w:val="20"/>
+                <w:lang w:val="es-MX"/>
+              </w:rPr>
+              <w:t xml:space="preserve"> </w:t>
+            </w:r>
+            <w:r>
+              <w:rPr>
+                <w:rFonts w:ascii="Cantarell Light" w:hAnsi="Cantarell Light"/>
+                <w:color w:val="000000"/>
+                <w:sz w:val="20"/>
+                <w:szCs w:val="20"/>
+                <w:lang w:val="es-MX"/>
+              </w:rPr>
+              <w:t xml:space="preserve">El </w:t>
+            </w:r>
+            <w:r>
+              <w:rPr>
+                <w:rFonts w:ascii="Cantarell Light" w:hAnsi="Cantarell Light"/>
+                <w:b/>
+                <w:bCs/>
+                <w:color w:val="000000"/>
+                <w:sz w:val="20"/>
+                <w:szCs w:val="20"/>
+                <w:lang w:val="es-MX"/>
+              </w:rPr>
+              <w:t>Sistema</w:t>
+            </w:r>
+            <w:r>
+              <w:rPr>
+                <w:rFonts w:ascii="Cantarell Light" w:hAnsi="Cantarell Light"/>
+                <w:color w:val="000000"/>
+                <w:sz w:val="20"/>
+                <w:szCs w:val="20"/>
+                <w:lang w:val="es-MX"/>
+              </w:rPr>
+              <w:t xml:space="preserve"> separa los </w:t>
+            </w:r>
+            <w:r>
+              <w:rPr>
+                <w:rFonts w:ascii="Cantarell Light" w:hAnsi="Cantarell Light"/>
+                <w:b/>
+                <w:bCs/>
+                <w:color w:val="000000"/>
+                <w:sz w:val="20"/>
+                <w:szCs w:val="20"/>
+                <w:lang w:val="es-MX"/>
+              </w:rPr>
+              <w:t>Elementos Musicales</w:t>
+            </w:r>
+            <w:r>
+              <w:rPr>
+                <w:rFonts w:ascii="Cantarell Light" w:hAnsi="Cantarell Light"/>
+                <w:color w:val="000000"/>
+                <w:sz w:val="20"/>
+                <w:szCs w:val="20"/>
+                <w:lang w:val="es-MX"/>
+              </w:rPr>
+              <w:t xml:space="preserve"> por tipo</w:t>
+            </w:r>
+            <w:r>
+              <w:rPr>
+                <w:rFonts w:ascii="Cantarell Light" w:hAnsi="Cantarell Light"/>
+                <w:color w:val="000000"/>
+                <w:sz w:val="20"/>
+                <w:szCs w:val="20"/>
+                <w:lang w:val="es-MX"/>
+              </w:rPr>
+              <w:t>: Escala, Acorde, Armonía, Nota.</w:t>
+            </w:r>
+          </w:p>
+          <w:p>
+            <w:pPr>
+              <w:pStyle w:val="TableContents"/>
+              <w:rPr>
+                <w:rFonts w:ascii="Cantarell Light" w:hAnsi="Cantarell Light"/>
+                <w:color w:val="000000"/>
+                <w:sz w:val="20"/>
+                <w:szCs w:val="20"/>
+                <w:lang w:val="es-MX"/>
+              </w:rPr>
+            </w:pPr>
+            <w:r>
+              <w:rPr>
+                <w:rFonts w:ascii="Cantarell Light" w:hAnsi="Cantarell Light"/>
+                <w:color w:val="000000"/>
+                <w:sz w:val="20"/>
+                <w:szCs w:val="20"/>
                 <w:lang w:val="es-MX"/>
               </w:rPr>
               <w:t xml:space="preserve"> El </w:t>
@@ -1772,47 +2048,123 @@
                 <w:szCs w:val="20"/>
                 <w:lang w:val="es-MX"/>
               </w:rPr>
-              <w:t xml:space="preserve">Sistema </w:t>
-            </w:r>
-            <w:r>
-              <w:rPr>
-                <w:rFonts w:ascii="Cantarell Light" w:hAnsi="Cantarell Light"/>
-                <w:color w:val="000000"/>
-                <w:sz w:val="20"/>
-                <w:szCs w:val="20"/>
-                <w:lang w:val="es-MX"/>
-              </w:rPr>
-              <w:t xml:space="preserve">lee la </w:t>
-            </w:r>
-            <w:r>
-              <w:rPr>
-                <w:rFonts w:ascii="Cantarell Light" w:hAnsi="Cantarell Light"/>
-                <w:b/>
-                <w:bCs/>
-                <w:color w:val="000000"/>
-                <w:sz w:val="20"/>
-                <w:szCs w:val="20"/>
-                <w:lang w:val="es-MX"/>
-              </w:rPr>
-              <w:t>Entrada.</w:t>
-            </w:r>
-          </w:p>
-          <w:p>
-            <w:pPr>
-              <w:pStyle w:val="TableContents"/>
-              <w:rPr>
-                <w:rFonts w:ascii="Cantarell Light" w:hAnsi="Cantarell Light"/>
-                <w:color w:val="000000"/>
-                <w:sz w:val="20"/>
-                <w:szCs w:val="20"/>
-                <w:lang w:val="es-MX"/>
-              </w:rPr>
-            </w:pPr>
-            <w:r>
-              <w:rPr>
-                <w:rFonts w:ascii="Cantarell Light" w:hAnsi="Cantarell Light"/>
-                <w:b/>
-                <w:bCs/>
+              <w:t>Sistema</w:t>
+            </w:r>
+            <w:r>
+              <w:rPr>
+                <w:rFonts w:ascii="Cantarell Light" w:hAnsi="Cantarell Light"/>
+                <w:color w:val="000000"/>
+                <w:sz w:val="20"/>
+                <w:szCs w:val="20"/>
+                <w:lang w:val="es-MX"/>
+              </w:rPr>
+              <w:t xml:space="preserve"> analiza las relaciones entre cada </w:t>
+            </w:r>
+            <w:r>
+              <w:rPr>
+                <w:rFonts w:ascii="Cantarell Light" w:hAnsi="Cantarell Light"/>
+                <w:b/>
+                <w:bCs/>
+                <w:color w:val="000000"/>
+                <w:sz w:val="20"/>
+                <w:szCs w:val="20"/>
+                <w:lang w:val="es-MX"/>
+              </w:rPr>
+              <w:t>Elemento Musical</w:t>
+            </w:r>
+            <w:r>
+              <w:rPr>
+                <w:rFonts w:ascii="Cantarell Light" w:hAnsi="Cantarell Light"/>
+                <w:color w:val="000000"/>
+                <w:sz w:val="20"/>
+                <w:szCs w:val="20"/>
+                <w:lang w:val="es-MX"/>
+              </w:rPr>
+              <w:t xml:space="preserve"> del mismo tipo.</w:t>
+            </w:r>
+          </w:p>
+          <w:p>
+            <w:pPr>
+              <w:pStyle w:val="TableContents"/>
+              <w:rPr>
+                <w:rFonts w:ascii="Cantarell Light" w:hAnsi="Cantarell Light"/>
+                <w:color w:val="000000"/>
+                <w:sz w:val="20"/>
+                <w:szCs w:val="20"/>
+                <w:lang w:val="es-MX"/>
+              </w:rPr>
+            </w:pPr>
+          </w:p>
+          <w:p>
+            <w:pPr>
+              <w:pStyle w:val="TableContents"/>
+              <w:rPr>
+                <w:rFonts w:ascii="Cantarell Light" w:hAnsi="Cantarell Light"/>
+                <w:color w:val="000000"/>
+                <w:sz w:val="20"/>
+                <w:szCs w:val="20"/>
+                <w:lang w:val="es-MX"/>
+              </w:rPr>
+            </w:pPr>
+            <w:r>
+              <w:rPr>
+                <w:rFonts w:ascii="Cantarell Light" w:hAnsi="Cantarell Light"/>
+                <w:color w:val="000000"/>
+                <w:sz w:val="20"/>
+                <w:szCs w:val="20"/>
+                <w:lang w:val="es-MX"/>
+              </w:rPr>
+              <w:t xml:space="preserve">    Si son </w:t>
+            </w:r>
+            <w:r>
+              <w:rPr>
+                <w:rFonts w:ascii="Cantarell Light" w:hAnsi="Cantarell Light"/>
+                <w:b/>
+                <w:bCs/>
+                <w:color w:val="000000"/>
+                <w:sz w:val="20"/>
+                <w:szCs w:val="20"/>
+                <w:lang w:val="es-MX"/>
+              </w:rPr>
+              <w:t>Escalas</w:t>
+            </w:r>
+            <w:r>
+              <w:rPr>
+                <w:rFonts w:ascii="Cantarell Light" w:hAnsi="Cantarell Light"/>
+                <w:b/>
+                <w:bCs/>
+                <w:color w:val="000000"/>
+                <w:sz w:val="20"/>
+                <w:szCs w:val="20"/>
+                <w:lang w:val="es-MX"/>
+              </w:rPr>
+              <w:t xml:space="preserve"> o Armonías</w:t>
+            </w:r>
+            <w:r>
+              <w:rPr>
+                <w:rFonts w:ascii="Cantarell Light" w:hAnsi="Cantarell Light"/>
+                <w:color w:val="000000"/>
+                <w:sz w:val="20"/>
+                <w:szCs w:val="20"/>
+                <w:lang w:val="es-MX"/>
+              </w:rPr>
+              <w:t xml:space="preserve"> el </w:t>
+            </w:r>
+            <w:r>
+              <w:rPr>
+                <w:rFonts w:ascii="Cantarell Light" w:hAnsi="Cantarell Light"/>
+                <w:b/>
+                <w:bCs/>
+                <w:color w:val="000000"/>
+                <w:sz w:val="20"/>
+                <w:szCs w:val="20"/>
+                <w:lang w:val="es-MX"/>
+              </w:rPr>
+              <w:t>Sistema</w:t>
+            </w:r>
+            <w:r>
+              <w:rPr>
+                <w:rFonts w:ascii="Cantarell Light" w:hAnsi="Cantarell Light"/>
                 <w:color w:val="000000"/>
                 <w:sz w:val="20"/>
                 <w:szCs w:val="20"/>
@@ -1828,6 +2180,780 @@
                 <w:szCs w:val="20"/>
                 <w:lang w:val="es-MX"/>
               </w:rPr>
+              <w:t xml:space="preserve">usa el caso de uso </w:t>
+            </w:r>
+            <w:r>
+              <w:rPr>
+                <w:rFonts w:ascii="Cantarell Light" w:hAnsi="Cantarell Light"/>
+                <w:b/>
+                <w:bCs/>
+                <w:color w:val="000000"/>
+                <w:sz w:val="20"/>
+                <w:szCs w:val="20"/>
+                <w:lang w:val="es-MX"/>
+              </w:rPr>
+              <w:t>Reconocer Elementos Musicales</w:t>
+            </w:r>
+            <w:r>
+              <w:rPr>
+                <w:rFonts w:ascii="Cantarell Light" w:hAnsi="Cantarell Light"/>
+                <w:color w:val="000000"/>
+                <w:sz w:val="20"/>
+                <w:szCs w:val="20"/>
+                <w:lang w:val="es-MX"/>
+              </w:rPr>
+              <w:t xml:space="preserve"> para obtener los </w:t>
+            </w:r>
+            <w:r>
+              <w:rPr>
+                <w:rFonts w:ascii="Cantarell Light" w:hAnsi="Cantarell Light"/>
+                <w:b/>
+                <w:bCs/>
+                <w:color w:val="000000"/>
+                <w:sz w:val="20"/>
+                <w:szCs w:val="20"/>
+                <w:lang w:val="es-MX"/>
+              </w:rPr>
+              <w:t>Acordes</w:t>
+            </w:r>
+            <w:r>
+              <w:rPr>
+                <w:rFonts w:ascii="Cantarell Light" w:hAnsi="Cantarell Light"/>
+                <w:color w:val="000000"/>
+                <w:sz w:val="20"/>
+                <w:szCs w:val="20"/>
+                <w:lang w:val="es-MX"/>
+              </w:rPr>
+              <w:t xml:space="preserve"> que lo componen.</w:t>
+            </w:r>
+          </w:p>
+          <w:p>
+            <w:pPr>
+              <w:pStyle w:val="TableContents"/>
+              <w:rPr>
+                <w:rFonts w:ascii="Cantarell Light" w:hAnsi="Cantarell Light"/>
+                <w:color w:val="000000"/>
+                <w:sz w:val="20"/>
+                <w:szCs w:val="20"/>
+                <w:lang w:val="es-MX"/>
+              </w:rPr>
+            </w:pPr>
+            <w:r>
+              <w:rPr>
+                <w:rFonts w:ascii="Cantarell Light" w:hAnsi="Cantarell Light"/>
+                <w:color w:val="000000"/>
+                <w:sz w:val="20"/>
+                <w:szCs w:val="20"/>
+                <w:lang w:val="es-MX"/>
+              </w:rPr>
+              <w:t xml:space="preserve">    El </w:t>
+            </w:r>
+            <w:r>
+              <w:rPr>
+                <w:rFonts w:ascii="Cantarell Light" w:hAnsi="Cantarell Light"/>
+                <w:b/>
+                <w:bCs/>
+                <w:color w:val="000000"/>
+                <w:sz w:val="20"/>
+                <w:szCs w:val="20"/>
+                <w:lang w:val="es-MX"/>
+              </w:rPr>
+              <w:t>Sistema</w:t>
+            </w:r>
+            <w:r>
+              <w:rPr>
+                <w:rFonts w:ascii="Cantarell Light" w:hAnsi="Cantarell Light"/>
+                <w:color w:val="000000"/>
+                <w:sz w:val="20"/>
+                <w:szCs w:val="20"/>
+                <w:lang w:val="es-MX"/>
+              </w:rPr>
+              <w:t xml:space="preserve"> añade los </w:t>
+            </w:r>
+            <w:r>
+              <w:rPr>
+                <w:rFonts w:ascii="Cantarell Light" w:hAnsi="Cantarell Light"/>
+                <w:b/>
+                <w:bCs/>
+                <w:color w:val="000000"/>
+                <w:sz w:val="20"/>
+                <w:szCs w:val="20"/>
+                <w:lang w:val="es-MX"/>
+              </w:rPr>
+              <w:t>Acordes</w:t>
+            </w:r>
+            <w:r>
+              <w:rPr>
+                <w:rFonts w:ascii="Cantarell Light" w:hAnsi="Cantarell Light"/>
+                <w:color w:val="000000"/>
+                <w:sz w:val="20"/>
+                <w:szCs w:val="20"/>
+                <w:lang w:val="es-MX"/>
+              </w:rPr>
+              <w:t xml:space="preserve"> recuperados en un Array.</w:t>
+            </w:r>
+          </w:p>
+          <w:p>
+            <w:pPr>
+              <w:pStyle w:val="TableContents"/>
+              <w:rPr>
+                <w:rFonts w:ascii="Cantarell Light" w:hAnsi="Cantarell Light"/>
+                <w:color w:val="000000"/>
+                <w:sz w:val="20"/>
+                <w:szCs w:val="20"/>
+                <w:lang w:val="es-MX"/>
+              </w:rPr>
+            </w:pPr>
+          </w:p>
+          <w:p>
+            <w:pPr>
+              <w:pStyle w:val="TableContents"/>
+              <w:rPr>
+                <w:rFonts w:ascii="Cantarell Light" w:hAnsi="Cantarell Light"/>
+                <w:color w:val="000000"/>
+                <w:sz w:val="20"/>
+                <w:szCs w:val="20"/>
+                <w:lang w:val="es-MX"/>
+              </w:rPr>
+            </w:pPr>
+            <w:r>
+              <w:rPr>
+                <w:rFonts w:ascii="Cantarell Light" w:hAnsi="Cantarell Light"/>
+                <w:color w:val="000000"/>
+                <w:sz w:val="20"/>
+                <w:szCs w:val="20"/>
+                <w:lang w:val="es-MX"/>
+              </w:rPr>
+              <w:t xml:space="preserve">    Si son </w:t>
+            </w:r>
+            <w:r>
+              <w:rPr>
+                <w:rFonts w:ascii="Cantarell Light" w:hAnsi="Cantarell Light"/>
+                <w:b/>
+                <w:bCs/>
+                <w:color w:val="000000"/>
+                <w:sz w:val="20"/>
+                <w:szCs w:val="20"/>
+                <w:lang w:val="es-MX"/>
+              </w:rPr>
+              <w:t>Notas</w:t>
+            </w:r>
+            <w:r>
+              <w:rPr>
+                <w:rFonts w:ascii="Cantarell Light" w:hAnsi="Cantarell Light"/>
+                <w:color w:val="000000"/>
+                <w:sz w:val="20"/>
+                <w:szCs w:val="20"/>
+                <w:lang w:val="es-MX"/>
+              </w:rPr>
+              <w:t xml:space="preserve"> o </w:t>
+            </w:r>
+            <w:r>
+              <w:rPr>
+                <w:rFonts w:ascii="Cantarell Light" w:hAnsi="Cantarell Light"/>
+                <w:b/>
+                <w:bCs/>
+                <w:color w:val="000000"/>
+                <w:sz w:val="20"/>
+                <w:szCs w:val="20"/>
+                <w:lang w:val="es-MX"/>
+              </w:rPr>
+              <w:t>Acordes</w:t>
+            </w:r>
+            <w:r>
+              <w:rPr>
+                <w:rFonts w:ascii="Cantarell Light" w:hAnsi="Cantarell Light"/>
+                <w:color w:val="000000"/>
+                <w:sz w:val="20"/>
+                <w:szCs w:val="20"/>
+                <w:lang w:val="es-MX"/>
+              </w:rPr>
+              <w:t xml:space="preserve"> el </w:t>
+            </w:r>
+            <w:r>
+              <w:rPr>
+                <w:rFonts w:ascii="Cantarell Light" w:hAnsi="Cantarell Light"/>
+                <w:b/>
+                <w:bCs/>
+                <w:color w:val="000000"/>
+                <w:sz w:val="20"/>
+                <w:szCs w:val="20"/>
+                <w:lang w:val="es-MX"/>
+              </w:rPr>
+              <w:t>Sistema</w:t>
+            </w:r>
+            <w:r>
+              <w:rPr>
+                <w:rFonts w:ascii="Cantarell Light" w:hAnsi="Cantarell Light"/>
+                <w:color w:val="000000"/>
+                <w:sz w:val="20"/>
+                <w:szCs w:val="20"/>
+                <w:lang w:val="es-MX"/>
+              </w:rPr>
+              <w:t xml:space="preserve"> </w:t>
+            </w:r>
+            <w:r>
+              <w:rPr>
+                <w:rFonts w:ascii="Cantarell Light" w:hAnsi="Cantarell Light"/>
+                <w:color w:val="000000"/>
+                <w:sz w:val="20"/>
+                <w:szCs w:val="20"/>
+                <w:lang w:val="es-MX"/>
+              </w:rPr>
+              <w:t xml:space="preserve">usa el caso de uso </w:t>
+            </w:r>
+            <w:r>
+              <w:rPr>
+                <w:rFonts w:ascii="Cantarell Light" w:hAnsi="Cantarell Light"/>
+                <w:b/>
+                <w:bCs/>
+                <w:color w:val="000000"/>
+                <w:sz w:val="20"/>
+                <w:szCs w:val="20"/>
+                <w:lang w:val="es-MX"/>
+              </w:rPr>
+              <w:t>Reconocer Elementos Musicales</w:t>
+            </w:r>
+            <w:r>
+              <w:rPr>
+                <w:rFonts w:ascii="Cantarell Light" w:hAnsi="Cantarell Light"/>
+                <w:color w:val="000000"/>
+                <w:sz w:val="20"/>
+                <w:szCs w:val="20"/>
+                <w:lang w:val="es-MX"/>
+              </w:rPr>
+              <w:t xml:space="preserve"> para obtener los </w:t>
+            </w:r>
+            <w:r>
+              <w:rPr>
+                <w:rFonts w:ascii="Cantarell Light" w:hAnsi="Cantarell Light"/>
+                <w:b/>
+                <w:bCs/>
+                <w:color w:val="000000"/>
+                <w:sz w:val="20"/>
+                <w:szCs w:val="20"/>
+                <w:lang w:val="es-MX"/>
+              </w:rPr>
+              <w:t>Intervalos</w:t>
+            </w:r>
+            <w:r>
+              <w:rPr>
+                <w:rFonts w:ascii="Cantarell Light" w:hAnsi="Cantarell Light"/>
+                <w:color w:val="000000"/>
+                <w:sz w:val="20"/>
+                <w:szCs w:val="20"/>
+                <w:lang w:val="es-MX"/>
+              </w:rPr>
+              <w:t xml:space="preserve"> que lo componen.</w:t>
+            </w:r>
+          </w:p>
+          <w:p>
+            <w:pPr>
+              <w:pStyle w:val="TableContents"/>
+              <w:rPr>
+                <w:rFonts w:ascii="Cantarell Light" w:hAnsi="Cantarell Light"/>
+                <w:color w:val="000000"/>
+                <w:sz w:val="20"/>
+                <w:szCs w:val="20"/>
+                <w:lang w:val="es-MX"/>
+              </w:rPr>
+            </w:pPr>
+            <w:r>
+              <w:rPr>
+                <w:rFonts w:ascii="Cantarell Light" w:hAnsi="Cantarell Light"/>
+                <w:color w:val="000000"/>
+                <w:sz w:val="20"/>
+                <w:szCs w:val="20"/>
+                <w:lang w:val="es-MX"/>
+              </w:rPr>
+              <w:t xml:space="preserve">    El Sistema añade los </w:t>
+            </w:r>
+            <w:r>
+              <w:rPr>
+                <w:rFonts w:ascii="Cantarell Light" w:hAnsi="Cantarell Light"/>
+                <w:b/>
+                <w:bCs/>
+                <w:color w:val="000000"/>
+                <w:sz w:val="20"/>
+                <w:szCs w:val="20"/>
+                <w:lang w:val="es-MX"/>
+              </w:rPr>
+              <w:t>Intervalos</w:t>
+            </w:r>
+            <w:r>
+              <w:rPr>
+                <w:rFonts w:ascii="Cantarell Light" w:hAnsi="Cantarell Light"/>
+                <w:color w:val="000000"/>
+                <w:sz w:val="20"/>
+                <w:szCs w:val="20"/>
+                <w:lang w:val="es-MX"/>
+              </w:rPr>
+              <w:t xml:space="preserve"> recuperados en un Array.</w:t>
+            </w:r>
+          </w:p>
+          <w:p>
+            <w:pPr>
+              <w:pStyle w:val="TableContents"/>
+              <w:rPr>
+                <w:rFonts w:ascii="Cantarell Light" w:hAnsi="Cantarell Light"/>
+                <w:color w:val="000000"/>
+                <w:sz w:val="20"/>
+                <w:szCs w:val="20"/>
+                <w:lang w:val="es-MX"/>
+              </w:rPr>
+            </w:pPr>
+            <w:r>
+              <w:rPr>
+                <w:rFonts w:ascii="Cantarell Light" w:hAnsi="Cantarell Light"/>
+                <w:color w:val="000000"/>
+                <w:sz w:val="20"/>
+                <w:szCs w:val="20"/>
+                <w:lang w:val="es-MX"/>
+              </w:rPr>
+              <w:t xml:space="preserve">        El </w:t>
+            </w:r>
+            <w:r>
+              <w:rPr>
+                <w:rFonts w:ascii="Cantarell Light" w:hAnsi="Cantarell Light"/>
+                <w:b/>
+                <w:bCs/>
+                <w:color w:val="000000"/>
+                <w:sz w:val="20"/>
+                <w:szCs w:val="20"/>
+                <w:lang w:val="es-MX"/>
+              </w:rPr>
+              <w:t>Sistema</w:t>
+            </w:r>
+            <w:r>
+              <w:rPr>
+                <w:rFonts w:ascii="Cantarell Light" w:hAnsi="Cantarell Light"/>
+                <w:color w:val="000000"/>
+                <w:sz w:val="20"/>
+                <w:szCs w:val="20"/>
+                <w:lang w:val="es-MX"/>
+              </w:rPr>
+              <w:t xml:space="preserve"> cuenta los Intervalos Repetidos.</w:t>
+            </w:r>
+          </w:p>
+          <w:p>
+            <w:pPr>
+              <w:pStyle w:val="TableContents"/>
+              <w:rPr>
+                <w:rFonts w:ascii="Cantarell Light" w:hAnsi="Cantarell Light"/>
+                <w:color w:val="000000"/>
+                <w:sz w:val="20"/>
+                <w:szCs w:val="20"/>
+                <w:lang w:val="es-MX"/>
+              </w:rPr>
+            </w:pPr>
+            <w:r>
+              <w:rPr>
+                <w:rFonts w:ascii="Cantarell Light" w:hAnsi="Cantarell Light"/>
+                <w:color w:val="000000"/>
+                <w:sz w:val="20"/>
+                <w:szCs w:val="20"/>
+                <w:lang w:val="es-MX"/>
+              </w:rPr>
+              <w:t xml:space="preserve">        El </w:t>
+            </w:r>
+            <w:r>
+              <w:rPr>
+                <w:rFonts w:ascii="Cantarell Light" w:hAnsi="Cantarell Light"/>
+                <w:b/>
+                <w:bCs/>
+                <w:color w:val="000000"/>
+                <w:sz w:val="20"/>
+                <w:szCs w:val="20"/>
+                <w:lang w:val="es-MX"/>
+              </w:rPr>
+              <w:t>Sistema</w:t>
+            </w:r>
+            <w:r>
+              <w:rPr>
+                <w:rFonts w:ascii="Cantarell Light" w:hAnsi="Cantarell Light"/>
+                <w:color w:val="000000"/>
+                <w:sz w:val="20"/>
+                <w:szCs w:val="20"/>
+                <w:lang w:val="es-MX"/>
+              </w:rPr>
+              <w:t xml:space="preserve"> desecha los Intervalos Repetidos.</w:t>
+            </w:r>
+          </w:p>
+          <w:p>
+            <w:pPr>
+              <w:pStyle w:val="TableContents"/>
+              <w:rPr>
+                <w:rFonts w:ascii="Cantarell Light" w:hAnsi="Cantarell Light"/>
+                <w:color w:val="000000"/>
+                <w:sz w:val="20"/>
+                <w:szCs w:val="20"/>
+                <w:lang w:val="es-MX"/>
+              </w:rPr>
+            </w:pPr>
+            <w:r>
+              <w:rPr>
+                <w:rFonts w:ascii="Cantarell Light" w:hAnsi="Cantarell Light"/>
+                <w:color w:val="000000"/>
+                <w:sz w:val="20"/>
+                <w:szCs w:val="20"/>
+                <w:lang w:val="es-MX"/>
+              </w:rPr>
+              <w:t xml:space="preserve">    El </w:t>
+            </w:r>
+            <w:r>
+              <w:rPr>
+                <w:rFonts w:ascii="Cantarell Light" w:hAnsi="Cantarell Light"/>
+                <w:b/>
+                <w:bCs/>
+                <w:color w:val="000000"/>
+                <w:sz w:val="20"/>
+                <w:szCs w:val="20"/>
+                <w:lang w:val="es-MX"/>
+              </w:rPr>
+              <w:t>Sistema</w:t>
+            </w:r>
+            <w:r>
+              <w:rPr>
+                <w:rFonts w:ascii="Cantarell Light" w:hAnsi="Cantarell Light"/>
+                <w:color w:val="000000"/>
+                <w:sz w:val="20"/>
+                <w:szCs w:val="20"/>
+                <w:lang w:val="es-MX"/>
+              </w:rPr>
+              <w:t xml:space="preserve"> busca en la base de datos </w:t>
+            </w:r>
+            <w:proofErr w:type="spellStart"/>
+            <w:r>
+              <w:rPr>
+                <w:rFonts w:ascii="Cantarell Light" w:hAnsi="Cantarell Light"/>
+                <w:b/>
+                <w:bCs/>
+                <w:color w:val="000000"/>
+                <w:sz w:val="20"/>
+                <w:szCs w:val="20"/>
+                <w:lang w:val="es-MX"/>
+              </w:rPr>
+              <w:t>Starmonydb</w:t>
+            </w:r>
+            <w:proofErr w:type="spellEnd"/>
+            <w:r>
+              <w:rPr>
+                <w:rFonts w:ascii="Cantarell Light" w:hAnsi="Cantarell Light"/>
+                <w:color w:val="000000"/>
+                <w:sz w:val="20"/>
+                <w:szCs w:val="20"/>
+                <w:lang w:val="es-MX"/>
+              </w:rPr>
+              <w:t xml:space="preserve"> que </w:t>
+            </w:r>
+            <w:r>
+              <w:rPr>
+                <w:rFonts w:ascii="Cantarell Light" w:hAnsi="Cantarell Light"/>
+                <w:b/>
+                <w:bCs/>
+                <w:color w:val="000000"/>
+                <w:sz w:val="20"/>
+                <w:szCs w:val="20"/>
+                <w:lang w:val="es-MX"/>
+              </w:rPr>
+              <w:t>E</w:t>
+            </w:r>
+            <w:r>
+              <w:rPr>
+                <w:rFonts w:ascii="Cantarell Light" w:hAnsi="Cantarell Light"/>
+                <w:b/>
+                <w:bCs/>
+                <w:color w:val="000000"/>
+                <w:sz w:val="20"/>
+                <w:szCs w:val="20"/>
+                <w:lang w:val="es-MX"/>
+              </w:rPr>
+              <w:t>lementos</w:t>
+            </w:r>
+            <w:r>
+              <w:rPr>
+                <w:rFonts w:ascii="Cantarell Light" w:hAnsi="Cantarell Light"/>
+                <w:color w:val="000000"/>
+                <w:sz w:val="20"/>
+                <w:szCs w:val="20"/>
+                <w:lang w:val="es-MX"/>
+              </w:rPr>
+              <w:t xml:space="preserve"> </w:t>
+            </w:r>
+            <w:r>
+              <w:rPr>
+                <w:rFonts w:ascii="Cantarell Light" w:hAnsi="Cantarell Light"/>
+                <w:b/>
+                <w:bCs/>
+                <w:color w:val="000000"/>
+                <w:sz w:val="20"/>
+                <w:szCs w:val="20"/>
+                <w:lang w:val="es-MX"/>
+              </w:rPr>
+              <w:t>Musicales</w:t>
+            </w:r>
+            <w:r>
+              <w:rPr>
+                <w:rFonts w:ascii="Cantarell Light" w:hAnsi="Cantarell Light"/>
+                <w:color w:val="000000"/>
+                <w:sz w:val="20"/>
+                <w:szCs w:val="20"/>
+                <w:lang w:val="es-MX"/>
+              </w:rPr>
+              <w:t xml:space="preserve"> usan los </w:t>
+            </w:r>
+            <w:r>
+              <w:rPr>
+                <w:rFonts w:ascii="Cantarell Light" w:hAnsi="Cantarell Light"/>
+                <w:b/>
+                <w:bCs/>
+                <w:color w:val="000000"/>
+                <w:sz w:val="20"/>
+                <w:szCs w:val="20"/>
+                <w:lang w:val="es-MX"/>
+              </w:rPr>
+              <w:t>I</w:t>
+            </w:r>
+            <w:r>
+              <w:rPr>
+                <w:rFonts w:ascii="Cantarell Light" w:hAnsi="Cantarell Light"/>
+                <w:b/>
+                <w:bCs/>
+                <w:color w:val="000000"/>
+                <w:sz w:val="20"/>
+                <w:szCs w:val="20"/>
+                <w:lang w:val="es-MX"/>
+              </w:rPr>
+              <w:t>ntervalos</w:t>
+            </w:r>
+            <w:r>
+              <w:rPr>
+                <w:rFonts w:ascii="Cantarell Light" w:hAnsi="Cantarell Light"/>
+                <w:color w:val="000000"/>
+                <w:sz w:val="20"/>
+                <w:szCs w:val="20"/>
+                <w:lang w:val="es-MX"/>
+              </w:rPr>
+              <w:t xml:space="preserve"> listados.</w:t>
+            </w:r>
+          </w:p>
+          <w:p>
+            <w:pPr>
+              <w:pStyle w:val="TableContents"/>
+              <w:rPr>
+                <w:rFonts w:ascii="Cantarell Light" w:hAnsi="Cantarell Light"/>
+                <w:color w:val="000000"/>
+                <w:sz w:val="20"/>
+                <w:szCs w:val="20"/>
+                <w:lang w:val="es-MX"/>
+              </w:rPr>
+            </w:pPr>
+            <w:r>
+              <w:rPr>
+                <w:rFonts w:ascii="Cantarell Light" w:hAnsi="Cantarell Light"/>
+                <w:color w:val="000000"/>
+                <w:sz w:val="20"/>
+                <w:szCs w:val="20"/>
+                <w:lang w:val="es-MX"/>
+              </w:rPr>
+              <w:t xml:space="preserve">        El </w:t>
+            </w:r>
+            <w:r>
+              <w:rPr>
+                <w:rFonts w:ascii="Cantarell Light" w:hAnsi="Cantarell Light"/>
+                <w:b/>
+                <w:bCs/>
+                <w:color w:val="000000"/>
+                <w:sz w:val="20"/>
+                <w:szCs w:val="20"/>
+                <w:lang w:val="es-MX"/>
+              </w:rPr>
+              <w:t>Sistema</w:t>
+            </w:r>
+            <w:r>
+              <w:rPr>
+                <w:rFonts w:ascii="Cantarell Light" w:hAnsi="Cantarell Light"/>
+                <w:color w:val="000000"/>
+                <w:sz w:val="20"/>
+                <w:szCs w:val="20"/>
+                <w:lang w:val="es-MX"/>
+              </w:rPr>
+              <w:t xml:space="preserve"> buscara primero los datos cuyo </w:t>
+            </w:r>
+            <w:r>
+              <w:rPr>
+                <w:rFonts w:ascii="Cantarell Light" w:hAnsi="Cantarell Light"/>
+                <w:b/>
+                <w:bCs/>
+                <w:color w:val="000000"/>
+                <w:sz w:val="20"/>
+                <w:szCs w:val="20"/>
+                <w:lang w:val="es-MX"/>
+              </w:rPr>
+              <w:t>I</w:t>
+            </w:r>
+            <w:r>
+              <w:rPr>
+                <w:rFonts w:ascii="Cantarell Light" w:hAnsi="Cantarell Light"/>
+                <w:b/>
+                <w:bCs/>
+                <w:color w:val="000000"/>
+                <w:sz w:val="20"/>
+                <w:szCs w:val="20"/>
+                <w:lang w:val="es-MX"/>
+              </w:rPr>
+              <w:t>ntervalo</w:t>
+            </w:r>
+            <w:r>
+              <w:rPr>
+                <w:rFonts w:ascii="Cantarell Light" w:hAnsi="Cantarell Light"/>
+                <w:color w:val="000000"/>
+                <w:sz w:val="20"/>
+                <w:szCs w:val="20"/>
+                <w:lang w:val="es-MX"/>
+              </w:rPr>
+              <w:t xml:space="preserve"> se repitió más hasta el que se repitió menos.</w:t>
+            </w:r>
+          </w:p>
+          <w:p>
+            <w:pPr>
+              <w:pStyle w:val="TableContents"/>
+              <w:rPr>
+                <w:rFonts w:ascii="Cantarell Light" w:hAnsi="Cantarell Light"/>
+                <w:color w:val="000000"/>
+                <w:sz w:val="20"/>
+                <w:szCs w:val="20"/>
+                <w:lang w:val="es-MX"/>
+              </w:rPr>
+            </w:pPr>
+            <w:r>
+              <w:rPr>
+                <w:rFonts w:ascii="Cantarell Light" w:hAnsi="Cantarell Light"/>
+                <w:color w:val="000000"/>
+                <w:sz w:val="20"/>
+                <w:szCs w:val="20"/>
+                <w:lang w:val="es-MX"/>
+              </w:rPr>
+              <w:t xml:space="preserve">    El </w:t>
+            </w:r>
+            <w:r>
+              <w:rPr>
+                <w:rFonts w:ascii="Cantarell Light" w:hAnsi="Cantarell Light"/>
+                <w:b/>
+                <w:bCs/>
+                <w:color w:val="000000"/>
+                <w:sz w:val="20"/>
+                <w:szCs w:val="20"/>
+                <w:lang w:val="es-MX"/>
+              </w:rPr>
+              <w:t>Sistema</w:t>
+            </w:r>
+            <w:r>
+              <w:rPr>
+                <w:rFonts w:ascii="Cantarell Light" w:hAnsi="Cantarell Light"/>
+                <w:color w:val="000000"/>
+                <w:sz w:val="20"/>
+                <w:szCs w:val="20"/>
+                <w:lang w:val="es-MX"/>
+              </w:rPr>
+              <w:t xml:space="preserve"> añade una lista los </w:t>
+            </w:r>
+            <w:r>
+              <w:rPr>
+                <w:rFonts w:ascii="Cantarell Light" w:hAnsi="Cantarell Light"/>
+                <w:b/>
+                <w:bCs/>
+                <w:color w:val="000000"/>
+                <w:sz w:val="20"/>
+                <w:szCs w:val="20"/>
+                <w:lang w:val="es-MX"/>
+              </w:rPr>
+              <w:t>Elementos</w:t>
+            </w:r>
+            <w:r>
+              <w:rPr>
+                <w:rFonts w:ascii="Cantarell Light" w:hAnsi="Cantarell Light"/>
+                <w:color w:val="000000"/>
+                <w:sz w:val="20"/>
+                <w:szCs w:val="20"/>
+                <w:lang w:val="es-MX"/>
+              </w:rPr>
+              <w:t xml:space="preserve"> </w:t>
+            </w:r>
+            <w:r>
+              <w:rPr>
+                <w:rFonts w:ascii="Cantarell Light" w:hAnsi="Cantarell Light"/>
+                <w:b/>
+                <w:bCs/>
+                <w:color w:val="000000"/>
+                <w:sz w:val="20"/>
+                <w:szCs w:val="20"/>
+                <w:lang w:val="es-MX"/>
+              </w:rPr>
+              <w:t>Musicales</w:t>
+            </w:r>
+            <w:r>
+              <w:rPr>
+                <w:rFonts w:ascii="Cantarell Light" w:hAnsi="Cantarell Light"/>
+                <w:color w:val="000000"/>
+                <w:sz w:val="20"/>
+                <w:szCs w:val="20"/>
+                <w:lang w:val="es-MX"/>
+              </w:rPr>
+              <w:t xml:space="preserve"> encontrados.</w:t>
+            </w:r>
+          </w:p>
+          <w:p>
+            <w:pPr>
+              <w:pStyle w:val="TableContents"/>
+              <w:rPr>
+                <w:rFonts w:ascii="Cantarell Light" w:hAnsi="Cantarell Light"/>
+                <w:color w:val="000000"/>
+                <w:sz w:val="20"/>
+                <w:szCs w:val="20"/>
+                <w:lang w:val="es-MX"/>
+              </w:rPr>
+            </w:pPr>
+          </w:p>
+          <w:p>
+            <w:pPr>
+              <w:pStyle w:val="TableContents"/>
+              <w:rPr>
+                <w:rFonts w:ascii="Cantarell Light" w:hAnsi="Cantarell Light"/>
+                <w:color w:val="000000"/>
+                <w:sz w:val="20"/>
+                <w:szCs w:val="20"/>
+                <w:lang w:val="es-MX"/>
+              </w:rPr>
+            </w:pPr>
+            <w:r>
+              <w:rPr>
+                <w:rFonts w:ascii="Cantarell Light" w:hAnsi="Cantarell Light"/>
+                <w:color w:val="000000"/>
+                <w:sz w:val="20"/>
+                <w:szCs w:val="20"/>
+                <w:lang w:val="es-MX"/>
+              </w:rPr>
+              <w:t xml:space="preserve">  </w:t>
+            </w:r>
+            <w:r>
+              <w:rPr>
+                <w:rFonts w:ascii="Cantarell Light" w:hAnsi="Cantarell Light"/>
+                <w:color w:val="000000"/>
+                <w:sz w:val="20"/>
+                <w:szCs w:val="20"/>
+                <w:lang w:val="es-MX"/>
+              </w:rPr>
+              <w:t xml:space="preserve">  </w:t>
+            </w:r>
+            <w:r>
+              <w:rPr>
+                <w:rFonts w:ascii="Cantarell Light" w:hAnsi="Cantarell Light"/>
+                <w:color w:val="000000"/>
+                <w:sz w:val="20"/>
+                <w:szCs w:val="20"/>
+                <w:lang w:val="es-MX"/>
+              </w:rPr>
               <w:t xml:space="preserve">El </w:t>
             </w:r>
             <w:r>
@@ -1850,51 +2976,115 @@
                 <w:szCs w:val="20"/>
                 <w:lang w:val="es-MX"/>
               </w:rPr>
-              <w:t xml:space="preserve"> separa los </w:t>
-            </w:r>
-            <w:r>
-              <w:rPr>
-                <w:rFonts w:ascii="Cantarell Light" w:hAnsi="Cantarell Light"/>
-                <w:b/>
-                <w:bCs/>
-                <w:color w:val="000000"/>
-                <w:sz w:val="20"/>
-                <w:szCs w:val="20"/>
-                <w:lang w:val="es-MX"/>
-              </w:rPr>
-              <w:t>Elementos Musicales</w:t>
-            </w:r>
-            <w:r>
-              <w:rPr>
-                <w:rFonts w:ascii="Cantarell Light" w:hAnsi="Cantarell Light"/>
-                <w:color w:val="000000"/>
-                <w:sz w:val="20"/>
-                <w:szCs w:val="20"/>
-                <w:lang w:val="es-MX"/>
-              </w:rPr>
-              <w:t xml:space="preserve"> por tipo.</w:t>
-            </w:r>
-          </w:p>
-          <w:p>
-            <w:pPr>
-              <w:pStyle w:val="TableContents"/>
-              <w:rPr>
-                <w:rFonts w:ascii="Cantarell Light" w:hAnsi="Cantarell Light"/>
-                <w:color w:val="000000"/>
-                <w:sz w:val="20"/>
-                <w:szCs w:val="20"/>
-                <w:lang w:val="es-MX"/>
-              </w:rPr>
-            </w:pPr>
-            <w:r>
-              <w:rPr>
-                <w:rFonts w:ascii="Cantarell Light" w:hAnsi="Cantarell Light"/>
-                <w:color w:val="000000"/>
-                <w:sz w:val="20"/>
-                <w:szCs w:val="20"/>
-                <w:lang w:val="es-MX"/>
-              </w:rPr>
-              <w:t xml:space="preserve"> El </w:t>
+              <w:t xml:space="preserve"> </w:t>
+            </w:r>
+            <w:r>
+              <w:rPr>
+                <w:rFonts w:ascii="Cantarell Light" w:hAnsi="Cantarell Light"/>
+                <w:color w:val="000000"/>
+                <w:sz w:val="20"/>
+                <w:szCs w:val="20"/>
+                <w:lang w:val="es-MX"/>
+              </w:rPr>
+              <w:t xml:space="preserve">obtiene el </w:t>
+            </w:r>
+            <w:r>
+              <w:rPr>
+                <w:rFonts w:ascii="Cantarell Light" w:hAnsi="Cantarell Light"/>
+                <w:b/>
+                <w:bCs/>
+                <w:color w:val="000000"/>
+                <w:sz w:val="20"/>
+                <w:szCs w:val="20"/>
+                <w:lang w:val="es-MX"/>
+              </w:rPr>
+              <w:t>C</w:t>
+            </w:r>
+            <w:r>
+              <w:rPr>
+                <w:rFonts w:ascii="Cantarell Light" w:hAnsi="Cantarell Light"/>
+                <w:b/>
+                <w:bCs/>
+                <w:color w:val="000000"/>
+                <w:sz w:val="20"/>
+                <w:szCs w:val="20"/>
+                <w:lang w:val="es-MX"/>
+              </w:rPr>
+              <w:t>ódigo</w:t>
+            </w:r>
+            <w:r>
+              <w:rPr>
+                <w:rFonts w:ascii="Cantarell Light" w:hAnsi="Cantarell Light"/>
+                <w:color w:val="000000"/>
+                <w:sz w:val="20"/>
+                <w:szCs w:val="20"/>
+                <w:lang w:val="es-MX"/>
+              </w:rPr>
+              <w:t xml:space="preserve"> </w:t>
+            </w:r>
+            <w:r>
+              <w:rPr>
+                <w:rFonts w:ascii="Cantarell Light" w:hAnsi="Cantarell Light"/>
+                <w:color w:val="000000"/>
+                <w:sz w:val="20"/>
+                <w:szCs w:val="20"/>
+                <w:lang w:val="es-MX"/>
+              </w:rPr>
+              <w:t>que la compone</w:t>
+            </w:r>
+            <w:r>
+              <w:rPr>
+                <w:rFonts w:ascii="Cantarell Light" w:hAnsi="Cantarell Light"/>
+                <w:color w:val="000000"/>
+                <w:sz w:val="20"/>
+                <w:szCs w:val="20"/>
+                <w:lang w:val="es-MX"/>
+              </w:rPr>
+              <w:t xml:space="preserve"> a las </w:t>
+            </w:r>
+            <w:r>
+              <w:rPr>
+                <w:rFonts w:ascii="Cantarell Light" w:hAnsi="Cantarell Light"/>
+                <w:b/>
+                <w:bCs/>
+                <w:color w:val="000000"/>
+                <w:sz w:val="20"/>
+                <w:szCs w:val="20"/>
+                <w:lang w:val="es-MX"/>
+              </w:rPr>
+              <w:t>Escalas</w:t>
+            </w:r>
+            <w:r>
+              <w:rPr>
+                <w:rFonts w:ascii="Cantarell Light" w:hAnsi="Cantarell Light"/>
+                <w:color w:val="000000"/>
+                <w:sz w:val="20"/>
+                <w:szCs w:val="20"/>
+                <w:lang w:val="es-MX"/>
+              </w:rPr>
+              <w:t>.</w:t>
+            </w:r>
+          </w:p>
+          <w:p>
+            <w:pPr>
+              <w:pStyle w:val="TableContents"/>
+              <w:rPr>
+                <w:rFonts w:ascii="Cantarell Light" w:hAnsi="Cantarell Light"/>
+                <w:color w:val="000000"/>
+                <w:sz w:val="20"/>
+                <w:szCs w:val="20"/>
+                <w:lang w:val="es-MX"/>
+              </w:rPr>
+            </w:pPr>
+            <w:r>
+              <w:rPr>
+                <w:rFonts w:ascii="Cantarell Light" w:hAnsi="Cantarell Light"/>
+                <w:color w:val="000000"/>
+                <w:sz w:val="20"/>
+                <w:szCs w:val="20"/>
+                <w:lang w:val="es-MX"/>
+              </w:rPr>
+              <w:t xml:space="preserve">    El </w:t>
             </w:r>
             <w:r>
               <w:rPr>
@@ -1916,63 +3106,73 @@
                 <w:szCs w:val="20"/>
                 <w:lang w:val="es-MX"/>
               </w:rPr>
-              <w:t xml:space="preserve"> analiza las relaciones entre cada </w:t>
-            </w:r>
-            <w:r>
-              <w:rPr>
-                <w:rFonts w:ascii="Cantarell Light" w:hAnsi="Cantarell Light"/>
-                <w:b/>
-                <w:bCs/>
-                <w:color w:val="000000"/>
-                <w:sz w:val="20"/>
-                <w:szCs w:val="20"/>
-                <w:lang w:val="es-MX"/>
-              </w:rPr>
-              <w:t>Elemento Musical</w:t>
-            </w:r>
-            <w:r>
-              <w:rPr>
-                <w:rFonts w:ascii="Cantarell Light" w:hAnsi="Cantarell Light"/>
-                <w:color w:val="000000"/>
-                <w:sz w:val="20"/>
-                <w:szCs w:val="20"/>
-                <w:lang w:val="es-MX"/>
-              </w:rPr>
-              <w:t xml:space="preserve"> del mismo tipo.</w:t>
-            </w:r>
-          </w:p>
-          <w:p>
-            <w:pPr>
-              <w:pStyle w:val="TableContents"/>
-              <w:rPr>
-                <w:rFonts w:ascii="Cantarell Light" w:hAnsi="Cantarell Light"/>
-                <w:color w:val="000000"/>
-                <w:sz w:val="20"/>
-                <w:szCs w:val="20"/>
-                <w:lang w:val="es-MX"/>
-              </w:rPr>
-            </w:pPr>
-          </w:p>
-          <w:p>
-            <w:pPr>
-              <w:pStyle w:val="TableContents"/>
-              <w:rPr>
-                <w:rFonts w:ascii="Cantarell Light" w:hAnsi="Cantarell Light"/>
-                <w:color w:val="000000"/>
-                <w:sz w:val="20"/>
-                <w:szCs w:val="20"/>
-                <w:lang w:val="es-MX"/>
-              </w:rPr>
-            </w:pPr>
-            <w:r>
-              <w:rPr>
-                <w:rFonts w:ascii="Cantarell Light" w:hAnsi="Cantarell Light"/>
-                <w:color w:val="000000"/>
-                <w:sz w:val="20"/>
-                <w:szCs w:val="20"/>
-                <w:lang w:val="es-MX"/>
-              </w:rPr>
-              <w:t xml:space="preserve">    Si son </w:t>
+              <w:t xml:space="preserve"> usa el caso de uso </w:t>
+            </w:r>
+            <w:r>
+              <w:rPr>
+                <w:rFonts w:ascii="Cantarell Light" w:hAnsi="Cantarell Light"/>
+                <w:b/>
+                <w:bCs/>
+                <w:color w:val="000000"/>
+                <w:sz w:val="20"/>
+                <w:szCs w:val="20"/>
+                <w:lang w:val="es-MX"/>
+              </w:rPr>
+              <w:t>Generar</w:t>
+            </w:r>
+            <w:r>
+              <w:rPr>
+                <w:rFonts w:ascii="Cantarell Light" w:hAnsi="Cantarell Light"/>
+                <w:color w:val="000000"/>
+                <w:sz w:val="20"/>
+                <w:szCs w:val="20"/>
+                <w:lang w:val="es-MX"/>
+              </w:rPr>
+              <w:t xml:space="preserve"> </w:t>
+            </w:r>
+            <w:r>
+              <w:rPr>
+                <w:rFonts w:ascii="Cantarell Light" w:hAnsi="Cantarell Light"/>
+                <w:b/>
+                <w:bCs/>
+                <w:color w:val="000000"/>
+                <w:sz w:val="20"/>
+                <w:szCs w:val="20"/>
+                <w:lang w:val="es-MX"/>
+              </w:rPr>
+              <w:t>Elementos</w:t>
+            </w:r>
+            <w:r>
+              <w:rPr>
+                <w:rFonts w:ascii="Cantarell Light" w:hAnsi="Cantarell Light"/>
+                <w:color w:val="000000"/>
+                <w:sz w:val="20"/>
+                <w:szCs w:val="20"/>
+                <w:lang w:val="es-MX"/>
+              </w:rPr>
+              <w:t xml:space="preserve"> </w:t>
+            </w:r>
+            <w:r>
+              <w:rPr>
+                <w:rFonts w:ascii="Cantarell Light" w:hAnsi="Cantarell Light"/>
+                <w:b/>
+                <w:bCs/>
+                <w:color w:val="000000"/>
+                <w:sz w:val="20"/>
+                <w:szCs w:val="20"/>
+                <w:lang w:val="es-MX"/>
+              </w:rPr>
+              <w:t>Musicales</w:t>
+            </w:r>
+            <w:r>
+              <w:rPr>
+                <w:rFonts w:ascii="Cantarell Light" w:hAnsi="Cantarell Light"/>
+                <w:color w:val="000000"/>
+                <w:sz w:val="20"/>
+                <w:szCs w:val="20"/>
+                <w:lang w:val="es-MX"/>
+              </w:rPr>
+              <w:t xml:space="preserve"> para generar las </w:t>
             </w:r>
             <w:r>
               <w:rPr>
@@ -1989,108 +3189,12 @@
             <w:r>
               <w:rPr>
                 <w:rFonts w:ascii="Cantarell Light" w:hAnsi="Cantarell Light"/>
-                <w:b/>
-                <w:bCs/>
-                <w:color w:val="000000"/>
-                <w:sz w:val="20"/>
-                <w:szCs w:val="20"/>
-                <w:lang w:val="es-MX"/>
-              </w:rPr>
-              <w:t xml:space="preserve"> o Armonías</w:t>
-            </w:r>
-            <w:r>
-              <w:rPr>
-                <w:rFonts w:ascii="Cantarell Light" w:hAnsi="Cantarell Light"/>
-                <w:color w:val="000000"/>
-                <w:sz w:val="20"/>
-                <w:szCs w:val="20"/>
-                <w:lang w:val="es-MX"/>
-              </w:rPr>
-              <w:t xml:space="preserve"> el </w:t>
-            </w:r>
-            <w:r>
-              <w:rPr>
-                <w:rFonts w:ascii="Cantarell Light" w:hAnsi="Cantarell Light"/>
-                <w:b/>
-                <w:bCs/>
-                <w:color w:val="000000"/>
-                <w:sz w:val="20"/>
-                <w:szCs w:val="20"/>
-                <w:lang w:val="es-MX"/>
-              </w:rPr>
-              <w:t>Sistema</w:t>
-            </w:r>
-            <w:r>
-              <w:rPr>
-                <w:rFonts w:ascii="Cantarell Light" w:hAnsi="Cantarell Light"/>
-                <w:color w:val="000000"/>
-                <w:sz w:val="20"/>
-                <w:szCs w:val="20"/>
-                <w:lang w:val="es-MX"/>
-              </w:rPr>
-              <w:t xml:space="preserve"> obtiene </w:t>
-            </w:r>
-            <w:r>
-              <w:rPr>
-                <w:rFonts w:ascii="Cantarell Light" w:hAnsi="Cantarell Light"/>
-                <w:color w:val="000000"/>
-                <w:sz w:val="20"/>
-                <w:szCs w:val="20"/>
-                <w:lang w:val="es-MX"/>
-              </w:rPr>
-              <w:t>los Acordes que los</w:t>
-            </w:r>
-            <w:r>
-              <w:rPr>
-                <w:rFonts w:ascii="Cantarell Light" w:hAnsi="Cantarell Light"/>
-                <w:color w:val="000000"/>
-                <w:sz w:val="20"/>
-                <w:szCs w:val="20"/>
-                <w:lang w:val="es-MX"/>
-              </w:rPr>
-              <w:t xml:space="preserve"> compone</w:t>
-            </w:r>
-            <w:r>
-              <w:rPr>
-                <w:rFonts w:ascii="Cantarell Light" w:hAnsi="Cantarell Light"/>
-                <w:color w:val="000000"/>
-                <w:sz w:val="20"/>
-                <w:szCs w:val="20"/>
-                <w:lang w:val="es-MX"/>
-              </w:rPr>
-              <w:t>n</w:t>
-            </w:r>
-            <w:r>
-              <w:rPr>
-                <w:rFonts w:ascii="Cantarell Light" w:hAnsi="Cantarell Light"/>
-                <w:color w:val="000000"/>
-                <w:sz w:val="20"/>
-                <w:szCs w:val="20"/>
-                <w:lang w:val="es-MX"/>
-              </w:rPr>
-              <w:t xml:space="preserve">, </w:t>
-            </w:r>
-            <w:r>
-              <w:rPr>
-                <w:rFonts w:ascii="Cantarell Light" w:hAnsi="Cantarell Light"/>
-                <w:color w:val="000000"/>
-                <w:sz w:val="20"/>
-                <w:szCs w:val="20"/>
-                <w:lang w:val="es-MX"/>
-              </w:rPr>
-              <w:t xml:space="preserve">pasa al paso </w:t>
-            </w:r>
-            <w:r>
-              <w:rPr>
-                <w:rFonts w:ascii="Cantarell Light" w:hAnsi="Cantarell Light"/>
-                <w:b/>
-                <w:bCs/>
-                <w:color w:val="000000"/>
-                <w:sz w:val="20"/>
-                <w:szCs w:val="20"/>
-                <w:lang w:val="es-MX"/>
-              </w:rPr>
-              <w:t>3.b.1</w:t>
+                <w:color w:val="000000"/>
+                <w:sz w:val="20"/>
+                <w:szCs w:val="20"/>
+                <w:lang w:val="es-MX"/>
+              </w:rPr>
+              <w:t xml:space="preserve"> concretas</w:t>
             </w:r>
             <w:r>
               <w:rPr>
@@ -2101,1012 +3205,6 @@
                 <w:lang w:val="es-MX"/>
               </w:rPr>
               <w:t>.</w:t>
-            </w:r>
-          </w:p>
-          <w:p>
-            <w:pPr>
-              <w:pStyle w:val="TableContents"/>
-              <w:rPr>
-                <w:rFonts w:ascii="Cantarell Light" w:hAnsi="Cantarell Light"/>
-                <w:color w:val="000000"/>
-                <w:sz w:val="20"/>
-                <w:szCs w:val="20"/>
-                <w:lang w:val="es-MX"/>
-              </w:rPr>
-            </w:pPr>
-            <w:r>
-              <w:rPr>
-                <w:rFonts w:ascii="Cantarell Light" w:hAnsi="Cantarell Light"/>
-                <w:color w:val="000000"/>
-                <w:sz w:val="20"/>
-                <w:szCs w:val="20"/>
-                <w:lang w:val="es-MX"/>
-              </w:rPr>
-              <w:t xml:space="preserve">   TODO:</w:t>
-            </w:r>
-            <w:r>
-              <w:rPr>
-                <w:rFonts w:ascii="Cantarell Light" w:hAnsi="Cantarell Light"/>
-                <w:color w:val="000000"/>
-                <w:sz w:val="20"/>
-                <w:szCs w:val="20"/>
-                <w:lang w:val="es-MX"/>
-              </w:rPr>
-              <w:t xml:space="preserve"> añadir si es escala </w:t>
-            </w:r>
-            <w:proofErr w:type="spellStart"/>
-            <w:r>
-              <w:rPr>
-                <w:rFonts w:ascii="Cantarell Light" w:hAnsi="Cantarell Light"/>
-                <w:color w:val="000000"/>
-                <w:sz w:val="20"/>
-                <w:szCs w:val="20"/>
-                <w:lang w:val="es-MX"/>
-              </w:rPr>
-              <w:t>abastacta</w:t>
-            </w:r>
-            <w:proofErr w:type="spellEnd"/>
-            <w:r>
-              <w:rPr>
-                <w:rFonts w:ascii="Cantarell Light" w:hAnsi="Cantarell Light"/>
-                <w:color w:val="000000"/>
-                <w:sz w:val="20"/>
-                <w:szCs w:val="20"/>
-                <w:lang w:val="es-MX"/>
-              </w:rPr>
-              <w:t xml:space="preserve"> mandarla al generador y si no al </w:t>
-            </w:r>
-            <w:proofErr w:type="spellStart"/>
-            <w:r>
-              <w:rPr>
-                <w:rFonts w:ascii="Cantarell Light" w:hAnsi="Cantarell Light"/>
-                <w:color w:val="000000"/>
-                <w:sz w:val="20"/>
-                <w:szCs w:val="20"/>
-                <w:lang w:val="es-MX"/>
-              </w:rPr>
-              <w:t>decomositor</w:t>
-            </w:r>
-            <w:proofErr w:type="spellEnd"/>
-          </w:p>
-          <w:p>
-            <w:pPr>
-              <w:pStyle w:val="TableContents"/>
-              <w:rPr>
-                <w:rFonts w:ascii="Cantarell Light" w:hAnsi="Cantarell Light"/>
-                <w:color w:val="000000"/>
-                <w:sz w:val="20"/>
-                <w:szCs w:val="20"/>
-                <w:lang w:val="es-MX"/>
-              </w:rPr>
-            </w:pPr>
-          </w:p>
-          <w:p>
-            <w:pPr>
-              <w:pStyle w:val="TableContents"/>
-              <w:rPr>
-                <w:rFonts w:ascii="Cantarell Light" w:hAnsi="Cantarell Light"/>
-                <w:color w:val="000000"/>
-                <w:sz w:val="20"/>
-                <w:szCs w:val="20"/>
-                <w:lang w:val="es-MX"/>
-              </w:rPr>
-            </w:pPr>
-            <w:r>
-              <w:rPr>
-                <w:rFonts w:ascii="Cantarell Light" w:hAnsi="Cantarell Light"/>
-                <w:color w:val="000000"/>
-                <w:sz w:val="20"/>
-                <w:szCs w:val="20"/>
-                <w:lang w:val="es-MX"/>
-              </w:rPr>
-              <w:t xml:space="preserve">    Si son </w:t>
-            </w:r>
-            <w:r>
-              <w:rPr>
-                <w:rFonts w:ascii="Cantarell Light" w:hAnsi="Cantarell Light"/>
-                <w:b/>
-                <w:bCs/>
-                <w:color w:val="000000"/>
-                <w:sz w:val="20"/>
-                <w:szCs w:val="20"/>
-                <w:lang w:val="es-MX"/>
-              </w:rPr>
-              <w:t>Notas</w:t>
-            </w:r>
-            <w:r>
-              <w:rPr>
-                <w:rFonts w:ascii="Cantarell Light" w:hAnsi="Cantarell Light"/>
-                <w:color w:val="000000"/>
-                <w:sz w:val="20"/>
-                <w:szCs w:val="20"/>
-                <w:lang w:val="es-MX"/>
-              </w:rPr>
-              <w:t xml:space="preserve"> o </w:t>
-            </w:r>
-            <w:r>
-              <w:rPr>
-                <w:rFonts w:ascii="Cantarell Light" w:hAnsi="Cantarell Light"/>
-                <w:b/>
-                <w:bCs/>
-                <w:color w:val="000000"/>
-                <w:sz w:val="20"/>
-                <w:szCs w:val="20"/>
-                <w:lang w:val="es-MX"/>
-              </w:rPr>
-              <w:t>Acordes</w:t>
-            </w:r>
-            <w:r>
-              <w:rPr>
-                <w:rFonts w:ascii="Cantarell Light" w:hAnsi="Cantarell Light"/>
-                <w:color w:val="000000"/>
-                <w:sz w:val="20"/>
-                <w:szCs w:val="20"/>
-                <w:lang w:val="es-MX"/>
-              </w:rPr>
-              <w:t xml:space="preserve"> el </w:t>
-            </w:r>
-            <w:r>
-              <w:rPr>
-                <w:rFonts w:ascii="Cantarell Light" w:hAnsi="Cantarell Light"/>
-                <w:b/>
-                <w:bCs/>
-                <w:color w:val="000000"/>
-                <w:sz w:val="20"/>
-                <w:szCs w:val="20"/>
-                <w:lang w:val="es-MX"/>
-              </w:rPr>
-              <w:t>Sistema</w:t>
-            </w:r>
-            <w:r>
-              <w:rPr>
-                <w:rFonts w:ascii="Cantarell Light" w:hAnsi="Cantarell Light"/>
-                <w:color w:val="000000"/>
-                <w:sz w:val="20"/>
-                <w:szCs w:val="20"/>
-                <w:lang w:val="es-MX"/>
-              </w:rPr>
-              <w:t xml:space="preserve"> genera una lista con los </w:t>
-            </w:r>
-            <w:r>
-              <w:rPr>
-                <w:rFonts w:ascii="Cantarell Light" w:hAnsi="Cantarell Light"/>
-                <w:b/>
-                <w:bCs/>
-                <w:color w:val="000000"/>
-                <w:sz w:val="20"/>
-                <w:szCs w:val="20"/>
-                <w:lang w:val="es-MX"/>
-              </w:rPr>
-              <w:t>I</w:t>
-            </w:r>
-            <w:r>
-              <w:rPr>
-                <w:rFonts w:ascii="Cantarell Light" w:hAnsi="Cantarell Light"/>
-                <w:b/>
-                <w:bCs/>
-                <w:color w:val="000000"/>
-                <w:sz w:val="20"/>
-                <w:szCs w:val="20"/>
-                <w:lang w:val="es-MX"/>
-              </w:rPr>
-              <w:t>ntervalos</w:t>
-            </w:r>
-            <w:r>
-              <w:rPr>
-                <w:rFonts w:ascii="Cantarell Light" w:hAnsi="Cantarell Light"/>
-                <w:color w:val="000000"/>
-                <w:sz w:val="20"/>
-                <w:szCs w:val="20"/>
-                <w:lang w:val="es-MX"/>
-              </w:rPr>
-              <w:t xml:space="preserve"> entre ellos.</w:t>
-            </w:r>
-          </w:p>
-          <w:p>
-            <w:pPr>
-              <w:pStyle w:val="TableContents"/>
-              <w:rPr>
-                <w:rFonts w:ascii="Cantarell Light" w:hAnsi="Cantarell Light"/>
-                <w:color w:val="000000"/>
-                <w:sz w:val="20"/>
-                <w:szCs w:val="20"/>
-                <w:lang w:val="es-MX"/>
-              </w:rPr>
-            </w:pPr>
-            <w:r>
-              <w:rPr>
-                <w:rFonts w:ascii="Cantarell Light" w:hAnsi="Cantarell Light"/>
-                <w:color w:val="000000"/>
-                <w:sz w:val="20"/>
-                <w:szCs w:val="20"/>
-                <w:lang w:val="es-MX"/>
-              </w:rPr>
-              <w:t xml:space="preserve">    El </w:t>
-            </w:r>
-            <w:r>
-              <w:rPr>
-                <w:rFonts w:ascii="Cantarell Light" w:hAnsi="Cantarell Light"/>
-                <w:b/>
-                <w:bCs/>
-                <w:color w:val="000000"/>
-                <w:sz w:val="20"/>
-                <w:szCs w:val="20"/>
-                <w:lang w:val="es-MX"/>
-              </w:rPr>
-              <w:t>Sistema</w:t>
-            </w:r>
-            <w:r>
-              <w:rPr>
-                <w:rFonts w:ascii="Cantarell Light" w:hAnsi="Cantarell Light"/>
-                <w:color w:val="000000"/>
-                <w:sz w:val="20"/>
-                <w:szCs w:val="20"/>
-                <w:lang w:val="es-MX"/>
-              </w:rPr>
-              <w:t xml:space="preserve"> desecha los </w:t>
-            </w:r>
-            <w:r>
-              <w:rPr>
-                <w:rFonts w:ascii="Cantarell Light" w:hAnsi="Cantarell Light"/>
-                <w:b/>
-                <w:bCs/>
-                <w:color w:val="000000"/>
-                <w:sz w:val="20"/>
-                <w:szCs w:val="20"/>
-                <w:lang w:val="es-MX"/>
-              </w:rPr>
-              <w:t>intervalos</w:t>
-            </w:r>
-            <w:r>
-              <w:rPr>
-                <w:rFonts w:ascii="Cantarell Light" w:hAnsi="Cantarell Light"/>
-                <w:color w:val="000000"/>
-                <w:sz w:val="20"/>
-                <w:szCs w:val="20"/>
-                <w:lang w:val="es-MX"/>
-              </w:rPr>
-              <w:t xml:space="preserve"> repetidos.</w:t>
-            </w:r>
-          </w:p>
-          <w:p>
-            <w:pPr>
-              <w:pStyle w:val="TableContents"/>
-              <w:rPr>
-                <w:rFonts w:ascii="Cantarell Light" w:hAnsi="Cantarell Light"/>
-                <w:color w:val="000000"/>
-                <w:sz w:val="20"/>
-                <w:szCs w:val="20"/>
-                <w:lang w:val="es-MX"/>
-              </w:rPr>
-            </w:pPr>
-            <w:r>
-              <w:rPr>
-                <w:rFonts w:ascii="Cantarell Light" w:hAnsi="Cantarell Light"/>
-                <w:color w:val="000000"/>
-                <w:sz w:val="20"/>
-                <w:szCs w:val="20"/>
-                <w:lang w:val="es-MX"/>
-              </w:rPr>
-              <w:t xml:space="preserve">    El </w:t>
-            </w:r>
-            <w:r>
-              <w:rPr>
-                <w:rFonts w:ascii="Cantarell Light" w:hAnsi="Cantarell Light"/>
-                <w:b/>
-                <w:bCs/>
-                <w:color w:val="000000"/>
-                <w:sz w:val="20"/>
-                <w:szCs w:val="20"/>
-                <w:lang w:val="es-MX"/>
-              </w:rPr>
-              <w:t>Sistema</w:t>
-            </w:r>
-            <w:r>
-              <w:rPr>
-                <w:rFonts w:ascii="Cantarell Light" w:hAnsi="Cantarell Light"/>
-                <w:color w:val="000000"/>
-                <w:sz w:val="20"/>
-                <w:szCs w:val="20"/>
-                <w:lang w:val="es-MX"/>
-              </w:rPr>
-              <w:t xml:space="preserve"> busca en la base de datos </w:t>
-            </w:r>
-            <w:proofErr w:type="spellStart"/>
-            <w:r>
-              <w:rPr>
-                <w:rFonts w:ascii="Cantarell Light" w:hAnsi="Cantarell Light"/>
-                <w:b/>
-                <w:bCs/>
-                <w:color w:val="000000"/>
-                <w:sz w:val="20"/>
-                <w:szCs w:val="20"/>
-                <w:lang w:val="es-MX"/>
-              </w:rPr>
-              <w:t>Starmonydb</w:t>
-            </w:r>
-            <w:proofErr w:type="spellEnd"/>
-            <w:r>
-              <w:rPr>
-                <w:rFonts w:ascii="Cantarell Light" w:hAnsi="Cantarell Light"/>
-                <w:color w:val="000000"/>
-                <w:sz w:val="20"/>
-                <w:szCs w:val="20"/>
-                <w:lang w:val="es-MX"/>
-              </w:rPr>
-              <w:t xml:space="preserve"> que </w:t>
-            </w:r>
-            <w:r>
-              <w:rPr>
-                <w:rFonts w:ascii="Cantarell Light" w:hAnsi="Cantarell Light"/>
-                <w:b/>
-                <w:bCs/>
-                <w:color w:val="000000"/>
-                <w:sz w:val="20"/>
-                <w:szCs w:val="20"/>
-                <w:lang w:val="es-MX"/>
-              </w:rPr>
-              <w:t>E</w:t>
-            </w:r>
-            <w:r>
-              <w:rPr>
-                <w:rFonts w:ascii="Cantarell Light" w:hAnsi="Cantarell Light"/>
-                <w:b/>
-                <w:bCs/>
-                <w:color w:val="000000"/>
-                <w:sz w:val="20"/>
-                <w:szCs w:val="20"/>
-                <w:lang w:val="es-MX"/>
-              </w:rPr>
-              <w:t>lementos</w:t>
-            </w:r>
-            <w:r>
-              <w:rPr>
-                <w:rFonts w:ascii="Cantarell Light" w:hAnsi="Cantarell Light"/>
-                <w:color w:val="000000"/>
-                <w:sz w:val="20"/>
-                <w:szCs w:val="20"/>
-                <w:lang w:val="es-MX"/>
-              </w:rPr>
-              <w:t xml:space="preserve"> </w:t>
-            </w:r>
-            <w:r>
-              <w:rPr>
-                <w:rFonts w:ascii="Cantarell Light" w:hAnsi="Cantarell Light"/>
-                <w:b/>
-                <w:bCs/>
-                <w:color w:val="000000"/>
-                <w:sz w:val="20"/>
-                <w:szCs w:val="20"/>
-                <w:lang w:val="es-MX"/>
-              </w:rPr>
-              <w:t>Musicales</w:t>
-            </w:r>
-            <w:r>
-              <w:rPr>
-                <w:rFonts w:ascii="Cantarell Light" w:hAnsi="Cantarell Light"/>
-                <w:color w:val="000000"/>
-                <w:sz w:val="20"/>
-                <w:szCs w:val="20"/>
-                <w:lang w:val="es-MX"/>
-              </w:rPr>
-              <w:t xml:space="preserve"> usan los </w:t>
-            </w:r>
-            <w:r>
-              <w:rPr>
-                <w:rFonts w:ascii="Cantarell Light" w:hAnsi="Cantarell Light"/>
-                <w:b/>
-                <w:bCs/>
-                <w:color w:val="000000"/>
-                <w:sz w:val="20"/>
-                <w:szCs w:val="20"/>
-                <w:lang w:val="es-MX"/>
-              </w:rPr>
-              <w:t>I</w:t>
-            </w:r>
-            <w:r>
-              <w:rPr>
-                <w:rFonts w:ascii="Cantarell Light" w:hAnsi="Cantarell Light"/>
-                <w:b/>
-                <w:bCs/>
-                <w:color w:val="000000"/>
-                <w:sz w:val="20"/>
-                <w:szCs w:val="20"/>
-                <w:lang w:val="es-MX"/>
-              </w:rPr>
-              <w:t>ntervalos</w:t>
-            </w:r>
-            <w:r>
-              <w:rPr>
-                <w:rFonts w:ascii="Cantarell Light" w:hAnsi="Cantarell Light"/>
-                <w:color w:val="000000"/>
-                <w:sz w:val="20"/>
-                <w:szCs w:val="20"/>
-                <w:lang w:val="es-MX"/>
-              </w:rPr>
-              <w:t xml:space="preserve"> listados.</w:t>
-            </w:r>
-          </w:p>
-          <w:p>
-            <w:pPr>
-              <w:pStyle w:val="TableContents"/>
-              <w:rPr>
-                <w:rFonts w:ascii="Cantarell Light" w:hAnsi="Cantarell Light"/>
-                <w:color w:val="000000"/>
-                <w:sz w:val="20"/>
-                <w:szCs w:val="20"/>
-                <w:lang w:val="es-MX"/>
-              </w:rPr>
-            </w:pPr>
-            <w:r>
-              <w:rPr>
-                <w:rFonts w:ascii="Cantarell Light" w:hAnsi="Cantarell Light"/>
-                <w:color w:val="000000"/>
-                <w:sz w:val="20"/>
-                <w:szCs w:val="20"/>
-                <w:lang w:val="es-MX"/>
-              </w:rPr>
-              <w:t xml:space="preserve">    El </w:t>
-            </w:r>
-            <w:r>
-              <w:rPr>
-                <w:rFonts w:ascii="Cantarell Light" w:hAnsi="Cantarell Light"/>
-                <w:b/>
-                <w:bCs/>
-                <w:color w:val="000000"/>
-                <w:sz w:val="20"/>
-                <w:szCs w:val="20"/>
-                <w:lang w:val="es-MX"/>
-              </w:rPr>
-              <w:t xml:space="preserve">Sistema </w:t>
-            </w:r>
-            <w:r>
-              <w:rPr>
-                <w:rFonts w:ascii="Cantarell Light" w:hAnsi="Cantarell Light"/>
-                <w:color w:val="000000"/>
-                <w:sz w:val="20"/>
-                <w:szCs w:val="20"/>
-                <w:lang w:val="es-MX"/>
-              </w:rPr>
-              <w:t>genera información de la relación de los elementos encontrados.</w:t>
-            </w:r>
-          </w:p>
-          <w:p>
-            <w:pPr>
-              <w:pStyle w:val="TableContents"/>
-              <w:rPr>
-                <w:rFonts w:ascii="Cantarell Light" w:hAnsi="Cantarell Light"/>
-                <w:color w:val="000000"/>
-                <w:sz w:val="20"/>
-                <w:szCs w:val="20"/>
-                <w:lang w:val="es-MX"/>
-              </w:rPr>
-            </w:pPr>
-            <w:r>
-              <w:rPr>
-                <w:rFonts w:ascii="Cantarell Light" w:hAnsi="Cantarell Light"/>
-                <w:color w:val="000000"/>
-                <w:sz w:val="20"/>
-                <w:szCs w:val="20"/>
-                <w:lang w:val="es-MX"/>
-              </w:rPr>
-              <w:t xml:space="preserve">    El </w:t>
-            </w:r>
-            <w:r>
-              <w:rPr>
-                <w:rFonts w:ascii="Cantarell Light" w:hAnsi="Cantarell Light"/>
-                <w:b/>
-                <w:bCs/>
-                <w:color w:val="000000"/>
-                <w:sz w:val="20"/>
-                <w:szCs w:val="20"/>
-                <w:lang w:val="es-MX"/>
-              </w:rPr>
-              <w:t>Sistema</w:t>
-            </w:r>
-            <w:r>
-              <w:rPr>
-                <w:rFonts w:ascii="Cantarell Light" w:hAnsi="Cantarell Light"/>
-                <w:color w:val="000000"/>
-                <w:sz w:val="20"/>
-                <w:szCs w:val="20"/>
-                <w:lang w:val="es-MX"/>
-              </w:rPr>
-              <w:t xml:space="preserve"> añade una lista los </w:t>
-            </w:r>
-            <w:r>
-              <w:rPr>
-                <w:rFonts w:ascii="Cantarell Light" w:hAnsi="Cantarell Light"/>
-                <w:b/>
-                <w:bCs/>
-                <w:color w:val="000000"/>
-                <w:sz w:val="20"/>
-                <w:szCs w:val="20"/>
-                <w:lang w:val="es-MX"/>
-              </w:rPr>
-              <w:t>Elementos</w:t>
-            </w:r>
-            <w:r>
-              <w:rPr>
-                <w:rFonts w:ascii="Cantarell Light" w:hAnsi="Cantarell Light"/>
-                <w:color w:val="000000"/>
-                <w:sz w:val="20"/>
-                <w:szCs w:val="20"/>
-                <w:lang w:val="es-MX"/>
-              </w:rPr>
-              <w:t xml:space="preserve"> </w:t>
-            </w:r>
-            <w:r>
-              <w:rPr>
-                <w:rFonts w:ascii="Cantarell Light" w:hAnsi="Cantarell Light"/>
-                <w:b/>
-                <w:bCs/>
-                <w:color w:val="000000"/>
-                <w:sz w:val="20"/>
-                <w:szCs w:val="20"/>
-                <w:lang w:val="es-MX"/>
-              </w:rPr>
-              <w:t>Musicales</w:t>
-            </w:r>
-            <w:r>
-              <w:rPr>
-                <w:rFonts w:ascii="Cantarell Light" w:hAnsi="Cantarell Light"/>
-                <w:color w:val="000000"/>
-                <w:sz w:val="20"/>
-                <w:szCs w:val="20"/>
-                <w:lang w:val="es-MX"/>
-              </w:rPr>
-              <w:t xml:space="preserve"> encontrados.</w:t>
-            </w:r>
-          </w:p>
-          <w:p>
-            <w:pPr>
-              <w:pStyle w:val="TableContents"/>
-              <w:rPr>
-                <w:rFonts w:ascii="Cantarell Light" w:hAnsi="Cantarell Light"/>
-                <w:color w:val="000000"/>
-                <w:sz w:val="20"/>
-                <w:szCs w:val="20"/>
-                <w:lang w:val="es-MX"/>
-              </w:rPr>
-            </w:pPr>
-          </w:p>
-          <w:p>
-            <w:pPr>
-              <w:pStyle w:val="TableContents"/>
-              <w:rPr>
-                <w:rFonts w:ascii="Cantarell Light" w:hAnsi="Cantarell Light"/>
-                <w:color w:val="000000"/>
-                <w:sz w:val="20"/>
-                <w:szCs w:val="20"/>
-                <w:lang w:val="es-MX"/>
-              </w:rPr>
-            </w:pPr>
-            <w:r>
-              <w:rPr>
-                <w:rFonts w:ascii="Cantarell Light" w:hAnsi="Cantarell Light"/>
-                <w:color w:val="000000"/>
-                <w:sz w:val="20"/>
-                <w:szCs w:val="20"/>
-                <w:lang w:val="es-MX"/>
-              </w:rPr>
-              <w:t xml:space="preserve">  </w:t>
-            </w:r>
-            <w:r>
-              <w:rPr>
-                <w:rFonts w:ascii="Cantarell Light" w:hAnsi="Cantarell Light"/>
-                <w:color w:val="000000"/>
-                <w:sz w:val="20"/>
-                <w:szCs w:val="20"/>
-                <w:lang w:val="es-MX"/>
-              </w:rPr>
-              <w:t xml:space="preserve">  </w:t>
-            </w:r>
-            <w:r>
-              <w:rPr>
-                <w:rFonts w:ascii="Cantarell Light" w:hAnsi="Cantarell Light"/>
-                <w:color w:val="000000"/>
-                <w:sz w:val="20"/>
-                <w:szCs w:val="20"/>
-                <w:lang w:val="es-MX"/>
-              </w:rPr>
-              <w:t xml:space="preserve">El </w:t>
-            </w:r>
-            <w:r>
-              <w:rPr>
-                <w:rFonts w:ascii="Cantarell Light" w:hAnsi="Cantarell Light"/>
-                <w:b/>
-                <w:bCs/>
-                <w:color w:val="000000"/>
-                <w:sz w:val="20"/>
-                <w:szCs w:val="20"/>
-                <w:lang w:val="es-MX"/>
-              </w:rPr>
-              <w:t>Sistema</w:t>
-            </w:r>
-            <w:r>
-              <w:rPr>
-                <w:rFonts w:ascii="Cantarell Light" w:hAnsi="Cantarell Light"/>
-                <w:color w:val="000000"/>
-                <w:sz w:val="20"/>
-                <w:szCs w:val="20"/>
-                <w:lang w:val="es-MX"/>
-              </w:rPr>
-              <w:t xml:space="preserve"> </w:t>
-            </w:r>
-            <w:r>
-              <w:rPr>
-                <w:rFonts w:ascii="Cantarell Light" w:hAnsi="Cantarell Light"/>
-                <w:color w:val="000000"/>
-                <w:sz w:val="20"/>
-                <w:szCs w:val="20"/>
-                <w:lang w:val="es-MX"/>
-              </w:rPr>
-              <w:t xml:space="preserve">obtiene el </w:t>
-            </w:r>
-            <w:r>
-              <w:rPr>
-                <w:rFonts w:ascii="Cantarell Light" w:hAnsi="Cantarell Light"/>
-                <w:b/>
-                <w:bCs/>
-                <w:color w:val="000000"/>
-                <w:sz w:val="20"/>
-                <w:szCs w:val="20"/>
-                <w:lang w:val="es-MX"/>
-              </w:rPr>
-              <w:t>C</w:t>
-            </w:r>
-            <w:r>
-              <w:rPr>
-                <w:rFonts w:ascii="Cantarell Light" w:hAnsi="Cantarell Light"/>
-                <w:b/>
-                <w:bCs/>
-                <w:color w:val="000000"/>
-                <w:sz w:val="20"/>
-                <w:szCs w:val="20"/>
-                <w:lang w:val="es-MX"/>
-              </w:rPr>
-              <w:t>ódigo</w:t>
-            </w:r>
-            <w:r>
-              <w:rPr>
-                <w:rFonts w:ascii="Cantarell Light" w:hAnsi="Cantarell Light"/>
-                <w:color w:val="000000"/>
-                <w:sz w:val="20"/>
-                <w:szCs w:val="20"/>
-                <w:lang w:val="es-MX"/>
-              </w:rPr>
-              <w:t xml:space="preserve"> </w:t>
-            </w:r>
-            <w:r>
-              <w:rPr>
-                <w:rFonts w:ascii="Cantarell Light" w:hAnsi="Cantarell Light"/>
-                <w:color w:val="000000"/>
-                <w:sz w:val="20"/>
-                <w:szCs w:val="20"/>
-                <w:lang w:val="es-MX"/>
-              </w:rPr>
-              <w:t>que la compone</w:t>
-            </w:r>
-            <w:r>
-              <w:rPr>
-                <w:rFonts w:ascii="Cantarell Light" w:hAnsi="Cantarell Light"/>
-                <w:color w:val="000000"/>
-                <w:sz w:val="20"/>
-                <w:szCs w:val="20"/>
-                <w:lang w:val="es-MX"/>
-              </w:rPr>
-              <w:t xml:space="preserve"> a las </w:t>
-            </w:r>
-            <w:r>
-              <w:rPr>
-                <w:rFonts w:ascii="Cantarell Light" w:hAnsi="Cantarell Light"/>
-                <w:b/>
-                <w:bCs/>
-                <w:color w:val="000000"/>
-                <w:sz w:val="20"/>
-                <w:szCs w:val="20"/>
-                <w:lang w:val="es-MX"/>
-              </w:rPr>
-              <w:t>Escalas</w:t>
-            </w:r>
-            <w:r>
-              <w:rPr>
-                <w:rFonts w:ascii="Cantarell Light" w:hAnsi="Cantarell Light"/>
-                <w:color w:val="000000"/>
-                <w:sz w:val="20"/>
-                <w:szCs w:val="20"/>
-                <w:lang w:val="es-MX"/>
-              </w:rPr>
-              <w:t>.</w:t>
-            </w:r>
-          </w:p>
-          <w:p>
-            <w:pPr>
-              <w:pStyle w:val="TableContents"/>
-              <w:rPr>
-                <w:rFonts w:ascii="Cantarell Light" w:hAnsi="Cantarell Light"/>
-                <w:color w:val="000000"/>
-                <w:sz w:val="20"/>
-                <w:szCs w:val="20"/>
-                <w:lang w:val="es-MX"/>
-              </w:rPr>
-            </w:pPr>
-            <w:r>
-              <w:rPr>
-                <w:rFonts w:ascii="Cantarell Light" w:hAnsi="Cantarell Light"/>
-                <w:color w:val="000000"/>
-                <w:sz w:val="20"/>
-                <w:szCs w:val="20"/>
-                <w:lang w:val="es-MX"/>
-              </w:rPr>
-              <w:t xml:space="preserve">    El </w:t>
-            </w:r>
-            <w:r>
-              <w:rPr>
-                <w:rFonts w:ascii="Cantarell Light" w:hAnsi="Cantarell Light"/>
-                <w:b/>
-                <w:bCs/>
-                <w:color w:val="000000"/>
-                <w:sz w:val="20"/>
-                <w:szCs w:val="20"/>
-                <w:lang w:val="es-MX"/>
-              </w:rPr>
-              <w:t>Sistema</w:t>
-            </w:r>
-            <w:r>
-              <w:rPr>
-                <w:rFonts w:ascii="Cantarell Light" w:hAnsi="Cantarell Light"/>
-                <w:color w:val="000000"/>
-                <w:sz w:val="20"/>
-                <w:szCs w:val="20"/>
-                <w:lang w:val="es-MX"/>
-              </w:rPr>
-              <w:t xml:space="preserve"> usa el caso de uso </w:t>
-            </w:r>
-            <w:r>
-              <w:rPr>
-                <w:rFonts w:ascii="Cantarell Light" w:hAnsi="Cantarell Light"/>
-                <w:b/>
-                <w:bCs/>
-                <w:color w:val="000000"/>
-                <w:sz w:val="20"/>
-                <w:szCs w:val="20"/>
-                <w:lang w:val="es-MX"/>
-              </w:rPr>
-              <w:t>Generar</w:t>
-            </w:r>
-            <w:r>
-              <w:rPr>
-                <w:rFonts w:ascii="Cantarell Light" w:hAnsi="Cantarell Light"/>
-                <w:color w:val="000000"/>
-                <w:sz w:val="20"/>
-                <w:szCs w:val="20"/>
-                <w:lang w:val="es-MX"/>
-              </w:rPr>
-              <w:t xml:space="preserve"> </w:t>
-            </w:r>
-            <w:r>
-              <w:rPr>
-                <w:rFonts w:ascii="Cantarell Light" w:hAnsi="Cantarell Light"/>
-                <w:b/>
-                <w:bCs/>
-                <w:color w:val="000000"/>
-                <w:sz w:val="20"/>
-                <w:szCs w:val="20"/>
-                <w:lang w:val="es-MX"/>
-              </w:rPr>
-              <w:t>Elementos</w:t>
-            </w:r>
-            <w:r>
-              <w:rPr>
-                <w:rFonts w:ascii="Cantarell Light" w:hAnsi="Cantarell Light"/>
-                <w:color w:val="000000"/>
-                <w:sz w:val="20"/>
-                <w:szCs w:val="20"/>
-                <w:lang w:val="es-MX"/>
-              </w:rPr>
-              <w:t xml:space="preserve"> </w:t>
-            </w:r>
-            <w:r>
-              <w:rPr>
-                <w:rFonts w:ascii="Cantarell Light" w:hAnsi="Cantarell Light"/>
-                <w:b/>
-                <w:bCs/>
-                <w:color w:val="000000"/>
-                <w:sz w:val="20"/>
-                <w:szCs w:val="20"/>
-                <w:lang w:val="es-MX"/>
-              </w:rPr>
-              <w:t>Musicales</w:t>
-            </w:r>
-            <w:r>
-              <w:rPr>
-                <w:rFonts w:ascii="Cantarell Light" w:hAnsi="Cantarell Light"/>
-                <w:color w:val="000000"/>
-                <w:sz w:val="20"/>
-                <w:szCs w:val="20"/>
-                <w:lang w:val="es-MX"/>
-              </w:rPr>
-              <w:t xml:space="preserve"> para generar las </w:t>
-            </w:r>
-            <w:r>
-              <w:rPr>
-                <w:rFonts w:ascii="Cantarell Light" w:hAnsi="Cantarell Light"/>
-                <w:b/>
-                <w:bCs/>
-                <w:color w:val="000000"/>
-                <w:sz w:val="20"/>
-                <w:szCs w:val="20"/>
-                <w:lang w:val="es-MX"/>
-              </w:rPr>
-              <w:t>Escalas</w:t>
-            </w:r>
-            <w:r>
-              <w:rPr>
-                <w:rFonts w:ascii="Cantarell Light" w:hAnsi="Cantarell Light"/>
-                <w:color w:val="000000"/>
-                <w:sz w:val="20"/>
-                <w:szCs w:val="20"/>
-                <w:lang w:val="es-MX"/>
-              </w:rPr>
-              <w:t xml:space="preserve"> concretas</w:t>
-            </w:r>
-            <w:r>
-              <w:rPr>
-                <w:rFonts w:ascii="Cantarell Light" w:hAnsi="Cantarell Light"/>
-                <w:color w:val="000000"/>
-                <w:sz w:val="20"/>
-                <w:szCs w:val="20"/>
-                <w:lang w:val="es-MX"/>
-              </w:rPr>
-              <w:t>.</w:t>
-            </w:r>
-          </w:p>
-          <w:p>
-            <w:pPr>
-              <w:pStyle w:val="TableContents"/>
-              <w:rPr>
-                <w:rFonts w:ascii="Cantarell Light" w:hAnsi="Cantarell Light"/>
-                <w:color w:val="000000"/>
-                <w:sz w:val="20"/>
-                <w:szCs w:val="20"/>
-                <w:lang w:val="es-MX"/>
-              </w:rPr>
-            </w:pPr>
-            <w:r>
-              <w:rPr>
-                <w:rFonts w:ascii="Cantarell Light" w:hAnsi="Cantarell Light"/>
-                <w:color w:val="000000"/>
-                <w:sz w:val="20"/>
-                <w:szCs w:val="20"/>
-                <w:lang w:val="es-MX"/>
-              </w:rPr>
-              <w:t xml:space="preserve">    El </w:t>
-            </w:r>
-            <w:r>
-              <w:rPr>
-                <w:rFonts w:ascii="Cantarell Light" w:hAnsi="Cantarell Light"/>
-                <w:b/>
-                <w:bCs/>
-                <w:color w:val="000000"/>
-                <w:sz w:val="20"/>
-                <w:szCs w:val="20"/>
-                <w:lang w:val="es-MX"/>
-              </w:rPr>
-              <w:t xml:space="preserve">Sistema </w:t>
-            </w:r>
-            <w:r>
-              <w:rPr>
-                <w:rFonts w:ascii="Cantarell Light" w:hAnsi="Cantarell Light"/>
-                <w:color w:val="000000"/>
-                <w:sz w:val="20"/>
-                <w:szCs w:val="20"/>
-                <w:lang w:val="es-MX"/>
-              </w:rPr>
-              <w:t>añade</w:t>
-            </w:r>
-            <w:r>
-              <w:rPr>
-                <w:rFonts w:ascii="Cantarell Light" w:hAnsi="Cantarell Light"/>
-                <w:color w:val="000000"/>
-                <w:sz w:val="20"/>
-                <w:szCs w:val="20"/>
-                <w:lang w:val="es-MX"/>
-              </w:rPr>
-              <w:t xml:space="preserve"> información </w:t>
-            </w:r>
-            <w:r>
-              <w:rPr>
-                <w:rFonts w:ascii="Cantarell Light" w:hAnsi="Cantarell Light"/>
-                <w:color w:val="000000"/>
-                <w:sz w:val="20"/>
-                <w:szCs w:val="20"/>
-                <w:lang w:val="es-MX"/>
-              </w:rPr>
-              <w:t xml:space="preserve">adicional sobre </w:t>
-            </w:r>
-            <w:r>
-              <w:rPr>
-                <w:rFonts w:ascii="Cantarell Light" w:hAnsi="Cantarell Light"/>
-                <w:color w:val="000000"/>
-                <w:sz w:val="20"/>
-                <w:szCs w:val="20"/>
-                <w:lang w:val="es-MX"/>
-              </w:rPr>
-              <w:t xml:space="preserve">la relación de los </w:t>
-            </w:r>
-            <w:r>
-              <w:rPr>
-                <w:rFonts w:ascii="Cantarell Light" w:hAnsi="Cantarell Light"/>
-                <w:color w:val="000000"/>
-                <w:sz w:val="20"/>
-                <w:szCs w:val="20"/>
-                <w:lang w:val="es-MX"/>
-              </w:rPr>
-              <w:t>E</w:t>
-            </w:r>
-            <w:r>
-              <w:rPr>
-                <w:rFonts w:ascii="Cantarell Light" w:hAnsi="Cantarell Light"/>
-                <w:color w:val="000000"/>
-                <w:sz w:val="20"/>
-                <w:szCs w:val="20"/>
-                <w:lang w:val="es-MX"/>
-              </w:rPr>
-              <w:t>lemento</w:t>
-            </w:r>
-            <w:r>
-              <w:rPr>
-                <w:rFonts w:ascii="Cantarell Light" w:hAnsi="Cantarell Light"/>
-                <w:color w:val="000000"/>
-                <w:sz w:val="20"/>
-                <w:szCs w:val="20"/>
-                <w:lang w:val="es-MX"/>
-              </w:rPr>
-              <w:t>s Musicales recuperados.</w:t>
-            </w:r>
-          </w:p>
-          <w:p>
-            <w:pPr>
-              <w:pStyle w:val="TableContents"/>
-              <w:rPr>
-                <w:rFonts w:ascii="Cantarell Light" w:hAnsi="Cantarell Light"/>
-                <w:color w:val="000000"/>
-                <w:sz w:val="20"/>
-                <w:szCs w:val="20"/>
-                <w:lang w:val="es-MX"/>
-              </w:rPr>
-            </w:pPr>
-            <w:r>
-              <w:rPr>
-                <w:rFonts w:ascii="Cantarell Light" w:hAnsi="Cantarell Light"/>
-                <w:color w:val="000000"/>
-                <w:sz w:val="20"/>
-                <w:szCs w:val="20"/>
-                <w:lang w:val="es-MX"/>
-              </w:rPr>
-              <w:t xml:space="preserve">    TODO: Pensar en la </w:t>
-            </w:r>
-            <w:r>
-              <w:rPr>
-                <w:rFonts w:ascii="Cantarell Light" w:hAnsi="Cantarell Light"/>
-                <w:color w:val="000000"/>
-                <w:sz w:val="20"/>
-                <w:szCs w:val="20"/>
-                <w:lang w:val="es-MX"/>
-              </w:rPr>
-              <w:t>información</w:t>
-            </w:r>
-            <w:r>
-              <w:rPr>
-                <w:rFonts w:ascii="Cantarell Light" w:hAnsi="Cantarell Light"/>
-                <w:color w:val="000000"/>
-                <w:sz w:val="20"/>
-                <w:szCs w:val="20"/>
-                <w:lang w:val="es-MX"/>
-              </w:rPr>
-              <w:t xml:space="preserve"> adicional a añadir (Puede tratarse de una etiqueta).</w:t>
             </w:r>
           </w:p>
           <w:p>
@@ -3377,7 +3475,7 @@
         <w:tc>
           <w:tcPr>
             <w:tcW w:w="9645" w:type="dxa"/>
-            <w:gridSpan w:val="4"/>
+            <w:gridSpan w:val="5"/>
             <w:shd w:val="clear" w:color="auto" w:fill="auto"/>
             <w:tcMar>
               <w:top w:w="55" w:type="dxa"/>
@@ -3467,7 +3565,7 @@
         <w:tc>
           <w:tcPr>
             <w:tcW w:w="7845" w:type="dxa"/>
-            <w:gridSpan w:val="2"/>
+            <w:gridSpan w:val="3"/>
             <w:shd w:val="clear" w:color="auto" w:fill="FFFFFF"/>
             <w:tcMar>
               <w:top w:w="55" w:type="dxa"/>
@@ -3494,7 +3592,7 @@
       <w:tr>
         <w:tc>
           <w:tcPr>
-            <w:tcW w:w="720" w:type="dxa"/>
+            <w:tcW w:w="851" w:type="dxa"/>
             <w:shd w:val="clear" w:color="auto" w:fill="FFE4B5"/>
             <w:tcMar>
               <w:top w:w="55" w:type="dxa"/>
@@ -3515,12 +3613,45 @@
                 <w:lang w:val="es-MX"/>
               </w:rPr>
             </w:pPr>
+            <w:r>
+              <w:rPr>
+                <w:rFonts w:ascii="Cantarell Light" w:hAnsi="Cantarell Light"/>
+                <w:color w:val="000000"/>
+                <w:sz w:val="20"/>
+                <w:szCs w:val="20"/>
+                <w:lang w:val="es-MX"/>
+              </w:rPr>
+              <w:t>3.a.1.1</w:t>
+            </w:r>
+          </w:p>
+          <w:p>
+            <w:pPr>
+              <w:pStyle w:val="TableContents"/>
+              <w:jc w:val="right"/>
+              <w:rPr>
+                <w:rFonts w:ascii="Cantarell Light" w:hAnsi="Cantarell Light"/>
+                <w:color w:val="000000"/>
+                <w:sz w:val="20"/>
+                <w:szCs w:val="20"/>
+                <w:lang w:val="es-MX"/>
+              </w:rPr>
+            </w:pPr>
+            <w:r>
+              <w:rPr>
+                <w:rFonts w:ascii="Cantarell Light" w:hAnsi="Cantarell Light"/>
+                <w:color w:val="000000"/>
+                <w:sz w:val="20"/>
+                <w:szCs w:val="20"/>
+                <w:lang w:val="es-MX"/>
+              </w:rPr>
+              <w:t>3.b.1.1</w:t>
+            </w:r>
           </w:p>
         </w:tc>
         <w:tc>
           <w:tcPr>
-            <w:tcW w:w="8925" w:type="dxa"/>
-            <w:gridSpan w:val="3"/>
+            <w:tcW w:w="8794" w:type="dxa"/>
+            <w:gridSpan w:val="4"/>
             <w:shd w:val="clear" w:color="auto" w:fill="FFE4B5"/>
             <w:tcMar>
               <w:top w:w="55" w:type="dxa"/>
@@ -3548,7 +3679,161 @@
                 <w:szCs w:val="20"/>
                 <w:lang w:val="es-MX"/>
               </w:rPr>
-              <w:t xml:space="preserve"> </w:t>
+              <w:t xml:space="preserve">        Si no se recupera ningún </w:t>
+            </w:r>
+            <w:r>
+              <w:rPr>
+                <w:rFonts w:ascii="Cantarell Light" w:hAnsi="Cantarell Light"/>
+                <w:b/>
+                <w:bCs/>
+                <w:color w:val="000000"/>
+                <w:sz w:val="20"/>
+                <w:szCs w:val="20"/>
+                <w:lang w:val="es-MX"/>
+              </w:rPr>
+              <w:t>Acorde</w:t>
+            </w:r>
+            <w:r>
+              <w:rPr>
+                <w:rFonts w:ascii="Cantarell Light" w:hAnsi="Cantarell Light"/>
+                <w:color w:val="000000"/>
+                <w:sz w:val="20"/>
+                <w:szCs w:val="20"/>
+                <w:lang w:val="es-MX"/>
+              </w:rPr>
+              <w:t xml:space="preserve"> se usa el caso de uso </w:t>
+            </w:r>
+            <w:r>
+              <w:rPr>
+                <w:rFonts w:ascii="Cantarell Light" w:hAnsi="Cantarell Light"/>
+                <w:b/>
+                <w:bCs/>
+                <w:color w:val="000000"/>
+                <w:sz w:val="20"/>
+                <w:szCs w:val="20"/>
+                <w:lang w:val="es-MX"/>
+              </w:rPr>
+              <w:t>Generar Elemento Musical</w:t>
+            </w:r>
+            <w:r>
+              <w:rPr>
+                <w:rFonts w:ascii="Cantarell Light" w:hAnsi="Cantarell Light"/>
+                <w:color w:val="000000"/>
+                <w:sz w:val="20"/>
+                <w:szCs w:val="20"/>
+                <w:lang w:val="es-MX"/>
+              </w:rPr>
+              <w:t xml:space="preserve"> para generarlos.</w:t>
+            </w:r>
+          </w:p>
+          <w:p>
+            <w:pPr>
+              <w:pStyle w:val="TableContents"/>
+              <w:rPr>
+                <w:rFonts w:ascii="Cantarell Light" w:hAnsi="Cantarell Light"/>
+                <w:color w:val="000000"/>
+                <w:sz w:val="20"/>
+                <w:szCs w:val="20"/>
+                <w:lang w:val="es-MX"/>
+              </w:rPr>
+            </w:pPr>
+            <w:r>
+              <w:rPr>
+                <w:rFonts w:ascii="Cantarell Light" w:hAnsi="Cantarell Light"/>
+                <w:color w:val="000000"/>
+                <w:sz w:val="20"/>
+                <w:szCs w:val="20"/>
+                <w:lang w:val="es-MX"/>
+              </w:rPr>
+              <w:t xml:space="preserve">        </w:t>
+            </w:r>
+            <w:r>
+              <w:rPr>
+                <w:rFonts w:ascii="Cantarell Light" w:hAnsi="Cantarell Light"/>
+                <w:color w:val="000000"/>
+                <w:sz w:val="20"/>
+                <w:szCs w:val="20"/>
+                <w:lang w:val="es-MX"/>
+              </w:rPr>
+              <w:t xml:space="preserve">Si no se recupera ningún </w:t>
+            </w:r>
+            <w:r>
+              <w:rPr>
+                <w:rFonts w:ascii="Cantarell Light" w:hAnsi="Cantarell Light"/>
+                <w:b/>
+                <w:bCs/>
+                <w:color w:val="000000"/>
+                <w:sz w:val="20"/>
+                <w:szCs w:val="20"/>
+                <w:lang w:val="es-MX"/>
+              </w:rPr>
+              <w:t>Intervalo</w:t>
+            </w:r>
+            <w:r>
+              <w:rPr>
+                <w:rFonts w:ascii="Cantarell Light" w:hAnsi="Cantarell Light"/>
+                <w:color w:val="000000"/>
+                <w:sz w:val="20"/>
+                <w:szCs w:val="20"/>
+                <w:lang w:val="es-MX"/>
+              </w:rPr>
+              <w:t xml:space="preserve"> se usa el caso de uso </w:t>
+            </w:r>
+            <w:r>
+              <w:rPr>
+                <w:rFonts w:ascii="Cantarell Light" w:hAnsi="Cantarell Light"/>
+                <w:b/>
+                <w:bCs/>
+                <w:color w:val="000000"/>
+                <w:sz w:val="20"/>
+                <w:szCs w:val="20"/>
+                <w:lang w:val="es-MX"/>
+              </w:rPr>
+              <w:t>Generar Elemento Musical</w:t>
+            </w:r>
+            <w:r>
+              <w:rPr>
+                <w:rFonts w:ascii="Cantarell Light" w:hAnsi="Cantarell Light"/>
+                <w:color w:val="000000"/>
+                <w:sz w:val="20"/>
+                <w:szCs w:val="20"/>
+                <w:lang w:val="es-MX"/>
+              </w:rPr>
+              <w:t xml:space="preserve"> para generarlos.</w:t>
+            </w:r>
+          </w:p>
+          <w:p>
+            <w:pPr>
+              <w:pStyle w:val="TableContents"/>
+              <w:rPr>
+                <w:rFonts w:ascii="Cantarell Light" w:hAnsi="Cantarell Light"/>
+                <w:color w:val="000000"/>
+                <w:sz w:val="20"/>
+                <w:szCs w:val="20"/>
+                <w:lang w:val="es-MX"/>
+              </w:rPr>
+            </w:pPr>
+          </w:p>
+          <w:p>
+            <w:pPr>
+              <w:pStyle w:val="TableContents"/>
+              <w:rPr>
+                <w:rFonts w:ascii="Cantarell Light" w:hAnsi="Cantarell Light"/>
+                <w:color w:val="000000"/>
+                <w:sz w:val="20"/>
+                <w:szCs w:val="20"/>
+                <w:lang w:val="es-MX"/>
+              </w:rPr>
+            </w:pPr>
+            <w:r>
+              <w:rPr>
+                <w:rFonts w:ascii="Cantarell Light" w:hAnsi="Cantarell Light"/>
+                <w:color w:val="000000"/>
+                <w:sz w:val="20"/>
+                <w:szCs w:val="20"/>
+                <w:lang w:val="es-MX"/>
+              </w:rPr>
+              <w:t xml:space="preserve"> * El usuario puede cancelar la operación en cualquier momento.  </w:t>
             </w:r>
           </w:p>
         </w:tc>
@@ -3557,7 +3842,300 @@
         <w:tc>
           <w:tcPr>
             <w:tcW w:w="9645" w:type="dxa"/>
+            <w:gridSpan w:val="5"/>
+            <w:shd w:val="clear" w:color="auto" w:fill="auto"/>
+            <w:tcMar>
+              <w:top w:w="55" w:type="dxa"/>
+              <w:left w:w="55" w:type="dxa"/>
+              <w:bottom w:w="55" w:type="dxa"/>
+              <w:right w:w="55" w:type="dxa"/>
+            </w:tcMar>
+          </w:tcPr>
+          <w:p>
+            <w:pPr>
+              <w:pStyle w:val="TableContents"/>
+              <w:rPr>
+                <w:rFonts w:ascii="Cantarell Light" w:hAnsi="Cantarell Light"/>
+                <w:color w:val="000000"/>
+                <w:sz w:val="20"/>
+                <w:szCs w:val="20"/>
+                <w:lang w:val="es-MX"/>
+              </w:rPr>
+            </w:pPr>
+          </w:p>
+        </w:tc>
+      </w:tr>
+      <w:tr>
+        <w:tc>
+          <w:tcPr>
+            <w:tcW w:w="1843" w:type="dxa"/>
+            <w:gridSpan w:val="3"/>
+            <w:shd w:val="clear" w:color="auto" w:fill="EC9CD5"/>
+            <w:tcMar>
+              <w:top w:w="55" w:type="dxa"/>
+              <w:left w:w="55" w:type="dxa"/>
+              <w:bottom w:w="55" w:type="dxa"/>
+              <w:right w:w="55" w:type="dxa"/>
+            </w:tcMar>
+          </w:tcPr>
+          <w:p>
+            <w:pPr>
+              <w:pStyle w:val="TableContents"/>
+              <w:jc w:val="right"/>
+              <w:rPr>
+                <w:rFonts w:ascii="Cantarell Light" w:hAnsi="Cantarell Light"/>
+                <w:color w:val="000000"/>
+                <w:sz w:val="20"/>
+                <w:szCs w:val="20"/>
+                <w:lang w:val="es-MX"/>
+              </w:rPr>
+            </w:pPr>
+            <w:r>
+              <w:rPr>
+                <w:rFonts w:ascii="Cantarell Light" w:hAnsi="Cantarell Light"/>
+                <w:b/>
+                <w:bCs/>
+                <w:color w:val="000000"/>
+                <w:sz w:val="20"/>
+                <w:szCs w:val="20"/>
+                <w:lang w:val="es-MX"/>
+              </w:rPr>
+              <w:lastRenderedPageBreak/>
+              <w:t>Excepciones</w:t>
+            </w:r>
+          </w:p>
+        </w:tc>
+        <w:tc>
+          <w:tcPr>
+            <w:tcW w:w="7802" w:type="dxa"/>
+            <w:gridSpan w:val="2"/>
+            <w:shd w:val="clear" w:color="auto" w:fill="auto"/>
+          </w:tcPr>
+          <w:p>
+            <w:pPr>
+              <w:pStyle w:val="TableContents"/>
+              <w:rPr>
+                <w:rFonts w:ascii="Cantarell Light" w:hAnsi="Cantarell Light"/>
+                <w:color w:val="000000"/>
+                <w:sz w:val="20"/>
+                <w:szCs w:val="20"/>
+                <w:lang w:val="es-MX"/>
+              </w:rPr>
+            </w:pPr>
+          </w:p>
+        </w:tc>
+      </w:tr>
+      <w:tr>
+        <w:tc>
+          <w:tcPr>
+            <w:tcW w:w="851" w:type="dxa"/>
+            <w:shd w:val="clear" w:color="auto" w:fill="EC9CD5"/>
+            <w:tcMar>
+              <w:top w:w="55" w:type="dxa"/>
+              <w:left w:w="55" w:type="dxa"/>
+              <w:bottom w:w="55" w:type="dxa"/>
+              <w:right w:w="55" w:type="dxa"/>
+            </w:tcMar>
+            <w:vAlign w:val="center"/>
+          </w:tcPr>
+          <w:p>
+            <w:pPr>
+              <w:pStyle w:val="TableContents"/>
+              <w:jc w:val="right"/>
+              <w:rPr>
+                <w:rFonts w:ascii="Cantarell Light" w:hAnsi="Cantarell Light"/>
+                <w:color w:val="000000"/>
+                <w:sz w:val="20"/>
+                <w:szCs w:val="20"/>
+                <w:lang w:val="es-MX"/>
+              </w:rPr>
+            </w:pPr>
+            <w:r>
+              <w:rPr>
+                <w:rFonts w:ascii="Cantarell Light" w:hAnsi="Cantarell Light"/>
+                <w:color w:val="000000"/>
+                <w:sz w:val="20"/>
+                <w:szCs w:val="20"/>
+                <w:lang w:val="es-MX"/>
+              </w:rPr>
+              <w:t>3.</w:t>
+            </w:r>
+          </w:p>
+          <w:p>
+            <w:pPr>
+              <w:pStyle w:val="TableContents"/>
+              <w:jc w:val="right"/>
+              <w:rPr>
+                <w:rFonts w:ascii="Cantarell Light" w:hAnsi="Cantarell Light"/>
+                <w:color w:val="000000"/>
+                <w:sz w:val="20"/>
+                <w:szCs w:val="20"/>
+                <w:lang w:val="es-MX"/>
+              </w:rPr>
+            </w:pPr>
+            <w:r>
+              <w:rPr>
+                <w:rFonts w:ascii="Cantarell Light" w:hAnsi="Cantarell Light"/>
+                <w:color w:val="000000"/>
+                <w:sz w:val="20"/>
+                <w:szCs w:val="20"/>
+                <w:lang w:val="es-MX"/>
+              </w:rPr>
+              <w:t>3.1.</w:t>
+            </w:r>
+          </w:p>
+        </w:tc>
+        <w:tc>
+          <w:tcPr>
+            <w:tcW w:w="8794" w:type="dxa"/>
             <w:gridSpan w:val="4"/>
+            <w:shd w:val="clear" w:color="auto" w:fill="EC9CD5"/>
+          </w:tcPr>
+          <w:p>
+            <w:pPr>
+              <w:pStyle w:val="TableContents"/>
+              <w:rPr>
+                <w:rFonts w:ascii="Cantarell Light" w:hAnsi="Cantarell Light"/>
+                <w:color w:val="000000"/>
+                <w:sz w:val="20"/>
+                <w:szCs w:val="20"/>
+                <w:lang w:val="es-MX"/>
+              </w:rPr>
+            </w:pPr>
+            <w:r>
+              <w:rPr>
+                <w:rFonts w:ascii="Cantarell Light" w:hAnsi="Cantarell Light"/>
+                <w:color w:val="000000"/>
+                <w:sz w:val="20"/>
+                <w:szCs w:val="20"/>
+                <w:lang w:val="es-MX"/>
+              </w:rPr>
+              <w:t xml:space="preserve">   El </w:t>
+            </w:r>
+            <w:r>
+              <w:rPr>
+                <w:rFonts w:ascii="Cantarell Light" w:hAnsi="Cantarell Light"/>
+                <w:b/>
+                <w:bCs/>
+                <w:color w:val="000000"/>
+                <w:sz w:val="20"/>
+                <w:szCs w:val="20"/>
+                <w:lang w:val="es-MX"/>
+              </w:rPr>
+              <w:t>Sistema</w:t>
+            </w:r>
+            <w:r>
+              <w:rPr>
+                <w:rFonts w:ascii="Cantarell Light" w:hAnsi="Cantarell Light"/>
+                <w:color w:val="000000"/>
+                <w:sz w:val="20"/>
+                <w:szCs w:val="20"/>
+                <w:lang w:val="es-MX"/>
+              </w:rPr>
+              <w:t xml:space="preserve"> no puede conectar con la base de datos </w:t>
+            </w:r>
+            <w:proofErr w:type="spellStart"/>
+            <w:r>
+              <w:rPr>
+                <w:rFonts w:ascii="Cantarell Light" w:hAnsi="Cantarell Light"/>
+                <w:b/>
+                <w:bCs/>
+                <w:color w:val="000000"/>
+                <w:sz w:val="20"/>
+                <w:szCs w:val="20"/>
+                <w:lang w:val="es-MX"/>
+              </w:rPr>
+              <w:t>Starmonydb</w:t>
+            </w:r>
+            <w:proofErr w:type="spellEnd"/>
+            <w:r>
+              <w:rPr>
+                <w:rFonts w:ascii="Cantarell Light" w:hAnsi="Cantarell Light"/>
+                <w:color w:val="000000"/>
+                <w:sz w:val="20"/>
+                <w:szCs w:val="20"/>
+                <w:lang w:val="es-MX"/>
+              </w:rPr>
+              <w:t>.</w:t>
+            </w:r>
+          </w:p>
+          <w:p>
+            <w:pPr>
+              <w:pStyle w:val="TableContents"/>
+              <w:rPr>
+                <w:rFonts w:ascii="Cantarell Light" w:hAnsi="Cantarell Light"/>
+                <w:color w:val="000000"/>
+                <w:sz w:val="20"/>
+                <w:szCs w:val="20"/>
+                <w:lang w:val="es-MX"/>
+              </w:rPr>
+            </w:pPr>
+            <w:r>
+              <w:rPr>
+                <w:rFonts w:ascii="Cantarell Light" w:hAnsi="Cantarell Light"/>
+                <w:color w:val="000000"/>
+                <w:sz w:val="20"/>
+                <w:szCs w:val="20"/>
+                <w:lang w:val="es-MX"/>
+              </w:rPr>
+              <w:t xml:space="preserve">     El </w:t>
+            </w:r>
+            <w:r>
+              <w:rPr>
+                <w:rFonts w:ascii="Cantarell Light" w:hAnsi="Cantarell Light"/>
+                <w:b/>
+                <w:bCs/>
+                <w:color w:val="000000"/>
+                <w:sz w:val="20"/>
+                <w:szCs w:val="20"/>
+                <w:lang w:val="es-MX"/>
+              </w:rPr>
+              <w:t>Sistema</w:t>
+            </w:r>
+            <w:r>
+              <w:rPr>
+                <w:rFonts w:ascii="Cantarell Light" w:hAnsi="Cantarell Light"/>
+                <w:color w:val="000000"/>
+                <w:sz w:val="20"/>
+                <w:szCs w:val="20"/>
+                <w:lang w:val="es-MX"/>
+              </w:rPr>
+              <w:t xml:space="preserve"> informa que no se puede establecer la conexión con la base de datos </w:t>
+            </w:r>
+            <w:proofErr w:type="spellStart"/>
+            <w:r>
+              <w:rPr>
+                <w:rFonts w:ascii="Cantarell Light" w:hAnsi="Cantarell Light"/>
+                <w:b/>
+                <w:bCs/>
+                <w:color w:val="000000"/>
+                <w:sz w:val="20"/>
+                <w:szCs w:val="20"/>
+                <w:lang w:val="es-MX"/>
+              </w:rPr>
+              <w:t>Starmonydb</w:t>
+            </w:r>
+            <w:proofErr w:type="spellEnd"/>
+            <w:r>
+              <w:rPr>
+                <w:rFonts w:ascii="Cantarell Light" w:hAnsi="Cantarell Light"/>
+                <w:b/>
+                <w:bCs/>
+                <w:color w:val="000000"/>
+                <w:sz w:val="20"/>
+                <w:szCs w:val="20"/>
+                <w:lang w:val="es-MX"/>
+              </w:rPr>
+              <w:t>.</w:t>
+            </w:r>
+          </w:p>
+        </w:tc>
+      </w:tr>
+      <w:tr>
+        <w:tc>
+          <w:tcPr>
+            <w:tcW w:w="9645" w:type="dxa"/>
+            <w:gridSpan w:val="5"/>
             <w:shd w:val="clear" w:color="auto" w:fill="auto"/>
             <w:tcMar>
               <w:top w:w="55" w:type="dxa"/>
@@ -3625,7 +4203,7 @@
         <w:tc>
           <w:tcPr>
             <w:tcW w:w="7845" w:type="dxa"/>
-            <w:gridSpan w:val="2"/>
+            <w:gridSpan w:val="3"/>
             <w:shd w:val="clear" w:color="auto" w:fill="FFFFFF"/>
             <w:tcMar>
               <w:top w:w="55" w:type="dxa"/>
@@ -3653,7 +4231,7 @@
         <w:tc>
           <w:tcPr>
             <w:tcW w:w="9645" w:type="dxa"/>
-            <w:gridSpan w:val="4"/>
+            <w:gridSpan w:val="5"/>
             <w:shd w:val="clear" w:color="auto" w:fill="A6FAAE"/>
             <w:tcMar>
               <w:top w:w="55" w:type="dxa"/>
@@ -3665,6 +4243,9 @@
           <w:p>
             <w:pPr>
               <w:pStyle w:val="TableContents"/>
+              <w:rPr>
+                <w:lang w:val="es-MX"/>
+              </w:rPr>
             </w:pPr>
             <w:r>
               <w:rPr>
@@ -4573,6 +5154,12 @@
 </file>
 
 <file path=customXml/item1.xml><?xml version="1.0" encoding="utf-8"?>
+<p:properties xmlns:p="http://schemas.microsoft.com/office/2006/metadata/properties" xmlns:xsi="http://www.w3.org/2001/XMLSchema-instance" xmlns:pc="http://schemas.microsoft.com/office/infopath/2007/PartnerControls">
+  <documentManagement/>
+</p:properties>
+</file>
+
+<file path=customXml/item2.xml><?xml version="1.0" encoding="utf-8"?>
 <ct:contentTypeSchema xmlns:ct="http://schemas.microsoft.com/office/2006/metadata/contentType" xmlns:ma="http://schemas.microsoft.com/office/2006/metadata/properties/metaAttributes" ct:_="" ma:_="" ma:contentTypeName="Documento" ma:contentTypeID="0x0101002B20DFC2C406BA4C9FA9A21B19783CC4" ma:contentTypeVersion="10" ma:contentTypeDescription="Crear nuevo documento." ma:contentTypeScope="" ma:versionID="758b85f7f64793ae89c25fecdbc75f11">
   <xsd:schema xmlns:xsd="http://www.w3.org/2001/XMLSchema" xmlns:xs="http://www.w3.org/2001/XMLSchema" xmlns:p="http://schemas.microsoft.com/office/2006/metadata/properties" xmlns:ns3="922f33b9-476d-4e9e-9824-972034257843" targetNamespace="http://schemas.microsoft.com/office/2006/metadata/properties" ma:root="true" ma:fieldsID="dd5c81119b4970134f1b61503ecd8a39" ns3:_="">
     <xsd:import namespace="922f33b9-476d-4e9e-9824-972034257843"/>
@@ -4756,7 +5343,7 @@
 </ct:contentTypeSchema>
 </file>
 
-<file path=customXml/item2.xml><?xml version="1.0" encoding="utf-8"?>
+<file path=customXml/item3.xml><?xml version="1.0" encoding="utf-8"?>
 <?mso-contentType ?>
 <FormTemplates xmlns="http://schemas.microsoft.com/sharepoint/v3/contenttype/forms">
   <Display>DocumentLibraryForm</Display>
@@ -4765,13 +5352,16 @@
 </FormTemplates>
 </file>
 
-<file path=customXml/item3.xml><?xml version="1.0" encoding="utf-8"?>
-<p:properties xmlns:p="http://schemas.microsoft.com/office/2006/metadata/properties" xmlns:xsi="http://www.w3.org/2001/XMLSchema-instance" xmlns:pc="http://schemas.microsoft.com/office/infopath/2007/PartnerControls">
-  <documentManagement/>
-</p:properties>
+<file path=customXml/itemProps1.xml><?xml version="1.0" encoding="utf-8"?>
+<ds:datastoreItem xmlns:ds="http://schemas.openxmlformats.org/officeDocument/2006/customXml" ds:itemID="{5F67DB96-8CFB-47F5-A7CA-489B1C54E714}">
+  <ds:schemaRefs>
+    <ds:schemaRef ds:uri="http://schemas.microsoft.com/office/2006/metadata/properties"/>
+    <ds:schemaRef ds:uri="http://schemas.microsoft.com/office/infopath/2007/PartnerControls"/>
+  </ds:schemaRefs>
+</ds:datastoreItem>
 </file>
 
-<file path=customXml/itemProps1.xml><?xml version="1.0" encoding="utf-8"?>
+<file path=customXml/itemProps2.xml><?xml version="1.0" encoding="utf-8"?>
 <ds:datastoreItem xmlns:ds="http://schemas.openxmlformats.org/officeDocument/2006/customXml" ds:itemID="{829575B2-777D-493F-ACF4-AF30D62DA788}">
   <ds:schemaRefs>
     <ds:schemaRef ds:uri="http://schemas.microsoft.com/office/2006/metadata/contentType"/>
@@ -4789,26 +5379,10 @@
 </ds:datastoreItem>
 </file>
 
-<file path=customXml/itemProps2.xml><?xml version="1.0" encoding="utf-8"?>
+<file path=customXml/itemProps3.xml><?xml version="1.0" encoding="utf-8"?>
 <ds:datastoreItem xmlns:ds="http://schemas.openxmlformats.org/officeDocument/2006/customXml" ds:itemID="{6E78F872-29F4-42C9-8A2F-ACF89C968BFB}">
   <ds:schemaRefs>
     <ds:schemaRef ds:uri="http://schemas.microsoft.com/sharepoint/v3/contenttype/forms"/>
   </ds:schemaRefs>
 </ds:datastoreItem>
-</file>
-
-<file path=customXml/itemProps3.xml><?xml version="1.0" encoding="utf-8"?>
-<ds:datastoreItem xmlns:ds="http://schemas.openxmlformats.org/officeDocument/2006/customXml" ds:itemID="{5F67DB96-8CFB-47F5-A7CA-489B1C54E714}">
-  <ds:schemaRefs>
-    <ds:schemaRef ds:uri="http://schemas.microsoft.com/office/2006/documentManagement/types"/>
-    <ds:schemaRef ds:uri="http://www.w3.org/XML/1998/namespace"/>
-    <ds:schemaRef ds:uri="http://purl.org/dc/dcmitype/"/>
-    <ds:schemaRef ds:uri="http://purl.org/dc/elements/1.1/"/>
-    <ds:schemaRef ds:uri="http://schemas.microsoft.com/office/2006/metadata/properties"/>
-    <ds:schemaRef ds:uri="http://schemas.microsoft.com/office/infopath/2007/PartnerControls"/>
-    <ds:schemaRef ds:uri="http://schemas.openxmlformats.org/package/2006/metadata/core-properties"/>
-    <ds:schemaRef ds:uri="922f33b9-476d-4e9e-9824-972034257843"/>
-    <ds:schemaRef ds:uri="http://purl.org/dc/terms/"/>
-  </ds:schemaRefs>
-</ds:datastoreItem>
 </file>
</xml_diff>

<commit_message>
Avance - Cambio de PC
</commit_message>
<xml_diff>
--- a/design/Escenario de Caso de Uso - Analizar Elemento Musical.docx
+++ b/design/Escenario de Caso de Uso - Analizar Elemento Musical.docx
@@ -1604,16 +1604,37 @@
                 <w:sz w:val="20"/>
                 <w:szCs w:val="20"/>
               </w:rPr>
-              <w:t>3.b.2.2</w:t>
-            </w:r>
-            <w:r>
-              <w:rPr>
-                <w:rFonts w:ascii="Cantarell Light" w:hAnsi="Cantarell Light"/>
-                <w:color w:val="000000"/>
-                <w:sz w:val="20"/>
-                <w:szCs w:val="20"/>
-              </w:rPr>
-              <w:t>.</w:t>
+              <w:t>3.b.2.2.</w:t>
+            </w:r>
+          </w:p>
+          <w:p>
+            <w:pPr>
+              <w:pStyle w:val="TableContents"/>
+              <w:jc w:val="right"/>
+              <w:rPr>
+                <w:rFonts w:ascii="Cantarell Light" w:hAnsi="Cantarell Light"/>
+                <w:color w:val="000000"/>
+                <w:sz w:val="20"/>
+                <w:szCs w:val="20"/>
+              </w:rPr>
+            </w:pPr>
+            <w:r>
+              <w:rPr>
+                <w:rFonts w:ascii="Cantarell Light" w:hAnsi="Cantarell Light"/>
+                <w:color w:val="000000"/>
+                <w:sz w:val="20"/>
+                <w:szCs w:val="20"/>
+              </w:rPr>
+              <w:t>3.b.2.</w:t>
+            </w:r>
+            <w:r>
+              <w:rPr>
+                <w:rFonts w:ascii="Cantarell Light" w:hAnsi="Cantarell Light"/>
+                <w:color w:val="000000"/>
+                <w:sz w:val="20"/>
+                <w:szCs w:val="20"/>
+              </w:rPr>
+              <w:t>3.</w:t>
             </w:r>
           </w:p>
           <w:p>
@@ -1881,6 +1902,7 @@
                 <w:color w:val="000000"/>
                 <w:sz w:val="20"/>
                 <w:szCs w:val="20"/>
+                <w:lang w:val="es-MX"/>
               </w:rPr>
               <w:t xml:space="preserve"> </w:t>
             </w:r>
@@ -2534,6 +2556,84 @@
               </w:rPr>
               <w:t xml:space="preserve"> cuenta los Intervalos Repetidos.</w:t>
             </w:r>
+          </w:p>
+          <w:p>
+            <w:pPr>
+              <w:pStyle w:val="TableContents"/>
+              <w:rPr>
+                <w:rFonts w:ascii="Cantarell Light" w:hAnsi="Cantarell Light"/>
+                <w:color w:val="000000"/>
+                <w:sz w:val="20"/>
+                <w:szCs w:val="20"/>
+                <w:lang w:val="es-MX"/>
+              </w:rPr>
+            </w:pPr>
+            <w:r>
+              <w:rPr>
+                <w:rFonts w:ascii="Cantarell Light" w:hAnsi="Cantarell Light"/>
+                <w:color w:val="000000"/>
+                <w:sz w:val="20"/>
+                <w:szCs w:val="20"/>
+                <w:lang w:val="es-MX"/>
+              </w:rPr>
+              <w:t xml:space="preserve">        El Sistema </w:t>
+            </w:r>
+            <w:proofErr w:type="spellStart"/>
+            <w:r>
+              <w:rPr>
+                <w:rFonts w:ascii="Cantarell Light" w:hAnsi="Cantarell Light"/>
+                <w:color w:val="000000"/>
+                <w:sz w:val="20"/>
+                <w:szCs w:val="20"/>
+                <w:lang w:val="es-MX"/>
+              </w:rPr>
+              <w:t>actuliza</w:t>
+            </w:r>
+            <w:proofErr w:type="spellEnd"/>
+            <w:r>
+              <w:rPr>
+                <w:rFonts w:ascii="Cantarell Light" w:hAnsi="Cantarell Light"/>
+                <w:color w:val="000000"/>
+                <w:sz w:val="20"/>
+                <w:szCs w:val="20"/>
+                <w:lang w:val="es-MX"/>
+              </w:rPr>
+              <w:t xml:space="preserve"> el valor del </w:t>
+            </w:r>
+            <w:proofErr w:type="spellStart"/>
+            <w:r>
+              <w:rPr>
+                <w:rFonts w:ascii="Cantarell Light" w:hAnsi="Cantarell Light"/>
+                <w:color w:val="000000"/>
+                <w:sz w:val="20"/>
+                <w:szCs w:val="20"/>
+                <w:lang w:val="es-MX"/>
+              </w:rPr>
+              <w:t>teg</w:t>
+            </w:r>
+            <w:proofErr w:type="spellEnd"/>
+            <w:r>
+              <w:rPr>
+                <w:rFonts w:ascii="Cantarell Light" w:hAnsi="Cantarell Light"/>
+                <w:color w:val="000000"/>
+                <w:sz w:val="20"/>
+                <w:szCs w:val="20"/>
+                <w:lang w:val="es-MX"/>
+              </w:rPr>
+              <w:t xml:space="preserve"> del intervalo repetido en la base de datos </w:t>
+            </w:r>
+            <w:proofErr w:type="spellStart"/>
+            <w:r>
+              <w:rPr>
+                <w:rFonts w:ascii="Cantarell Light" w:hAnsi="Cantarell Light"/>
+                <w:color w:val="000000"/>
+                <w:sz w:val="20"/>
+                <w:szCs w:val="20"/>
+                <w:lang w:val="es-MX"/>
+              </w:rPr>
+              <w:t>Starmonydb</w:t>
+            </w:r>
+            <w:proofErr w:type="spellEnd"/>
           </w:p>
           <w:p>
             <w:pPr>
@@ -3745,17 +3845,7 @@
                 <w:szCs w:val="20"/>
                 <w:lang w:val="es-MX"/>
               </w:rPr>
-              <w:t xml:space="preserve">        </w:t>
-            </w:r>
-            <w:r>
-              <w:rPr>
-                <w:rFonts w:ascii="Cantarell Light" w:hAnsi="Cantarell Light"/>
-                <w:color w:val="000000"/>
-                <w:sz w:val="20"/>
-                <w:szCs w:val="20"/>
-                <w:lang w:val="es-MX"/>
-              </w:rPr>
-              <w:t xml:space="preserve">Si no se recupera ningún </w:t>
+              <w:t xml:space="preserve">        Si no se recupera ningún </w:t>
             </w:r>
             <w:r>
               <w:rPr>
@@ -3900,7 +3990,6 @@
                 <w:szCs w:val="20"/>
                 <w:lang w:val="es-MX"/>
               </w:rPr>
-              <w:lastRenderedPageBreak/>
               <w:t>Excepciones</w:t>
             </w:r>
           </w:p>
@@ -5154,9 +5243,12 @@
 </file>
 
 <file path=customXml/item1.xml><?xml version="1.0" encoding="utf-8"?>
-<p:properties xmlns:p="http://schemas.microsoft.com/office/2006/metadata/properties" xmlns:xsi="http://www.w3.org/2001/XMLSchema-instance" xmlns:pc="http://schemas.microsoft.com/office/infopath/2007/PartnerControls">
-  <documentManagement/>
-</p:properties>
+<?mso-contentType ?>
+<FormTemplates xmlns="http://schemas.microsoft.com/sharepoint/v3/contenttype/forms">
+  <Display>DocumentLibraryForm</Display>
+  <Edit>DocumentLibraryForm</Edit>
+  <New>DocumentLibraryForm</New>
+</FormTemplates>
 </file>
 
 <file path=customXml/item2.xml><?xml version="1.0" encoding="utf-8"?>
@@ -5344,19 +5436,15 @@
 </file>
 
 <file path=customXml/item3.xml><?xml version="1.0" encoding="utf-8"?>
-<?mso-contentType ?>
-<FormTemplates xmlns="http://schemas.microsoft.com/sharepoint/v3/contenttype/forms">
-  <Display>DocumentLibraryForm</Display>
-  <Edit>DocumentLibraryForm</Edit>
-  <New>DocumentLibraryForm</New>
-</FormTemplates>
+<p:properties xmlns:p="http://schemas.microsoft.com/office/2006/metadata/properties" xmlns:xsi="http://www.w3.org/2001/XMLSchema-instance" xmlns:pc="http://schemas.microsoft.com/office/infopath/2007/PartnerControls">
+  <documentManagement/>
+</p:properties>
 </file>
 
 <file path=customXml/itemProps1.xml><?xml version="1.0" encoding="utf-8"?>
-<ds:datastoreItem xmlns:ds="http://schemas.openxmlformats.org/officeDocument/2006/customXml" ds:itemID="{5F67DB96-8CFB-47F5-A7CA-489B1C54E714}">
+<ds:datastoreItem xmlns:ds="http://schemas.openxmlformats.org/officeDocument/2006/customXml" ds:itemID="{6E78F872-29F4-42C9-8A2F-ACF89C968BFB}">
   <ds:schemaRefs>
-    <ds:schemaRef ds:uri="http://schemas.microsoft.com/office/2006/metadata/properties"/>
-    <ds:schemaRef ds:uri="http://schemas.microsoft.com/office/infopath/2007/PartnerControls"/>
+    <ds:schemaRef ds:uri="http://schemas.microsoft.com/sharepoint/v3/contenttype/forms"/>
   </ds:schemaRefs>
 </ds:datastoreItem>
 </file>
@@ -5380,9 +5468,10 @@
 </file>
 
 <file path=customXml/itemProps3.xml><?xml version="1.0" encoding="utf-8"?>
-<ds:datastoreItem xmlns:ds="http://schemas.openxmlformats.org/officeDocument/2006/customXml" ds:itemID="{6E78F872-29F4-42C9-8A2F-ACF89C968BFB}">
+<ds:datastoreItem xmlns:ds="http://schemas.openxmlformats.org/officeDocument/2006/customXml" ds:itemID="{5F67DB96-8CFB-47F5-A7CA-489B1C54E714}">
   <ds:schemaRefs>
-    <ds:schemaRef ds:uri="http://schemas.microsoft.com/sharepoint/v3/contenttype/forms"/>
+    <ds:schemaRef ds:uri="http://schemas.microsoft.com/office/2006/metadata/properties"/>
+    <ds:schemaRef ds:uri="http://schemas.microsoft.com/office/infopath/2007/PartnerControls"/>
   </ds:schemaRefs>
 </ds:datastoreItem>
 </file>
</xml_diff>

<commit_message>
Completa los diseños del Analisis de Elementos Musicales Parte I
</commit_message>
<xml_diff>
--- a/design/Escenario de Caso de Uso - Analizar Elemento Musical.docx
+++ b/design/Escenario de Caso de Uso - Analizar Elemento Musical.docx
@@ -1366,6 +1366,120 @@
                 <w:sz w:val="20"/>
                 <w:szCs w:val="20"/>
               </w:rPr>
+              <w:t>1.1</w:t>
+            </w:r>
+            <w:r>
+              <w:rPr>
+                <w:rFonts w:ascii="Cantarell Light" w:hAnsi="Cantarell Light"/>
+                <w:color w:val="000000"/>
+                <w:sz w:val="20"/>
+                <w:szCs w:val="20"/>
+              </w:rPr>
+              <w:t>.</w:t>
+            </w:r>
+          </w:p>
+          <w:p>
+            <w:pPr>
+              <w:pStyle w:val="TableContents"/>
+              <w:jc w:val="right"/>
+              <w:rPr>
+                <w:rFonts w:ascii="Cantarell Light" w:hAnsi="Cantarell Light"/>
+                <w:color w:val="000000"/>
+                <w:sz w:val="20"/>
+                <w:szCs w:val="20"/>
+              </w:rPr>
+            </w:pPr>
+            <w:r>
+              <w:rPr>
+                <w:rFonts w:ascii="Cantarell Light" w:hAnsi="Cantarell Light"/>
+                <w:color w:val="000000"/>
+                <w:sz w:val="20"/>
+                <w:szCs w:val="20"/>
+              </w:rPr>
+              <w:t>1.2</w:t>
+            </w:r>
+            <w:r>
+              <w:rPr>
+                <w:rFonts w:ascii="Cantarell Light" w:hAnsi="Cantarell Light"/>
+                <w:color w:val="000000"/>
+                <w:sz w:val="20"/>
+                <w:szCs w:val="20"/>
+              </w:rPr>
+              <w:t>.</w:t>
+            </w:r>
+          </w:p>
+          <w:p>
+            <w:pPr>
+              <w:pStyle w:val="TableContents"/>
+              <w:jc w:val="right"/>
+              <w:rPr>
+                <w:rFonts w:ascii="Cantarell Light" w:hAnsi="Cantarell Light"/>
+                <w:color w:val="000000"/>
+                <w:sz w:val="20"/>
+                <w:szCs w:val="20"/>
+              </w:rPr>
+            </w:pPr>
+            <w:r>
+              <w:rPr>
+                <w:rFonts w:ascii="Cantarell Light" w:hAnsi="Cantarell Light"/>
+                <w:color w:val="000000"/>
+                <w:sz w:val="20"/>
+                <w:szCs w:val="20"/>
+              </w:rPr>
+              <w:t>1.3.</w:t>
+            </w:r>
+          </w:p>
+          <w:p>
+            <w:pPr>
+              <w:pStyle w:val="TableContents"/>
+              <w:jc w:val="right"/>
+              <w:rPr>
+                <w:rFonts w:ascii="Cantarell Light" w:hAnsi="Cantarell Light"/>
+                <w:color w:val="000000"/>
+                <w:sz w:val="20"/>
+                <w:szCs w:val="20"/>
+              </w:rPr>
+            </w:pPr>
+            <w:r>
+              <w:rPr>
+                <w:rFonts w:ascii="Cantarell Light" w:hAnsi="Cantarell Light"/>
+                <w:color w:val="000000"/>
+                <w:sz w:val="20"/>
+                <w:szCs w:val="20"/>
+              </w:rPr>
+              <w:t>1.4.</w:t>
+            </w:r>
+          </w:p>
+          <w:p>
+            <w:pPr>
+              <w:pStyle w:val="TableContents"/>
+              <w:jc w:val="right"/>
+              <w:rPr>
+                <w:rFonts w:ascii="Cantarell Light" w:hAnsi="Cantarell Light"/>
+                <w:color w:val="000000"/>
+                <w:sz w:val="20"/>
+                <w:szCs w:val="20"/>
+              </w:rPr>
+            </w:pPr>
+          </w:p>
+          <w:p>
+            <w:pPr>
+              <w:pStyle w:val="TableContents"/>
+              <w:jc w:val="right"/>
+              <w:rPr>
+                <w:rFonts w:ascii="Cantarell Light" w:hAnsi="Cantarell Light"/>
+                <w:color w:val="000000"/>
+                <w:sz w:val="20"/>
+                <w:szCs w:val="20"/>
+              </w:rPr>
+            </w:pPr>
+            <w:r>
+              <w:rPr>
+                <w:rFonts w:ascii="Cantarell Light" w:hAnsi="Cantarell Light"/>
+                <w:color w:val="000000"/>
+                <w:sz w:val="20"/>
+                <w:szCs w:val="20"/>
+              </w:rPr>
               <w:t>2.</w:t>
             </w:r>
           </w:p>
@@ -1393,17 +1507,6 @@
           <w:p>
             <w:pPr>
               <w:pStyle w:val="TableContents"/>
-              <w:rPr>
-                <w:rFonts w:ascii="Cantarell Light" w:hAnsi="Cantarell Light"/>
-                <w:color w:val="000000"/>
-                <w:sz w:val="20"/>
-                <w:szCs w:val="20"/>
-              </w:rPr>
-            </w:pPr>
-          </w:p>
-          <w:p>
-            <w:pPr>
-              <w:pStyle w:val="TableContents"/>
               <w:jc w:val="right"/>
               <w:rPr>
                 <w:rFonts w:ascii="Cantarell Light" w:hAnsi="Cantarell Light"/>
@@ -1412,24 +1515,6 @@
                 <w:szCs w:val="20"/>
               </w:rPr>
             </w:pPr>
-            <w:r>
-              <w:rPr>
-                <w:rFonts w:ascii="Cantarell Light" w:hAnsi="Cantarell Light"/>
-                <w:color w:val="000000"/>
-                <w:sz w:val="20"/>
-                <w:szCs w:val="20"/>
-              </w:rPr>
-              <w:t>3.a.1</w:t>
-            </w:r>
-            <w:r>
-              <w:rPr>
-                <w:rFonts w:ascii="Cantarell Light" w:hAnsi="Cantarell Light"/>
-                <w:color w:val="000000"/>
-                <w:sz w:val="20"/>
-                <w:szCs w:val="20"/>
-              </w:rPr>
-              <w:t>.</w:t>
-            </w:r>
           </w:p>
           <w:p>
             <w:pPr>
@@ -1461,28 +1546,8 @@
                 <w:sz w:val="20"/>
                 <w:szCs w:val="20"/>
               </w:rPr>
-              <w:t>3.a.2</w:t>
-            </w:r>
-            <w:r>
-              <w:rPr>
-                <w:rFonts w:ascii="Cantarell Light" w:hAnsi="Cantarell Light"/>
-                <w:color w:val="000000"/>
-                <w:sz w:val="20"/>
-                <w:szCs w:val="20"/>
-              </w:rPr>
-              <w:t>.</w:t>
-            </w:r>
-          </w:p>
-          <w:p>
-            <w:pPr>
-              <w:pStyle w:val="TableContents"/>
-              <w:rPr>
-                <w:rFonts w:ascii="Cantarell Light" w:hAnsi="Cantarell Light"/>
-                <w:color w:val="000000"/>
-                <w:sz w:val="20"/>
-                <w:szCs w:val="20"/>
-              </w:rPr>
-            </w:pPr>
+              <w:t>3.a.</w:t>
+            </w:r>
           </w:p>
           <w:p>
             <w:pPr>
@@ -1502,16 +1567,7 @@
                 <w:sz w:val="20"/>
                 <w:szCs w:val="20"/>
               </w:rPr>
-              <w:t>3.b.1</w:t>
-            </w:r>
-            <w:r>
-              <w:rPr>
-                <w:rFonts w:ascii="Cantarell Light" w:hAnsi="Cantarell Light"/>
-                <w:color w:val="000000"/>
-                <w:sz w:val="20"/>
-                <w:szCs w:val="20"/>
-              </w:rPr>
-              <w:t>.</w:t>
+              <w:t>3.a.1.</w:t>
             </w:r>
           </w:p>
           <w:p>
@@ -1544,16 +1600,7 @@
                 <w:sz w:val="20"/>
                 <w:szCs w:val="20"/>
               </w:rPr>
-              <w:t>3.b.2</w:t>
-            </w:r>
-            <w:r>
-              <w:rPr>
-                <w:rFonts w:ascii="Cantarell Light" w:hAnsi="Cantarell Light"/>
-                <w:color w:val="000000"/>
-                <w:sz w:val="20"/>
-                <w:szCs w:val="20"/>
-              </w:rPr>
-              <w:t>.</w:t>
+              <w:t>3.a.2.</w:t>
             </w:r>
           </w:p>
           <w:p>
@@ -1567,24 +1614,6 @@
                 <w:szCs w:val="20"/>
               </w:rPr>
             </w:pPr>
-            <w:r>
-              <w:rPr>
-                <w:rFonts w:ascii="Cantarell Light" w:hAnsi="Cantarell Light"/>
-                <w:color w:val="000000"/>
-                <w:sz w:val="20"/>
-                <w:szCs w:val="20"/>
-              </w:rPr>
-              <w:t>3.b.2.1</w:t>
-            </w:r>
-            <w:r>
-              <w:rPr>
-                <w:rFonts w:ascii="Cantarell Light" w:hAnsi="Cantarell Light"/>
-                <w:color w:val="000000"/>
-                <w:sz w:val="20"/>
-                <w:szCs w:val="20"/>
-              </w:rPr>
-              <w:t>.</w:t>
-            </w:r>
           </w:p>
           <w:p>
             <w:pPr>
@@ -1604,7 +1633,7 @@
                 <w:sz w:val="20"/>
                 <w:szCs w:val="20"/>
               </w:rPr>
-              <w:t>3.b.2.2.</w:t>
+              <w:t>3.a.3.</w:t>
             </w:r>
           </w:p>
           <w:p>
@@ -1618,24 +1647,6 @@
                 <w:szCs w:val="20"/>
               </w:rPr>
             </w:pPr>
-            <w:r>
-              <w:rPr>
-                <w:rFonts w:ascii="Cantarell Light" w:hAnsi="Cantarell Light"/>
-                <w:color w:val="000000"/>
-                <w:sz w:val="20"/>
-                <w:szCs w:val="20"/>
-              </w:rPr>
-              <w:t>3.b.2.</w:t>
-            </w:r>
-            <w:r>
-              <w:rPr>
-                <w:rFonts w:ascii="Cantarell Light" w:hAnsi="Cantarell Light"/>
-                <w:color w:val="000000"/>
-                <w:sz w:val="20"/>
-                <w:szCs w:val="20"/>
-              </w:rPr>
-              <w:t>3.</w:t>
-            </w:r>
           </w:p>
           <w:p>
             <w:pPr>
@@ -1655,16 +1666,7 @@
                 <w:sz w:val="20"/>
                 <w:szCs w:val="20"/>
               </w:rPr>
-              <w:t>3.b.3</w:t>
-            </w:r>
-            <w:r>
-              <w:rPr>
-                <w:rFonts w:ascii="Cantarell Light" w:hAnsi="Cantarell Light"/>
-                <w:color w:val="000000"/>
-                <w:sz w:val="20"/>
-                <w:szCs w:val="20"/>
-              </w:rPr>
-              <w:t>.</w:t>
+              <w:t>3.a.4.</w:t>
             </w:r>
           </w:p>
           <w:p>
@@ -1678,6 +1680,30 @@
                 <w:szCs w:val="20"/>
               </w:rPr>
             </w:pPr>
+          </w:p>
+          <w:p>
+            <w:pPr>
+              <w:pStyle w:val="TableContents"/>
+              <w:jc w:val="right"/>
+              <w:rPr>
+                <w:rFonts w:ascii="Cantarell Light" w:hAnsi="Cantarell Light"/>
+                <w:color w:val="000000"/>
+                <w:sz w:val="20"/>
+                <w:szCs w:val="20"/>
+              </w:rPr>
+            </w:pPr>
+          </w:p>
+          <w:p>
+            <w:pPr>
+              <w:pStyle w:val="TableContents"/>
+              <w:jc w:val="right"/>
+              <w:rPr>
+                <w:rFonts w:ascii="Cantarell Light" w:hAnsi="Cantarell Light"/>
+                <w:color w:val="000000"/>
+                <w:sz w:val="20"/>
+                <w:szCs w:val="20"/>
+              </w:rPr>
+            </w:pPr>
             <w:r>
               <w:rPr>
                 <w:rFonts w:ascii="Cantarell Light" w:hAnsi="Cantarell Light"/>
@@ -1687,15 +1713,6 @@
               </w:rPr>
               <w:t>3.b.</w:t>
             </w:r>
-            <w:r>
-              <w:rPr>
-                <w:rFonts w:ascii="Cantarell Light" w:hAnsi="Cantarell Light"/>
-                <w:color w:val="000000"/>
-                <w:sz w:val="20"/>
-                <w:szCs w:val="20"/>
-              </w:rPr>
-              <w:t>3.1.</w:t>
-            </w:r>
           </w:p>
           <w:p>
             <w:pPr>
@@ -1715,8 +1732,74 @@
                 <w:sz w:val="20"/>
                 <w:szCs w:val="20"/>
               </w:rPr>
-              <w:t>3.b.</w:t>
-            </w:r>
+              <w:t>3.c.</w:t>
+            </w:r>
+          </w:p>
+          <w:p>
+            <w:pPr>
+              <w:pStyle w:val="TableContents"/>
+              <w:jc w:val="right"/>
+              <w:rPr>
+                <w:rFonts w:ascii="Cantarell Light" w:hAnsi="Cantarell Light"/>
+                <w:color w:val="000000"/>
+                <w:sz w:val="20"/>
+                <w:szCs w:val="20"/>
+              </w:rPr>
+            </w:pPr>
+            <w:r>
+              <w:rPr>
+                <w:rFonts w:ascii="Cantarell Light" w:hAnsi="Cantarell Light"/>
+                <w:color w:val="000000"/>
+                <w:sz w:val="20"/>
+                <w:szCs w:val="20"/>
+              </w:rPr>
+              <w:t>3.d.</w:t>
+            </w:r>
+          </w:p>
+          <w:p>
+            <w:pPr>
+              <w:pStyle w:val="TableContents"/>
+              <w:jc w:val="right"/>
+              <w:rPr>
+                <w:rFonts w:ascii="Cantarell Light" w:hAnsi="Cantarell Light"/>
+                <w:color w:val="000000"/>
+                <w:sz w:val="20"/>
+                <w:szCs w:val="20"/>
+              </w:rPr>
+            </w:pPr>
+          </w:p>
+          <w:p>
+            <w:pPr>
+              <w:pStyle w:val="TableContents"/>
+              <w:jc w:val="right"/>
+              <w:rPr>
+                <w:rFonts w:ascii="Cantarell Light" w:hAnsi="Cantarell Light"/>
+                <w:color w:val="000000"/>
+                <w:sz w:val="20"/>
+                <w:szCs w:val="20"/>
+              </w:rPr>
+            </w:pPr>
+            <w:r>
+              <w:rPr>
+                <w:rFonts w:ascii="Cantarell Light" w:hAnsi="Cantarell Light"/>
+                <w:color w:val="000000"/>
+                <w:sz w:val="20"/>
+                <w:szCs w:val="20"/>
+              </w:rPr>
+              <w:t>4.</w:t>
+            </w:r>
+          </w:p>
+          <w:p>
+            <w:pPr>
+              <w:pStyle w:val="TableContents"/>
+              <w:jc w:val="right"/>
+              <w:rPr>
+                <w:rFonts w:ascii="Cantarell Light" w:hAnsi="Cantarell Light"/>
+                <w:color w:val="000000"/>
+                <w:sz w:val="20"/>
+                <w:szCs w:val="20"/>
+              </w:rPr>
+            </w:pPr>
             <w:r>
               <w:rPr>
                 <w:rFonts w:ascii="Cantarell Light" w:hAnsi="Cantarell Light"/>
@@ -1730,17 +1813,6 @@
           <w:p>
             <w:pPr>
               <w:pStyle w:val="TableContents"/>
-              <w:rPr>
-                <w:rFonts w:ascii="Cantarell Light" w:hAnsi="Cantarell Light"/>
-                <w:color w:val="000000"/>
-                <w:sz w:val="20"/>
-                <w:szCs w:val="20"/>
-              </w:rPr>
-            </w:pPr>
-          </w:p>
-          <w:p>
-            <w:pPr>
-              <w:pStyle w:val="TableContents"/>
               <w:jc w:val="right"/>
               <w:rPr>
                 <w:rFonts w:ascii="Cantarell Light" w:hAnsi="Cantarell Light"/>
@@ -1749,24 +1821,6 @@
                 <w:szCs w:val="20"/>
               </w:rPr>
             </w:pPr>
-            <w:r>
-              <w:rPr>
-                <w:rFonts w:ascii="Cantarell Light" w:hAnsi="Cantarell Light"/>
-                <w:color w:val="000000"/>
-                <w:sz w:val="20"/>
-                <w:szCs w:val="20"/>
-              </w:rPr>
-              <w:t>3.c.1</w:t>
-            </w:r>
-            <w:r>
-              <w:rPr>
-                <w:rFonts w:ascii="Cantarell Light" w:hAnsi="Cantarell Light"/>
-                <w:color w:val="000000"/>
-                <w:sz w:val="20"/>
-                <w:szCs w:val="20"/>
-              </w:rPr>
-              <w:t>.</w:t>
-            </w:r>
           </w:p>
           <w:p>
             <w:pPr>
@@ -1786,88 +1840,7 @@
                 <w:sz w:val="20"/>
                 <w:szCs w:val="20"/>
               </w:rPr>
-              <w:t>3.c.2</w:t>
-            </w:r>
-            <w:r>
-              <w:rPr>
-                <w:rFonts w:ascii="Cantarell Light" w:hAnsi="Cantarell Light"/>
-                <w:color w:val="000000"/>
-                <w:sz w:val="20"/>
-                <w:szCs w:val="20"/>
-              </w:rPr>
-              <w:t>.</w:t>
-            </w:r>
-          </w:p>
-          <w:p>
-            <w:pPr>
-              <w:pStyle w:val="TableContents"/>
-              <w:jc w:val="right"/>
-              <w:rPr>
-                <w:rFonts w:ascii="Cantarell Light" w:hAnsi="Cantarell Light"/>
-                <w:color w:val="000000"/>
-                <w:sz w:val="20"/>
-                <w:szCs w:val="20"/>
-              </w:rPr>
-            </w:pPr>
-            <w:r>
-              <w:rPr>
-                <w:rFonts w:ascii="Cantarell Light" w:hAnsi="Cantarell Light"/>
-                <w:color w:val="000000"/>
-                <w:sz w:val="20"/>
-                <w:szCs w:val="20"/>
-              </w:rPr>
-              <w:t>3.c.</w:t>
-            </w:r>
-            <w:r>
-              <w:rPr>
-                <w:rFonts w:ascii="Cantarell Light" w:hAnsi="Cantarell Light"/>
-                <w:color w:val="000000"/>
-                <w:sz w:val="20"/>
-                <w:szCs w:val="20"/>
-              </w:rPr>
-              <w:t>3</w:t>
-            </w:r>
-            <w:r>
-              <w:rPr>
-                <w:rFonts w:ascii="Cantarell Light" w:hAnsi="Cantarell Light"/>
-                <w:color w:val="000000"/>
-                <w:sz w:val="20"/>
-                <w:szCs w:val="20"/>
-              </w:rPr>
-              <w:t>.</w:t>
-            </w:r>
-          </w:p>
-          <w:p>
-            <w:pPr>
-              <w:pStyle w:val="TableContents"/>
-              <w:jc w:val="right"/>
-              <w:rPr>
-                <w:rFonts w:ascii="Cantarell Light" w:hAnsi="Cantarell Light"/>
-                <w:color w:val="000000"/>
-                <w:sz w:val="20"/>
-                <w:szCs w:val="20"/>
-              </w:rPr>
-            </w:pPr>
-          </w:p>
-          <w:p>
-            <w:pPr>
-              <w:pStyle w:val="TableContents"/>
-              <w:jc w:val="right"/>
-              <w:rPr>
-                <w:rFonts w:ascii="Cantarell Light" w:hAnsi="Cantarell Light"/>
-                <w:color w:val="000000"/>
-                <w:sz w:val="20"/>
-                <w:szCs w:val="20"/>
-              </w:rPr>
-            </w:pPr>
-            <w:r>
-              <w:rPr>
-                <w:rFonts w:ascii="Cantarell Light" w:hAnsi="Cantarell Light"/>
-                <w:color w:val="000000"/>
-                <w:sz w:val="20"/>
-                <w:szCs w:val="20"/>
-              </w:rPr>
-              <w:t>4.</w:t>
+              <w:t xml:space="preserve"> </w:t>
             </w:r>
           </w:p>
         </w:tc>
@@ -1888,8 +1861,6 @@
               <w:pStyle w:val="TableContents"/>
               <w:rPr>
                 <w:rFonts w:ascii="Cantarell Light" w:hAnsi="Cantarell Light"/>
-                <w:b/>
-                <w:bCs/>
                 <w:color w:val="000000"/>
                 <w:sz w:val="20"/>
                 <w:szCs w:val="20"/>
@@ -1914,59 +1885,23 @@
                 <w:szCs w:val="20"/>
                 <w:lang w:val="es-MX"/>
               </w:rPr>
-              <w:t xml:space="preserve">El </w:t>
-            </w:r>
-            <w:r>
-              <w:rPr>
-                <w:rFonts w:ascii="Cantarell Light" w:hAnsi="Cantarell Light"/>
-                <w:b/>
-                <w:bCs/>
-                <w:color w:val="000000"/>
-                <w:sz w:val="20"/>
-                <w:szCs w:val="20"/>
-                <w:lang w:val="es-MX"/>
-              </w:rPr>
-              <w:t xml:space="preserve">Sistema </w:t>
-            </w:r>
-            <w:r>
-              <w:rPr>
-                <w:rFonts w:ascii="Cantarell Light" w:hAnsi="Cantarell Light"/>
-                <w:color w:val="000000"/>
-                <w:sz w:val="20"/>
-                <w:szCs w:val="20"/>
-                <w:lang w:val="es-MX"/>
-              </w:rPr>
-              <w:t xml:space="preserve">lee la </w:t>
-            </w:r>
-            <w:r>
-              <w:rPr>
-                <w:rFonts w:ascii="Cantarell Light" w:hAnsi="Cantarell Light"/>
-                <w:b/>
-                <w:bCs/>
-                <w:color w:val="000000"/>
-                <w:sz w:val="20"/>
-                <w:szCs w:val="20"/>
-                <w:lang w:val="es-MX"/>
-              </w:rPr>
-              <w:t>Entrada.</w:t>
-            </w:r>
-          </w:p>
-          <w:p>
-            <w:pPr>
-              <w:pStyle w:val="TableContents"/>
-              <w:rPr>
-                <w:rFonts w:ascii="Cantarell Light" w:hAnsi="Cantarell Light"/>
-                <w:color w:val="000000"/>
-                <w:sz w:val="20"/>
-                <w:szCs w:val="20"/>
-                <w:lang w:val="es-MX"/>
-              </w:rPr>
-            </w:pPr>
-            <w:r>
-              <w:rPr>
-                <w:rFonts w:ascii="Cantarell Light" w:hAnsi="Cantarell Light"/>
-                <w:b/>
-                <w:bCs/>
+              <w:t>El Sistema lee la Entrada.</w:t>
+            </w:r>
+          </w:p>
+          <w:p>
+            <w:pPr>
+              <w:pStyle w:val="TableContents"/>
+              <w:rPr>
+                <w:rFonts w:ascii="Cantarell Light" w:hAnsi="Cantarell Light"/>
+                <w:color w:val="000000"/>
+                <w:sz w:val="20"/>
+                <w:szCs w:val="20"/>
+                <w:lang w:val="es-MX"/>
+              </w:rPr>
+            </w:pPr>
+            <w:r>
+              <w:rPr>
+                <w:rFonts w:ascii="Cantarell Light" w:hAnsi="Cantarell Light"/>
                 <w:color w:val="000000"/>
                 <w:sz w:val="20"/>
                 <w:szCs w:val="20"/>
@@ -1982,207 +1917,29 @@
                 <w:szCs w:val="20"/>
                 <w:lang w:val="es-MX"/>
               </w:rPr>
-              <w:t xml:space="preserve">El </w:t>
-            </w:r>
-            <w:r>
-              <w:rPr>
-                <w:rFonts w:ascii="Cantarell Light" w:hAnsi="Cantarell Light"/>
-                <w:b/>
-                <w:bCs/>
-                <w:color w:val="000000"/>
-                <w:sz w:val="20"/>
-                <w:szCs w:val="20"/>
-                <w:lang w:val="es-MX"/>
-              </w:rPr>
-              <w:t>Sistema</w:t>
-            </w:r>
-            <w:r>
-              <w:rPr>
-                <w:rFonts w:ascii="Cantarell Light" w:hAnsi="Cantarell Light"/>
-                <w:color w:val="000000"/>
-                <w:sz w:val="20"/>
-                <w:szCs w:val="20"/>
-                <w:lang w:val="es-MX"/>
-              </w:rPr>
-              <w:t xml:space="preserve"> separa los </w:t>
-            </w:r>
-            <w:r>
-              <w:rPr>
-                <w:rFonts w:ascii="Cantarell Light" w:hAnsi="Cantarell Light"/>
-                <w:b/>
-                <w:bCs/>
-                <w:color w:val="000000"/>
-                <w:sz w:val="20"/>
-                <w:szCs w:val="20"/>
-                <w:lang w:val="es-MX"/>
-              </w:rPr>
-              <w:t>Elementos Musicales</w:t>
-            </w:r>
-            <w:r>
-              <w:rPr>
-                <w:rFonts w:ascii="Cantarell Light" w:hAnsi="Cantarell Light"/>
-                <w:color w:val="000000"/>
-                <w:sz w:val="20"/>
-                <w:szCs w:val="20"/>
-                <w:lang w:val="es-MX"/>
-              </w:rPr>
-              <w:t xml:space="preserve"> por tipo</w:t>
-            </w:r>
-            <w:r>
-              <w:rPr>
-                <w:rFonts w:ascii="Cantarell Light" w:hAnsi="Cantarell Light"/>
-                <w:color w:val="000000"/>
-                <w:sz w:val="20"/>
-                <w:szCs w:val="20"/>
-                <w:lang w:val="es-MX"/>
-              </w:rPr>
-              <w:t>: Escala, Acorde, Armonía, Nota.</w:t>
-            </w:r>
-          </w:p>
-          <w:p>
-            <w:pPr>
-              <w:pStyle w:val="TableContents"/>
-              <w:rPr>
-                <w:rFonts w:ascii="Cantarell Light" w:hAnsi="Cantarell Light"/>
-                <w:color w:val="000000"/>
-                <w:sz w:val="20"/>
-                <w:szCs w:val="20"/>
-                <w:lang w:val="es-MX"/>
-              </w:rPr>
-            </w:pPr>
-            <w:r>
-              <w:rPr>
-                <w:rFonts w:ascii="Cantarell Light" w:hAnsi="Cantarell Light"/>
-                <w:color w:val="000000"/>
-                <w:sz w:val="20"/>
-                <w:szCs w:val="20"/>
-                <w:lang w:val="es-MX"/>
-              </w:rPr>
-              <w:t xml:space="preserve"> El </w:t>
-            </w:r>
-            <w:r>
-              <w:rPr>
-                <w:rFonts w:ascii="Cantarell Light" w:hAnsi="Cantarell Light"/>
-                <w:b/>
-                <w:bCs/>
-                <w:color w:val="000000"/>
-                <w:sz w:val="20"/>
-                <w:szCs w:val="20"/>
-                <w:lang w:val="es-MX"/>
-              </w:rPr>
-              <w:t>Sistema</w:t>
-            </w:r>
-            <w:r>
-              <w:rPr>
-                <w:rFonts w:ascii="Cantarell Light" w:hAnsi="Cantarell Light"/>
-                <w:color w:val="000000"/>
-                <w:sz w:val="20"/>
-                <w:szCs w:val="20"/>
-                <w:lang w:val="es-MX"/>
-              </w:rPr>
-              <w:t xml:space="preserve"> analiza las relaciones entre cada </w:t>
-            </w:r>
-            <w:r>
-              <w:rPr>
-                <w:rFonts w:ascii="Cantarell Light" w:hAnsi="Cantarell Light"/>
-                <w:b/>
-                <w:bCs/>
-                <w:color w:val="000000"/>
-                <w:sz w:val="20"/>
-                <w:szCs w:val="20"/>
-                <w:lang w:val="es-MX"/>
-              </w:rPr>
-              <w:t>Elemento Musical</w:t>
-            </w:r>
-            <w:r>
-              <w:rPr>
-                <w:rFonts w:ascii="Cantarell Light" w:hAnsi="Cantarell Light"/>
-                <w:color w:val="000000"/>
-                <w:sz w:val="20"/>
-                <w:szCs w:val="20"/>
-                <w:lang w:val="es-MX"/>
-              </w:rPr>
-              <w:t xml:space="preserve"> del mismo tipo.</w:t>
-            </w:r>
-          </w:p>
-          <w:p>
-            <w:pPr>
-              <w:pStyle w:val="TableContents"/>
-              <w:rPr>
-                <w:rFonts w:ascii="Cantarell Light" w:hAnsi="Cantarell Light"/>
-                <w:color w:val="000000"/>
-                <w:sz w:val="20"/>
-                <w:szCs w:val="20"/>
-                <w:lang w:val="es-MX"/>
-              </w:rPr>
-            </w:pPr>
-          </w:p>
-          <w:p>
-            <w:pPr>
-              <w:pStyle w:val="TableContents"/>
-              <w:rPr>
-                <w:rFonts w:ascii="Cantarell Light" w:hAnsi="Cantarell Light"/>
-                <w:color w:val="000000"/>
-                <w:sz w:val="20"/>
-                <w:szCs w:val="20"/>
-                <w:lang w:val="es-MX"/>
-              </w:rPr>
-            </w:pPr>
-            <w:r>
-              <w:rPr>
-                <w:rFonts w:ascii="Cantarell Light" w:hAnsi="Cantarell Light"/>
-                <w:color w:val="000000"/>
-                <w:sz w:val="20"/>
-                <w:szCs w:val="20"/>
-                <w:lang w:val="es-MX"/>
-              </w:rPr>
-              <w:t xml:space="preserve">    Si son </w:t>
-            </w:r>
-            <w:r>
-              <w:rPr>
-                <w:rFonts w:ascii="Cantarell Light" w:hAnsi="Cantarell Light"/>
-                <w:b/>
-                <w:bCs/>
-                <w:color w:val="000000"/>
-                <w:sz w:val="20"/>
-                <w:szCs w:val="20"/>
-                <w:lang w:val="es-MX"/>
-              </w:rPr>
-              <w:t>Escalas</w:t>
-            </w:r>
-            <w:r>
-              <w:rPr>
-                <w:rFonts w:ascii="Cantarell Light" w:hAnsi="Cantarell Light"/>
-                <w:b/>
-                <w:bCs/>
-                <w:color w:val="000000"/>
-                <w:sz w:val="20"/>
-                <w:szCs w:val="20"/>
-                <w:lang w:val="es-MX"/>
-              </w:rPr>
-              <w:t xml:space="preserve"> o Armonías</w:t>
-            </w:r>
-            <w:r>
-              <w:rPr>
-                <w:rFonts w:ascii="Cantarell Light" w:hAnsi="Cantarell Light"/>
-                <w:color w:val="000000"/>
-                <w:sz w:val="20"/>
-                <w:szCs w:val="20"/>
-                <w:lang w:val="es-MX"/>
-              </w:rPr>
-              <w:t xml:space="preserve"> el </w:t>
-            </w:r>
-            <w:r>
-              <w:rPr>
-                <w:rFonts w:ascii="Cantarell Light" w:hAnsi="Cantarell Light"/>
-                <w:b/>
-                <w:bCs/>
-                <w:color w:val="000000"/>
-                <w:sz w:val="20"/>
-                <w:szCs w:val="20"/>
-                <w:lang w:val="es-MX"/>
-              </w:rPr>
-              <w:t>Sistema</w:t>
+              <w:t>Lee los Elementos Musicales de entrada.</w:t>
+            </w:r>
+          </w:p>
+          <w:p>
+            <w:pPr>
+              <w:pStyle w:val="TableContents"/>
+              <w:rPr>
+                <w:rFonts w:ascii="Cantarell Light" w:hAnsi="Cantarell Light"/>
+                <w:color w:val="000000"/>
+                <w:sz w:val="20"/>
+                <w:szCs w:val="20"/>
+                <w:lang w:val="es-MX"/>
+              </w:rPr>
+            </w:pPr>
+            <w:r>
+              <w:rPr>
+                <w:rFonts w:ascii="Cantarell Light" w:hAnsi="Cantarell Light"/>
+                <w:color w:val="000000"/>
+                <w:sz w:val="20"/>
+                <w:szCs w:val="20"/>
+                <w:lang w:val="es-MX"/>
+              </w:rPr>
+              <w:t xml:space="preserve">  </w:t>
             </w:r>
             <w:r>
               <w:rPr>
@@ -2202,207 +1959,29 @@
                 <w:szCs w:val="20"/>
                 <w:lang w:val="es-MX"/>
               </w:rPr>
-              <w:t xml:space="preserve">usa el caso de uso </w:t>
-            </w:r>
-            <w:r>
-              <w:rPr>
-                <w:rFonts w:ascii="Cantarell Light" w:hAnsi="Cantarell Light"/>
-                <w:b/>
-                <w:bCs/>
-                <w:color w:val="000000"/>
-                <w:sz w:val="20"/>
-                <w:szCs w:val="20"/>
-                <w:lang w:val="es-MX"/>
-              </w:rPr>
-              <w:t>Reconocer Elementos Musicales</w:t>
-            </w:r>
-            <w:r>
-              <w:rPr>
-                <w:rFonts w:ascii="Cantarell Light" w:hAnsi="Cantarell Light"/>
-                <w:color w:val="000000"/>
-                <w:sz w:val="20"/>
-                <w:szCs w:val="20"/>
-                <w:lang w:val="es-MX"/>
-              </w:rPr>
-              <w:t xml:space="preserve"> para obtener los </w:t>
-            </w:r>
-            <w:r>
-              <w:rPr>
-                <w:rFonts w:ascii="Cantarell Light" w:hAnsi="Cantarell Light"/>
-                <w:b/>
-                <w:bCs/>
-                <w:color w:val="000000"/>
-                <w:sz w:val="20"/>
-                <w:szCs w:val="20"/>
-                <w:lang w:val="es-MX"/>
-              </w:rPr>
-              <w:t>Acordes</w:t>
-            </w:r>
-            <w:r>
-              <w:rPr>
-                <w:rFonts w:ascii="Cantarell Light" w:hAnsi="Cantarell Light"/>
-                <w:color w:val="000000"/>
-                <w:sz w:val="20"/>
-                <w:szCs w:val="20"/>
-                <w:lang w:val="es-MX"/>
-              </w:rPr>
-              <w:t xml:space="preserve"> que lo componen.</w:t>
-            </w:r>
-          </w:p>
-          <w:p>
-            <w:pPr>
-              <w:pStyle w:val="TableContents"/>
-              <w:rPr>
-                <w:rFonts w:ascii="Cantarell Light" w:hAnsi="Cantarell Light"/>
-                <w:color w:val="000000"/>
-                <w:sz w:val="20"/>
-                <w:szCs w:val="20"/>
-                <w:lang w:val="es-MX"/>
-              </w:rPr>
-            </w:pPr>
-            <w:r>
-              <w:rPr>
-                <w:rFonts w:ascii="Cantarell Light" w:hAnsi="Cantarell Light"/>
-                <w:color w:val="000000"/>
-                <w:sz w:val="20"/>
-                <w:szCs w:val="20"/>
-                <w:lang w:val="es-MX"/>
-              </w:rPr>
-              <w:t xml:space="preserve">    El </w:t>
-            </w:r>
-            <w:r>
-              <w:rPr>
-                <w:rFonts w:ascii="Cantarell Light" w:hAnsi="Cantarell Light"/>
-                <w:b/>
-                <w:bCs/>
-                <w:color w:val="000000"/>
-                <w:sz w:val="20"/>
-                <w:szCs w:val="20"/>
-                <w:lang w:val="es-MX"/>
-              </w:rPr>
-              <w:t>Sistema</w:t>
-            </w:r>
-            <w:r>
-              <w:rPr>
-                <w:rFonts w:ascii="Cantarell Light" w:hAnsi="Cantarell Light"/>
-                <w:color w:val="000000"/>
-                <w:sz w:val="20"/>
-                <w:szCs w:val="20"/>
-                <w:lang w:val="es-MX"/>
-              </w:rPr>
-              <w:t xml:space="preserve"> añade los </w:t>
-            </w:r>
-            <w:r>
-              <w:rPr>
-                <w:rFonts w:ascii="Cantarell Light" w:hAnsi="Cantarell Light"/>
-                <w:b/>
-                <w:bCs/>
-                <w:color w:val="000000"/>
-                <w:sz w:val="20"/>
-                <w:szCs w:val="20"/>
-                <w:lang w:val="es-MX"/>
-              </w:rPr>
-              <w:t>Acordes</w:t>
-            </w:r>
-            <w:r>
-              <w:rPr>
-                <w:rFonts w:ascii="Cantarell Light" w:hAnsi="Cantarell Light"/>
-                <w:color w:val="000000"/>
-                <w:sz w:val="20"/>
-                <w:szCs w:val="20"/>
-                <w:lang w:val="es-MX"/>
-              </w:rPr>
-              <w:t xml:space="preserve"> recuperados en un Array.</w:t>
-            </w:r>
-          </w:p>
-          <w:p>
-            <w:pPr>
-              <w:pStyle w:val="TableContents"/>
-              <w:rPr>
-                <w:rFonts w:ascii="Cantarell Light" w:hAnsi="Cantarell Light"/>
-                <w:color w:val="000000"/>
-                <w:sz w:val="20"/>
-                <w:szCs w:val="20"/>
-                <w:lang w:val="es-MX"/>
-              </w:rPr>
-            </w:pPr>
-          </w:p>
-          <w:p>
-            <w:pPr>
-              <w:pStyle w:val="TableContents"/>
-              <w:rPr>
-                <w:rFonts w:ascii="Cantarell Light" w:hAnsi="Cantarell Light"/>
-                <w:color w:val="000000"/>
-                <w:sz w:val="20"/>
-                <w:szCs w:val="20"/>
-                <w:lang w:val="es-MX"/>
-              </w:rPr>
-            </w:pPr>
-            <w:r>
-              <w:rPr>
-                <w:rFonts w:ascii="Cantarell Light" w:hAnsi="Cantarell Light"/>
-                <w:color w:val="000000"/>
-                <w:sz w:val="20"/>
-                <w:szCs w:val="20"/>
-                <w:lang w:val="es-MX"/>
-              </w:rPr>
-              <w:t xml:space="preserve">    Si son </w:t>
-            </w:r>
-            <w:r>
-              <w:rPr>
-                <w:rFonts w:ascii="Cantarell Light" w:hAnsi="Cantarell Light"/>
-                <w:b/>
-                <w:bCs/>
-                <w:color w:val="000000"/>
-                <w:sz w:val="20"/>
-                <w:szCs w:val="20"/>
-                <w:lang w:val="es-MX"/>
-              </w:rPr>
-              <w:t>Notas</w:t>
-            </w:r>
-            <w:r>
-              <w:rPr>
-                <w:rFonts w:ascii="Cantarell Light" w:hAnsi="Cantarell Light"/>
-                <w:color w:val="000000"/>
-                <w:sz w:val="20"/>
-                <w:szCs w:val="20"/>
-                <w:lang w:val="es-MX"/>
-              </w:rPr>
-              <w:t xml:space="preserve"> o </w:t>
-            </w:r>
-            <w:r>
-              <w:rPr>
-                <w:rFonts w:ascii="Cantarell Light" w:hAnsi="Cantarell Light"/>
-                <w:b/>
-                <w:bCs/>
-                <w:color w:val="000000"/>
-                <w:sz w:val="20"/>
-                <w:szCs w:val="20"/>
-                <w:lang w:val="es-MX"/>
-              </w:rPr>
-              <w:t>Acordes</w:t>
-            </w:r>
-            <w:r>
-              <w:rPr>
-                <w:rFonts w:ascii="Cantarell Light" w:hAnsi="Cantarell Light"/>
-                <w:color w:val="000000"/>
-                <w:sz w:val="20"/>
-                <w:szCs w:val="20"/>
-                <w:lang w:val="es-MX"/>
-              </w:rPr>
-              <w:t xml:space="preserve"> el </w:t>
-            </w:r>
-            <w:r>
-              <w:rPr>
-                <w:rFonts w:ascii="Cantarell Light" w:hAnsi="Cantarell Light"/>
-                <w:b/>
-                <w:bCs/>
-                <w:color w:val="000000"/>
-                <w:sz w:val="20"/>
-                <w:szCs w:val="20"/>
-                <w:lang w:val="es-MX"/>
-              </w:rPr>
-              <w:t>Sistema</w:t>
+              <w:t>Lee el tipo de Elemento Musical de salida.</w:t>
+            </w:r>
+          </w:p>
+          <w:p>
+            <w:pPr>
+              <w:pStyle w:val="TableContents"/>
+              <w:rPr>
+                <w:rFonts w:ascii="Cantarell Light" w:hAnsi="Cantarell Light"/>
+                <w:color w:val="000000"/>
+                <w:sz w:val="20"/>
+                <w:szCs w:val="20"/>
+                <w:lang w:val="es-MX"/>
+              </w:rPr>
+            </w:pPr>
+            <w:r>
+              <w:rPr>
+                <w:rFonts w:ascii="Cantarell Light" w:hAnsi="Cantarell Light"/>
+                <w:color w:val="000000"/>
+                <w:sz w:val="20"/>
+                <w:szCs w:val="20"/>
+                <w:lang w:val="es-MX"/>
+              </w:rPr>
+              <w:t xml:space="preserve">  </w:t>
             </w:r>
             <w:r>
               <w:rPr>
@@ -2422,353 +2001,29 @@
                 <w:szCs w:val="20"/>
                 <w:lang w:val="es-MX"/>
               </w:rPr>
-              <w:t xml:space="preserve">usa el caso de uso </w:t>
-            </w:r>
-            <w:r>
-              <w:rPr>
-                <w:rFonts w:ascii="Cantarell Light" w:hAnsi="Cantarell Light"/>
-                <w:b/>
-                <w:bCs/>
-                <w:color w:val="000000"/>
-                <w:sz w:val="20"/>
-                <w:szCs w:val="20"/>
-                <w:lang w:val="es-MX"/>
-              </w:rPr>
-              <w:t>Reconocer Elementos Musicales</w:t>
-            </w:r>
-            <w:r>
-              <w:rPr>
-                <w:rFonts w:ascii="Cantarell Light" w:hAnsi="Cantarell Light"/>
-                <w:color w:val="000000"/>
-                <w:sz w:val="20"/>
-                <w:szCs w:val="20"/>
-                <w:lang w:val="es-MX"/>
-              </w:rPr>
-              <w:t xml:space="preserve"> para obtener los </w:t>
-            </w:r>
-            <w:r>
-              <w:rPr>
-                <w:rFonts w:ascii="Cantarell Light" w:hAnsi="Cantarell Light"/>
-                <w:b/>
-                <w:bCs/>
-                <w:color w:val="000000"/>
-                <w:sz w:val="20"/>
-                <w:szCs w:val="20"/>
-                <w:lang w:val="es-MX"/>
-              </w:rPr>
-              <w:t>Intervalos</w:t>
-            </w:r>
-            <w:r>
-              <w:rPr>
-                <w:rFonts w:ascii="Cantarell Light" w:hAnsi="Cantarell Light"/>
-                <w:color w:val="000000"/>
-                <w:sz w:val="20"/>
-                <w:szCs w:val="20"/>
-                <w:lang w:val="es-MX"/>
-              </w:rPr>
-              <w:t xml:space="preserve"> que lo componen.</w:t>
-            </w:r>
-          </w:p>
-          <w:p>
-            <w:pPr>
-              <w:pStyle w:val="TableContents"/>
-              <w:rPr>
-                <w:rFonts w:ascii="Cantarell Light" w:hAnsi="Cantarell Light"/>
-                <w:color w:val="000000"/>
-                <w:sz w:val="20"/>
-                <w:szCs w:val="20"/>
-                <w:lang w:val="es-MX"/>
-              </w:rPr>
-            </w:pPr>
-            <w:r>
-              <w:rPr>
-                <w:rFonts w:ascii="Cantarell Light" w:hAnsi="Cantarell Light"/>
-                <w:color w:val="000000"/>
-                <w:sz w:val="20"/>
-                <w:szCs w:val="20"/>
-                <w:lang w:val="es-MX"/>
-              </w:rPr>
-              <w:t xml:space="preserve">    El Sistema añade los </w:t>
-            </w:r>
-            <w:r>
-              <w:rPr>
-                <w:rFonts w:ascii="Cantarell Light" w:hAnsi="Cantarell Light"/>
-                <w:b/>
-                <w:bCs/>
-                <w:color w:val="000000"/>
-                <w:sz w:val="20"/>
-                <w:szCs w:val="20"/>
-                <w:lang w:val="es-MX"/>
-              </w:rPr>
-              <w:t>Intervalos</w:t>
-            </w:r>
-            <w:r>
-              <w:rPr>
-                <w:rFonts w:ascii="Cantarell Light" w:hAnsi="Cantarell Light"/>
-                <w:color w:val="000000"/>
-                <w:sz w:val="20"/>
-                <w:szCs w:val="20"/>
-                <w:lang w:val="es-MX"/>
-              </w:rPr>
-              <w:t xml:space="preserve"> recuperados en un Array.</w:t>
-            </w:r>
-          </w:p>
-          <w:p>
-            <w:pPr>
-              <w:pStyle w:val="TableContents"/>
-              <w:rPr>
-                <w:rFonts w:ascii="Cantarell Light" w:hAnsi="Cantarell Light"/>
-                <w:color w:val="000000"/>
-                <w:sz w:val="20"/>
-                <w:szCs w:val="20"/>
-                <w:lang w:val="es-MX"/>
-              </w:rPr>
-            </w:pPr>
-            <w:r>
-              <w:rPr>
-                <w:rFonts w:ascii="Cantarell Light" w:hAnsi="Cantarell Light"/>
-                <w:color w:val="000000"/>
-                <w:sz w:val="20"/>
-                <w:szCs w:val="20"/>
-                <w:lang w:val="es-MX"/>
-              </w:rPr>
-              <w:t xml:space="preserve">        El </w:t>
-            </w:r>
-            <w:r>
-              <w:rPr>
-                <w:rFonts w:ascii="Cantarell Light" w:hAnsi="Cantarell Light"/>
-                <w:b/>
-                <w:bCs/>
-                <w:color w:val="000000"/>
-                <w:sz w:val="20"/>
-                <w:szCs w:val="20"/>
-                <w:lang w:val="es-MX"/>
-              </w:rPr>
-              <w:t>Sistema</w:t>
-            </w:r>
-            <w:r>
-              <w:rPr>
-                <w:rFonts w:ascii="Cantarell Light" w:hAnsi="Cantarell Light"/>
-                <w:color w:val="000000"/>
-                <w:sz w:val="20"/>
-                <w:szCs w:val="20"/>
-                <w:lang w:val="es-MX"/>
-              </w:rPr>
-              <w:t xml:space="preserve"> cuenta los Intervalos Repetidos.</w:t>
-            </w:r>
-          </w:p>
-          <w:p>
-            <w:pPr>
-              <w:pStyle w:val="TableContents"/>
-              <w:rPr>
-                <w:rFonts w:ascii="Cantarell Light" w:hAnsi="Cantarell Light"/>
-                <w:color w:val="000000"/>
-                <w:sz w:val="20"/>
-                <w:szCs w:val="20"/>
-                <w:lang w:val="es-MX"/>
-              </w:rPr>
-            </w:pPr>
-            <w:r>
-              <w:rPr>
-                <w:rFonts w:ascii="Cantarell Light" w:hAnsi="Cantarell Light"/>
-                <w:color w:val="000000"/>
-                <w:sz w:val="20"/>
-                <w:szCs w:val="20"/>
-                <w:lang w:val="es-MX"/>
-              </w:rPr>
-              <w:t xml:space="preserve">        El Sistema </w:t>
-            </w:r>
-            <w:proofErr w:type="spellStart"/>
-            <w:r>
-              <w:rPr>
-                <w:rFonts w:ascii="Cantarell Light" w:hAnsi="Cantarell Light"/>
-                <w:color w:val="000000"/>
-                <w:sz w:val="20"/>
-                <w:szCs w:val="20"/>
-                <w:lang w:val="es-MX"/>
-              </w:rPr>
-              <w:t>actuliza</w:t>
-            </w:r>
-            <w:proofErr w:type="spellEnd"/>
-            <w:r>
-              <w:rPr>
-                <w:rFonts w:ascii="Cantarell Light" w:hAnsi="Cantarell Light"/>
-                <w:color w:val="000000"/>
-                <w:sz w:val="20"/>
-                <w:szCs w:val="20"/>
-                <w:lang w:val="es-MX"/>
-              </w:rPr>
-              <w:t xml:space="preserve"> el valor del </w:t>
-            </w:r>
-            <w:proofErr w:type="spellStart"/>
-            <w:r>
-              <w:rPr>
-                <w:rFonts w:ascii="Cantarell Light" w:hAnsi="Cantarell Light"/>
-                <w:color w:val="000000"/>
-                <w:sz w:val="20"/>
-                <w:szCs w:val="20"/>
-                <w:lang w:val="es-MX"/>
-              </w:rPr>
-              <w:t>teg</w:t>
-            </w:r>
-            <w:proofErr w:type="spellEnd"/>
-            <w:r>
-              <w:rPr>
-                <w:rFonts w:ascii="Cantarell Light" w:hAnsi="Cantarell Light"/>
-                <w:color w:val="000000"/>
-                <w:sz w:val="20"/>
-                <w:szCs w:val="20"/>
-                <w:lang w:val="es-MX"/>
-              </w:rPr>
-              <w:t xml:space="preserve"> del intervalo repetido en la base de datos </w:t>
-            </w:r>
-            <w:proofErr w:type="spellStart"/>
-            <w:r>
-              <w:rPr>
-                <w:rFonts w:ascii="Cantarell Light" w:hAnsi="Cantarell Light"/>
-                <w:color w:val="000000"/>
-                <w:sz w:val="20"/>
-                <w:szCs w:val="20"/>
-                <w:lang w:val="es-MX"/>
-              </w:rPr>
-              <w:t>Starmonydb</w:t>
-            </w:r>
-            <w:proofErr w:type="spellEnd"/>
-          </w:p>
-          <w:p>
-            <w:pPr>
-              <w:pStyle w:val="TableContents"/>
-              <w:rPr>
-                <w:rFonts w:ascii="Cantarell Light" w:hAnsi="Cantarell Light"/>
-                <w:color w:val="000000"/>
-                <w:sz w:val="20"/>
-                <w:szCs w:val="20"/>
-                <w:lang w:val="es-MX"/>
-              </w:rPr>
-            </w:pPr>
-            <w:r>
-              <w:rPr>
-                <w:rFonts w:ascii="Cantarell Light" w:hAnsi="Cantarell Light"/>
-                <w:color w:val="000000"/>
-                <w:sz w:val="20"/>
-                <w:szCs w:val="20"/>
-                <w:lang w:val="es-MX"/>
-              </w:rPr>
-              <w:t xml:space="preserve">        El </w:t>
-            </w:r>
-            <w:r>
-              <w:rPr>
-                <w:rFonts w:ascii="Cantarell Light" w:hAnsi="Cantarell Light"/>
-                <w:b/>
-                <w:bCs/>
-                <w:color w:val="000000"/>
-                <w:sz w:val="20"/>
-                <w:szCs w:val="20"/>
-                <w:lang w:val="es-MX"/>
-              </w:rPr>
-              <w:t>Sistema</w:t>
-            </w:r>
-            <w:r>
-              <w:rPr>
-                <w:rFonts w:ascii="Cantarell Light" w:hAnsi="Cantarell Light"/>
-                <w:color w:val="000000"/>
-                <w:sz w:val="20"/>
-                <w:szCs w:val="20"/>
-                <w:lang w:val="es-MX"/>
-              </w:rPr>
-              <w:t xml:space="preserve"> desecha los Intervalos Repetidos.</w:t>
-            </w:r>
-          </w:p>
-          <w:p>
-            <w:pPr>
-              <w:pStyle w:val="TableContents"/>
-              <w:rPr>
-                <w:rFonts w:ascii="Cantarell Light" w:hAnsi="Cantarell Light"/>
-                <w:color w:val="000000"/>
-                <w:sz w:val="20"/>
-                <w:szCs w:val="20"/>
-                <w:lang w:val="es-MX"/>
-              </w:rPr>
-            </w:pPr>
-            <w:r>
-              <w:rPr>
-                <w:rFonts w:ascii="Cantarell Light" w:hAnsi="Cantarell Light"/>
-                <w:color w:val="000000"/>
-                <w:sz w:val="20"/>
-                <w:szCs w:val="20"/>
-                <w:lang w:val="es-MX"/>
-              </w:rPr>
-              <w:t xml:space="preserve">    El </w:t>
-            </w:r>
-            <w:r>
-              <w:rPr>
-                <w:rFonts w:ascii="Cantarell Light" w:hAnsi="Cantarell Light"/>
-                <w:b/>
-                <w:bCs/>
-                <w:color w:val="000000"/>
-                <w:sz w:val="20"/>
-                <w:szCs w:val="20"/>
-                <w:lang w:val="es-MX"/>
-              </w:rPr>
-              <w:t>Sistema</w:t>
-            </w:r>
-            <w:r>
-              <w:rPr>
-                <w:rFonts w:ascii="Cantarell Light" w:hAnsi="Cantarell Light"/>
-                <w:color w:val="000000"/>
-                <w:sz w:val="20"/>
-                <w:szCs w:val="20"/>
-                <w:lang w:val="es-MX"/>
-              </w:rPr>
-              <w:t xml:space="preserve"> busca en la base de datos </w:t>
-            </w:r>
-            <w:proofErr w:type="spellStart"/>
-            <w:r>
-              <w:rPr>
-                <w:rFonts w:ascii="Cantarell Light" w:hAnsi="Cantarell Light"/>
-                <w:b/>
-                <w:bCs/>
-                <w:color w:val="000000"/>
-                <w:sz w:val="20"/>
-                <w:szCs w:val="20"/>
-                <w:lang w:val="es-MX"/>
-              </w:rPr>
-              <w:t>Starmonydb</w:t>
-            </w:r>
-            <w:proofErr w:type="spellEnd"/>
-            <w:r>
-              <w:rPr>
-                <w:rFonts w:ascii="Cantarell Light" w:hAnsi="Cantarell Light"/>
-                <w:color w:val="000000"/>
-                <w:sz w:val="20"/>
-                <w:szCs w:val="20"/>
-                <w:lang w:val="es-MX"/>
-              </w:rPr>
-              <w:t xml:space="preserve"> que </w:t>
-            </w:r>
-            <w:r>
-              <w:rPr>
-                <w:rFonts w:ascii="Cantarell Light" w:hAnsi="Cantarell Light"/>
-                <w:b/>
-                <w:bCs/>
-                <w:color w:val="000000"/>
-                <w:sz w:val="20"/>
-                <w:szCs w:val="20"/>
-                <w:lang w:val="es-MX"/>
-              </w:rPr>
-              <w:t>E</w:t>
-            </w:r>
-            <w:r>
-              <w:rPr>
-                <w:rFonts w:ascii="Cantarell Light" w:hAnsi="Cantarell Light"/>
-                <w:b/>
-                <w:bCs/>
-                <w:color w:val="000000"/>
-                <w:sz w:val="20"/>
-                <w:szCs w:val="20"/>
-                <w:lang w:val="es-MX"/>
-              </w:rPr>
-              <w:t>lementos</w:t>
+              <w:t>Lee los filtros a aplicar.</w:t>
+            </w:r>
+          </w:p>
+          <w:p>
+            <w:pPr>
+              <w:pStyle w:val="TableContents"/>
+              <w:rPr>
+                <w:rFonts w:ascii="Cantarell Light" w:hAnsi="Cantarell Light"/>
+                <w:color w:val="000000"/>
+                <w:sz w:val="20"/>
+                <w:szCs w:val="20"/>
+                <w:lang w:val="es-MX"/>
+              </w:rPr>
+            </w:pPr>
+            <w:r>
+              <w:rPr>
+                <w:rFonts w:ascii="Cantarell Light" w:hAnsi="Cantarell Light"/>
+                <w:color w:val="000000"/>
+                <w:sz w:val="20"/>
+                <w:szCs w:val="20"/>
+                <w:lang w:val="es-MX"/>
+              </w:rPr>
+              <w:t xml:space="preserve">  </w:t>
             </w:r>
             <w:r>
               <w:rPr>
@@ -2783,193 +2038,175 @@
             <w:r>
               <w:rPr>
                 <w:rFonts w:ascii="Cantarell Light" w:hAnsi="Cantarell Light"/>
-                <w:b/>
-                <w:bCs/>
-                <w:color w:val="000000"/>
-                <w:sz w:val="20"/>
-                <w:szCs w:val="20"/>
-                <w:lang w:val="es-MX"/>
-              </w:rPr>
-              <w:t>Musicales</w:t>
-            </w:r>
-            <w:r>
-              <w:rPr>
-                <w:rFonts w:ascii="Cantarell Light" w:hAnsi="Cantarell Light"/>
-                <w:color w:val="000000"/>
-                <w:sz w:val="20"/>
-                <w:szCs w:val="20"/>
-                <w:lang w:val="es-MX"/>
-              </w:rPr>
-              <w:t xml:space="preserve"> usan los </w:t>
-            </w:r>
-            <w:r>
-              <w:rPr>
-                <w:rFonts w:ascii="Cantarell Light" w:hAnsi="Cantarell Light"/>
-                <w:b/>
-                <w:bCs/>
-                <w:color w:val="000000"/>
-                <w:sz w:val="20"/>
-                <w:szCs w:val="20"/>
-                <w:lang w:val="es-MX"/>
-              </w:rPr>
-              <w:t>I</w:t>
-            </w:r>
-            <w:r>
-              <w:rPr>
-                <w:rFonts w:ascii="Cantarell Light" w:hAnsi="Cantarell Light"/>
-                <w:b/>
-                <w:bCs/>
-                <w:color w:val="000000"/>
-                <w:sz w:val="20"/>
-                <w:szCs w:val="20"/>
-                <w:lang w:val="es-MX"/>
-              </w:rPr>
-              <w:t>ntervalos</w:t>
-            </w:r>
-            <w:r>
-              <w:rPr>
-                <w:rFonts w:ascii="Cantarell Light" w:hAnsi="Cantarell Light"/>
-                <w:color w:val="000000"/>
-                <w:sz w:val="20"/>
-                <w:szCs w:val="20"/>
-                <w:lang w:val="es-MX"/>
-              </w:rPr>
-              <w:t xml:space="preserve"> listados.</w:t>
-            </w:r>
-          </w:p>
-          <w:p>
-            <w:pPr>
-              <w:pStyle w:val="TableContents"/>
-              <w:rPr>
-                <w:rFonts w:ascii="Cantarell Light" w:hAnsi="Cantarell Light"/>
-                <w:color w:val="000000"/>
-                <w:sz w:val="20"/>
-                <w:szCs w:val="20"/>
-                <w:lang w:val="es-MX"/>
-              </w:rPr>
-            </w:pPr>
-            <w:r>
-              <w:rPr>
-                <w:rFonts w:ascii="Cantarell Light" w:hAnsi="Cantarell Light"/>
-                <w:color w:val="000000"/>
-                <w:sz w:val="20"/>
-                <w:szCs w:val="20"/>
-                <w:lang w:val="es-MX"/>
-              </w:rPr>
-              <w:t xml:space="preserve">        El </w:t>
-            </w:r>
-            <w:r>
-              <w:rPr>
-                <w:rFonts w:ascii="Cantarell Light" w:hAnsi="Cantarell Light"/>
-                <w:b/>
-                <w:bCs/>
-                <w:color w:val="000000"/>
-                <w:sz w:val="20"/>
-                <w:szCs w:val="20"/>
-                <w:lang w:val="es-MX"/>
-              </w:rPr>
-              <w:t>Sistema</w:t>
-            </w:r>
-            <w:r>
-              <w:rPr>
-                <w:rFonts w:ascii="Cantarell Light" w:hAnsi="Cantarell Light"/>
-                <w:color w:val="000000"/>
-                <w:sz w:val="20"/>
-                <w:szCs w:val="20"/>
-                <w:lang w:val="es-MX"/>
-              </w:rPr>
-              <w:t xml:space="preserve"> buscara primero los datos cuyo </w:t>
-            </w:r>
-            <w:r>
-              <w:rPr>
-                <w:rFonts w:ascii="Cantarell Light" w:hAnsi="Cantarell Light"/>
-                <w:b/>
-                <w:bCs/>
-                <w:color w:val="000000"/>
-                <w:sz w:val="20"/>
-                <w:szCs w:val="20"/>
-                <w:lang w:val="es-MX"/>
-              </w:rPr>
-              <w:t>I</w:t>
-            </w:r>
-            <w:r>
-              <w:rPr>
-                <w:rFonts w:ascii="Cantarell Light" w:hAnsi="Cantarell Light"/>
-                <w:b/>
-                <w:bCs/>
-                <w:color w:val="000000"/>
-                <w:sz w:val="20"/>
-                <w:szCs w:val="20"/>
-                <w:lang w:val="es-MX"/>
-              </w:rPr>
-              <w:t>ntervalo</w:t>
-            </w:r>
-            <w:r>
-              <w:rPr>
-                <w:rFonts w:ascii="Cantarell Light" w:hAnsi="Cantarell Light"/>
-                <w:color w:val="000000"/>
-                <w:sz w:val="20"/>
-                <w:szCs w:val="20"/>
-                <w:lang w:val="es-MX"/>
-              </w:rPr>
-              <w:t xml:space="preserve"> se repitió más hasta el que se repitió menos.</w:t>
-            </w:r>
-          </w:p>
-          <w:p>
-            <w:pPr>
-              <w:pStyle w:val="TableContents"/>
-              <w:rPr>
-                <w:rFonts w:ascii="Cantarell Light" w:hAnsi="Cantarell Light"/>
-                <w:color w:val="000000"/>
-                <w:sz w:val="20"/>
-                <w:szCs w:val="20"/>
-                <w:lang w:val="es-MX"/>
-              </w:rPr>
-            </w:pPr>
-            <w:r>
-              <w:rPr>
-                <w:rFonts w:ascii="Cantarell Light" w:hAnsi="Cantarell Light"/>
-                <w:color w:val="000000"/>
-                <w:sz w:val="20"/>
-                <w:szCs w:val="20"/>
-                <w:lang w:val="es-MX"/>
-              </w:rPr>
-              <w:t xml:space="preserve">    El </w:t>
-            </w:r>
-            <w:r>
-              <w:rPr>
-                <w:rFonts w:ascii="Cantarell Light" w:hAnsi="Cantarell Light"/>
-                <w:b/>
-                <w:bCs/>
-                <w:color w:val="000000"/>
-                <w:sz w:val="20"/>
-                <w:szCs w:val="20"/>
-                <w:lang w:val="es-MX"/>
-              </w:rPr>
-              <w:t>Sistema</w:t>
-            </w:r>
-            <w:r>
-              <w:rPr>
-                <w:rFonts w:ascii="Cantarell Light" w:hAnsi="Cantarell Light"/>
-                <w:color w:val="000000"/>
-                <w:sz w:val="20"/>
-                <w:szCs w:val="20"/>
-                <w:lang w:val="es-MX"/>
-              </w:rPr>
-              <w:t xml:space="preserve"> añade una lista los </w:t>
-            </w:r>
-            <w:r>
-              <w:rPr>
-                <w:rFonts w:ascii="Cantarell Light" w:hAnsi="Cantarell Light"/>
-                <w:b/>
-                <w:bCs/>
-                <w:color w:val="000000"/>
-                <w:sz w:val="20"/>
-                <w:szCs w:val="20"/>
-                <w:lang w:val="es-MX"/>
-              </w:rPr>
-              <w:t>Elementos</w:t>
-            </w:r>
+                <w:color w:val="000000"/>
+                <w:sz w:val="20"/>
+                <w:szCs w:val="20"/>
+                <w:lang w:val="es-MX"/>
+              </w:rPr>
+              <w:t xml:space="preserve">Lee el tipo de </w:t>
+            </w:r>
+            <w:r>
+              <w:rPr>
+                <w:rFonts w:ascii="Cantarell Light" w:hAnsi="Cantarell Light"/>
+                <w:color w:val="000000"/>
+                <w:sz w:val="20"/>
+                <w:szCs w:val="20"/>
+                <w:lang w:val="es-MX"/>
+              </w:rPr>
+              <w:t>análisis</w:t>
+            </w:r>
+            <w:r>
+              <w:rPr>
+                <w:rFonts w:ascii="Cantarell Light" w:hAnsi="Cantarell Light"/>
+                <w:color w:val="000000"/>
+                <w:sz w:val="20"/>
+                <w:szCs w:val="20"/>
+                <w:lang w:val="es-MX"/>
+              </w:rPr>
+              <w:t xml:space="preserve"> a aplicar.</w:t>
+            </w:r>
+          </w:p>
+          <w:p>
+            <w:pPr>
+              <w:pStyle w:val="TableContents"/>
+              <w:rPr>
+                <w:rFonts w:ascii="Cantarell Light" w:hAnsi="Cantarell Light"/>
+                <w:color w:val="000000"/>
+                <w:sz w:val="20"/>
+                <w:szCs w:val="20"/>
+                <w:lang w:val="es-MX"/>
+              </w:rPr>
+            </w:pPr>
+          </w:p>
+          <w:p>
+            <w:pPr>
+              <w:pStyle w:val="TableContents"/>
+              <w:rPr>
+                <w:rFonts w:ascii="Cantarell Light" w:hAnsi="Cantarell Light"/>
+                <w:color w:val="000000"/>
+                <w:sz w:val="20"/>
+                <w:szCs w:val="20"/>
+                <w:lang w:val="es-MX"/>
+              </w:rPr>
+            </w:pPr>
+            <w:r>
+              <w:rPr>
+                <w:rFonts w:ascii="Cantarell Light" w:hAnsi="Cantarell Light"/>
+                <w:color w:val="000000"/>
+                <w:sz w:val="20"/>
+                <w:szCs w:val="20"/>
+                <w:lang w:val="es-MX"/>
+              </w:rPr>
+              <w:t xml:space="preserve"> El Sistema separa los Elementos Musicales de Entrada por tipo: Nota, Acordes, Escalas, etc.</w:t>
+            </w:r>
+          </w:p>
+          <w:p>
+            <w:pPr>
+              <w:pStyle w:val="TableContents"/>
+              <w:rPr>
+                <w:rFonts w:ascii="Cantarell Light" w:hAnsi="Cantarell Light"/>
+                <w:color w:val="000000"/>
+                <w:sz w:val="20"/>
+                <w:szCs w:val="20"/>
+                <w:lang w:val="es-MX"/>
+              </w:rPr>
+            </w:pPr>
+            <w:r>
+              <w:rPr>
+                <w:rFonts w:ascii="Cantarell Light" w:hAnsi="Cantarell Light"/>
+                <w:color w:val="000000"/>
+                <w:sz w:val="20"/>
+                <w:szCs w:val="20"/>
+                <w:lang w:val="es-MX"/>
+              </w:rPr>
+              <w:t xml:space="preserve"> El Sistema aplica el </w:t>
+            </w:r>
+            <w:r>
+              <w:rPr>
+                <w:rFonts w:ascii="Cantarell Light" w:hAnsi="Cantarell Light"/>
+                <w:color w:val="000000"/>
+                <w:sz w:val="20"/>
+                <w:szCs w:val="20"/>
+                <w:lang w:val="es-MX"/>
+              </w:rPr>
+              <w:t>análisis</w:t>
+            </w:r>
+            <w:r>
+              <w:rPr>
+                <w:rFonts w:ascii="Cantarell Light" w:hAnsi="Cantarell Light"/>
+                <w:color w:val="000000"/>
+                <w:sz w:val="20"/>
+                <w:szCs w:val="20"/>
+                <w:lang w:val="es-MX"/>
+              </w:rPr>
+              <w:t xml:space="preserve"> a los elementos musicales para encontrar elementos musicales del tipo que se piden</w:t>
+            </w:r>
+          </w:p>
+          <w:p>
+            <w:pPr>
+              <w:pStyle w:val="TableContents"/>
+              <w:rPr>
+                <w:rFonts w:ascii="Cantarell Light" w:hAnsi="Cantarell Light"/>
+                <w:color w:val="000000"/>
+                <w:sz w:val="20"/>
+                <w:szCs w:val="20"/>
+                <w:lang w:val="es-MX"/>
+              </w:rPr>
+            </w:pPr>
+          </w:p>
+          <w:p>
+            <w:pPr>
+              <w:pStyle w:val="TableContents"/>
+              <w:rPr>
+                <w:rFonts w:ascii="Cantarell Light" w:hAnsi="Cantarell Light"/>
+                <w:color w:val="000000"/>
+                <w:sz w:val="20"/>
+                <w:szCs w:val="20"/>
+                <w:lang w:val="es-MX"/>
+              </w:rPr>
+            </w:pPr>
+            <w:r>
+              <w:rPr>
+                <w:rFonts w:ascii="Cantarell Light" w:hAnsi="Cantarell Light"/>
+                <w:color w:val="000000"/>
+                <w:sz w:val="20"/>
+                <w:szCs w:val="20"/>
+                <w:lang w:val="es-MX"/>
+              </w:rPr>
+              <w:t xml:space="preserve">  Aplica </w:t>
+            </w:r>
+            <w:r>
+              <w:rPr>
+                <w:rFonts w:ascii="Cantarell Light" w:hAnsi="Cantarell Light"/>
+                <w:color w:val="000000"/>
+                <w:sz w:val="20"/>
+                <w:szCs w:val="20"/>
+                <w:lang w:val="es-MX"/>
+              </w:rPr>
+              <w:t>análisis</w:t>
+            </w:r>
+            <w:r>
+              <w:rPr>
+                <w:rFonts w:ascii="Cantarell Light" w:hAnsi="Cantarell Light"/>
+                <w:color w:val="000000"/>
+                <w:sz w:val="20"/>
+                <w:szCs w:val="20"/>
+                <w:lang w:val="es-MX"/>
+              </w:rPr>
+              <w:t xml:space="preserve"> Tonal.</w:t>
+            </w:r>
+          </w:p>
+          <w:p>
+            <w:pPr>
+              <w:pStyle w:val="TableContents"/>
+              <w:rPr>
+                <w:rFonts w:ascii="Cantarell Light" w:hAnsi="Cantarell Light"/>
+                <w:color w:val="000000"/>
+                <w:sz w:val="20"/>
+                <w:szCs w:val="20"/>
+                <w:lang w:val="es-MX"/>
+              </w:rPr>
+            </w:pPr>
             <w:r>
               <w:rPr>
                 <w:rFonts w:ascii="Cantarell Light" w:hAnsi="Cantarell Light"/>
@@ -2983,91 +2220,105 @@
             <w:r>
               <w:rPr>
                 <w:rFonts w:ascii="Cantarell Light" w:hAnsi="Cantarell Light"/>
-                <w:b/>
-                <w:bCs/>
-                <w:color w:val="000000"/>
-                <w:sz w:val="20"/>
-                <w:szCs w:val="20"/>
-                <w:lang w:val="es-MX"/>
-              </w:rPr>
-              <w:t>Musicales</w:t>
-            </w:r>
-            <w:r>
-              <w:rPr>
-                <w:rFonts w:ascii="Cantarell Light" w:hAnsi="Cantarell Light"/>
-                <w:color w:val="000000"/>
-                <w:sz w:val="20"/>
-                <w:szCs w:val="20"/>
-                <w:lang w:val="es-MX"/>
-              </w:rPr>
-              <w:t xml:space="preserve"> encontrados.</w:t>
-            </w:r>
-          </w:p>
-          <w:p>
-            <w:pPr>
-              <w:pStyle w:val="TableContents"/>
-              <w:rPr>
-                <w:rFonts w:ascii="Cantarell Light" w:hAnsi="Cantarell Light"/>
-                <w:color w:val="000000"/>
-                <w:sz w:val="20"/>
-                <w:szCs w:val="20"/>
-                <w:lang w:val="es-MX"/>
-              </w:rPr>
-            </w:pPr>
-          </w:p>
-          <w:p>
-            <w:pPr>
-              <w:pStyle w:val="TableContents"/>
-              <w:rPr>
-                <w:rFonts w:ascii="Cantarell Light" w:hAnsi="Cantarell Light"/>
-                <w:color w:val="000000"/>
-                <w:sz w:val="20"/>
-                <w:szCs w:val="20"/>
-                <w:lang w:val="es-MX"/>
-              </w:rPr>
-            </w:pPr>
-            <w:r>
-              <w:rPr>
-                <w:rFonts w:ascii="Cantarell Light" w:hAnsi="Cantarell Light"/>
-                <w:color w:val="000000"/>
-                <w:sz w:val="20"/>
-                <w:szCs w:val="20"/>
-                <w:lang w:val="es-MX"/>
-              </w:rPr>
-              <w:t xml:space="preserve">  </w:t>
-            </w:r>
-            <w:r>
-              <w:rPr>
-                <w:rFonts w:ascii="Cantarell Light" w:hAnsi="Cantarell Light"/>
-                <w:color w:val="000000"/>
-                <w:sz w:val="20"/>
-                <w:szCs w:val="20"/>
-                <w:lang w:val="es-MX"/>
-              </w:rPr>
-              <w:t xml:space="preserve">  </w:t>
-            </w:r>
-            <w:r>
-              <w:rPr>
-                <w:rFonts w:ascii="Cantarell Light" w:hAnsi="Cantarell Light"/>
-                <w:color w:val="000000"/>
-                <w:sz w:val="20"/>
-                <w:szCs w:val="20"/>
-                <w:lang w:val="es-MX"/>
-              </w:rPr>
-              <w:t xml:space="preserve">El </w:t>
-            </w:r>
-            <w:r>
-              <w:rPr>
-                <w:rFonts w:ascii="Cantarell Light" w:hAnsi="Cantarell Light"/>
-                <w:b/>
-                <w:bCs/>
-                <w:color w:val="000000"/>
-                <w:sz w:val="20"/>
-                <w:szCs w:val="20"/>
-                <w:lang w:val="es-MX"/>
-              </w:rPr>
-              <w:t>Sistema</w:t>
-            </w:r>
+                <w:color w:val="000000"/>
+                <w:sz w:val="20"/>
+                <w:szCs w:val="20"/>
+                <w:lang w:val="es-MX"/>
+              </w:rPr>
+              <w:t xml:space="preserve">    Si se buscan Acordes se obtienen los elementos descritos en el anexo &lt;</w:t>
+            </w:r>
+            <w:r>
+              <w:rPr>
+                <w:rFonts w:ascii="Cantarell Light" w:hAnsi="Cantarell Light"/>
+                <w:color w:val="000000"/>
+                <w:sz w:val="20"/>
+                <w:szCs w:val="20"/>
+                <w:lang w:val="es-MX"/>
+              </w:rPr>
+              <w:t>Descripción</w:t>
+            </w:r>
+            <w:r>
+              <w:rPr>
+                <w:rFonts w:ascii="Cantarell Light" w:hAnsi="Cantarell Light"/>
+                <w:color w:val="000000"/>
+                <w:sz w:val="20"/>
+                <w:szCs w:val="20"/>
+                <w:lang w:val="es-MX"/>
+              </w:rPr>
+              <w:t xml:space="preserve"> de </w:t>
+            </w:r>
+            <w:r>
+              <w:rPr>
+                <w:rFonts w:ascii="Cantarell Light" w:hAnsi="Cantarell Light"/>
+                <w:color w:val="000000"/>
+                <w:sz w:val="20"/>
+                <w:szCs w:val="20"/>
+                <w:lang w:val="es-MX"/>
+              </w:rPr>
+              <w:t>Análisis</w:t>
+            </w:r>
+            <w:r>
+              <w:rPr>
+                <w:rFonts w:ascii="Cantarell Light" w:hAnsi="Cantarell Light"/>
+                <w:color w:val="000000"/>
+                <w:sz w:val="20"/>
+                <w:szCs w:val="20"/>
+                <w:lang w:val="es-MX"/>
+              </w:rPr>
+              <w:t xml:space="preserve"> de Elementos Musicales </w:t>
+            </w:r>
+            <w:r>
+              <w:rPr>
+                <w:rFonts w:ascii="Cantarell Light" w:hAnsi="Cantarell Light"/>
+                <w:color w:val="000000"/>
+                <w:sz w:val="20"/>
+                <w:szCs w:val="20"/>
+                <w:lang w:val="es-MX"/>
+              </w:rPr>
+              <w:t>–</w:t>
+            </w:r>
+            <w:r>
+              <w:rPr>
+                <w:rFonts w:ascii="Cantarell Light" w:hAnsi="Cantarell Light"/>
+                <w:color w:val="000000"/>
+                <w:sz w:val="20"/>
+                <w:szCs w:val="20"/>
+                <w:lang w:val="es-MX"/>
+              </w:rPr>
+              <w:t xml:space="preserve"> Acordes </w:t>
+            </w:r>
+            <w:r>
+              <w:rPr>
+                <w:rFonts w:ascii="Cantarell Light" w:hAnsi="Cantarell Light"/>
+                <w:color w:val="000000"/>
+                <w:sz w:val="20"/>
+                <w:szCs w:val="20"/>
+                <w:lang w:val="es-MX"/>
+              </w:rPr>
+              <w:t>–</w:t>
+            </w:r>
+            <w:r>
+              <w:rPr>
+                <w:rFonts w:ascii="Cantarell Light" w:hAnsi="Cantarell Light"/>
+                <w:color w:val="000000"/>
+                <w:sz w:val="20"/>
+                <w:szCs w:val="20"/>
+                <w:lang w:val="es-MX"/>
+              </w:rPr>
+              <w:t xml:space="preserve"> Starmonydb&gt;.</w:t>
+            </w:r>
+          </w:p>
+          <w:p>
+            <w:pPr>
+              <w:pStyle w:val="TableContents"/>
+              <w:rPr>
+                <w:rFonts w:ascii="Cantarell Light" w:hAnsi="Cantarell Light"/>
+                <w:color w:val="000000"/>
+                <w:sz w:val="20"/>
+                <w:szCs w:val="20"/>
+                <w:lang w:val="es-MX"/>
+              </w:rPr>
+            </w:pPr>
             <w:r>
               <w:rPr>
                 <w:rFonts w:ascii="Cantarell Light" w:hAnsi="Cantarell Light"/>
@@ -3086,32 +2337,100 @@
                 <w:szCs w:val="20"/>
                 <w:lang w:val="es-MX"/>
               </w:rPr>
-              <w:t xml:space="preserve">obtiene el </w:t>
-            </w:r>
-            <w:r>
-              <w:rPr>
-                <w:rFonts w:ascii="Cantarell Light" w:hAnsi="Cantarell Light"/>
-                <w:b/>
-                <w:bCs/>
-                <w:color w:val="000000"/>
-                <w:sz w:val="20"/>
-                <w:szCs w:val="20"/>
-                <w:lang w:val="es-MX"/>
-              </w:rPr>
-              <w:t>C</w:t>
-            </w:r>
-            <w:r>
-              <w:rPr>
-                <w:rFonts w:ascii="Cantarell Light" w:hAnsi="Cantarell Light"/>
-                <w:b/>
-                <w:bCs/>
-                <w:color w:val="000000"/>
-                <w:sz w:val="20"/>
-                <w:szCs w:val="20"/>
-                <w:lang w:val="es-MX"/>
-              </w:rPr>
-              <w:t>ódigo</w:t>
-            </w:r>
+              <w:t xml:space="preserve">    Si se buscan Escalas se obtienen los elementos descritos en el anexo &lt;</w:t>
+            </w:r>
+            <w:r>
+              <w:rPr>
+                <w:rFonts w:ascii="Cantarell Light" w:hAnsi="Cantarell Light"/>
+                <w:color w:val="000000"/>
+                <w:sz w:val="20"/>
+                <w:szCs w:val="20"/>
+                <w:lang w:val="es-MX"/>
+              </w:rPr>
+              <w:t>Descripción</w:t>
+            </w:r>
+            <w:r>
+              <w:rPr>
+                <w:rFonts w:ascii="Cantarell Light" w:hAnsi="Cantarell Light"/>
+                <w:color w:val="000000"/>
+                <w:sz w:val="20"/>
+                <w:szCs w:val="20"/>
+                <w:lang w:val="es-MX"/>
+              </w:rPr>
+              <w:t xml:space="preserve"> de </w:t>
+            </w:r>
+            <w:r>
+              <w:rPr>
+                <w:rFonts w:ascii="Cantarell Light" w:hAnsi="Cantarell Light"/>
+                <w:color w:val="000000"/>
+                <w:sz w:val="20"/>
+                <w:szCs w:val="20"/>
+                <w:lang w:val="es-MX"/>
+              </w:rPr>
+              <w:t>Análisis</w:t>
+            </w:r>
+            <w:r>
+              <w:rPr>
+                <w:rFonts w:ascii="Cantarell Light" w:hAnsi="Cantarell Light"/>
+                <w:color w:val="000000"/>
+                <w:sz w:val="20"/>
+                <w:szCs w:val="20"/>
+                <w:lang w:val="es-MX"/>
+              </w:rPr>
+              <w:t xml:space="preserve"> de Elementos Musicales </w:t>
+            </w:r>
+            <w:r>
+              <w:rPr>
+                <w:rFonts w:ascii="Cantarell Light" w:hAnsi="Cantarell Light"/>
+                <w:color w:val="000000"/>
+                <w:sz w:val="20"/>
+                <w:szCs w:val="20"/>
+                <w:lang w:val="es-MX"/>
+              </w:rPr>
+              <w:t>–</w:t>
+            </w:r>
+            <w:r>
+              <w:rPr>
+                <w:rFonts w:ascii="Cantarell Light" w:hAnsi="Cantarell Light"/>
+                <w:color w:val="000000"/>
+                <w:sz w:val="20"/>
+                <w:szCs w:val="20"/>
+                <w:lang w:val="es-MX"/>
+              </w:rPr>
+              <w:t xml:space="preserve"> Escalas </w:t>
+            </w:r>
+            <w:r>
+              <w:rPr>
+                <w:rFonts w:ascii="Cantarell Light" w:hAnsi="Cantarell Light"/>
+                <w:color w:val="000000"/>
+                <w:sz w:val="20"/>
+                <w:szCs w:val="20"/>
+                <w:lang w:val="es-MX"/>
+              </w:rPr>
+              <w:t>–</w:t>
+            </w:r>
+            <w:r>
+              <w:rPr>
+                <w:rFonts w:ascii="Cantarell Light" w:hAnsi="Cantarell Light"/>
+                <w:color w:val="000000"/>
+                <w:sz w:val="20"/>
+                <w:szCs w:val="20"/>
+                <w:lang w:val="es-MX"/>
+              </w:rPr>
+              <w:t xml:space="preserve"> Starmonydb&gt;.</w:t>
+            </w:r>
+          </w:p>
+          <w:p>
+            <w:pPr>
+              <w:pStyle w:val="TableContents"/>
+              <w:rPr>
+                <w:rFonts w:ascii="Cantarell Light" w:hAnsi="Cantarell Light"/>
+                <w:color w:val="000000"/>
+                <w:sz w:val="20"/>
+                <w:szCs w:val="20"/>
+                <w:lang w:val="es-MX"/>
+              </w:rPr>
+            </w:pPr>
             <w:r>
               <w:rPr>
                 <w:rFonts w:ascii="Cantarell Light" w:hAnsi="Cantarell Light"/>
@@ -3130,95 +2449,77 @@
                 <w:szCs w:val="20"/>
                 <w:lang w:val="es-MX"/>
               </w:rPr>
-              <w:t>que la compone</w:t>
-            </w:r>
-            <w:r>
-              <w:rPr>
-                <w:rFonts w:ascii="Cantarell Light" w:hAnsi="Cantarell Light"/>
-                <w:color w:val="000000"/>
-                <w:sz w:val="20"/>
-                <w:szCs w:val="20"/>
-                <w:lang w:val="es-MX"/>
-              </w:rPr>
-              <w:t xml:space="preserve"> a las </w:t>
-            </w:r>
-            <w:r>
-              <w:rPr>
-                <w:rFonts w:ascii="Cantarell Light" w:hAnsi="Cantarell Light"/>
-                <w:b/>
-                <w:bCs/>
-                <w:color w:val="000000"/>
-                <w:sz w:val="20"/>
-                <w:szCs w:val="20"/>
-                <w:lang w:val="es-MX"/>
-              </w:rPr>
-              <w:t>Escalas</w:t>
-            </w:r>
-            <w:r>
-              <w:rPr>
-                <w:rFonts w:ascii="Cantarell Light" w:hAnsi="Cantarell Light"/>
-                <w:color w:val="000000"/>
-                <w:sz w:val="20"/>
-                <w:szCs w:val="20"/>
-                <w:lang w:val="es-MX"/>
-              </w:rPr>
-              <w:t>.</w:t>
-            </w:r>
-          </w:p>
-          <w:p>
-            <w:pPr>
-              <w:pStyle w:val="TableContents"/>
-              <w:rPr>
-                <w:rFonts w:ascii="Cantarell Light" w:hAnsi="Cantarell Light"/>
-                <w:color w:val="000000"/>
-                <w:sz w:val="20"/>
-                <w:szCs w:val="20"/>
-                <w:lang w:val="es-MX"/>
-              </w:rPr>
-            </w:pPr>
-            <w:r>
-              <w:rPr>
-                <w:rFonts w:ascii="Cantarell Light" w:hAnsi="Cantarell Light"/>
-                <w:color w:val="000000"/>
-                <w:sz w:val="20"/>
-                <w:szCs w:val="20"/>
-                <w:lang w:val="es-MX"/>
-              </w:rPr>
-              <w:t xml:space="preserve">    El </w:t>
-            </w:r>
-            <w:r>
-              <w:rPr>
-                <w:rFonts w:ascii="Cantarell Light" w:hAnsi="Cantarell Light"/>
-                <w:b/>
-                <w:bCs/>
-                <w:color w:val="000000"/>
-                <w:sz w:val="20"/>
-                <w:szCs w:val="20"/>
-                <w:lang w:val="es-MX"/>
-              </w:rPr>
-              <w:t>Sistema</w:t>
-            </w:r>
-            <w:r>
-              <w:rPr>
-                <w:rFonts w:ascii="Cantarell Light" w:hAnsi="Cantarell Light"/>
-                <w:color w:val="000000"/>
-                <w:sz w:val="20"/>
-                <w:szCs w:val="20"/>
-                <w:lang w:val="es-MX"/>
-              </w:rPr>
-              <w:t xml:space="preserve"> usa el caso de uso </w:t>
-            </w:r>
-            <w:r>
-              <w:rPr>
-                <w:rFonts w:ascii="Cantarell Light" w:hAnsi="Cantarell Light"/>
-                <w:b/>
-                <w:bCs/>
-                <w:color w:val="000000"/>
-                <w:sz w:val="20"/>
-                <w:szCs w:val="20"/>
-                <w:lang w:val="es-MX"/>
-              </w:rPr>
-              <w:t>Generar</w:t>
+              <w:t xml:space="preserve">    Si se buscan </w:t>
+            </w:r>
+            <w:r>
+              <w:rPr>
+                <w:rFonts w:ascii="Cantarell Light" w:hAnsi="Cantarell Light"/>
+                <w:color w:val="000000"/>
+                <w:sz w:val="20"/>
+                <w:szCs w:val="20"/>
+                <w:lang w:val="es-MX"/>
+              </w:rPr>
+              <w:t>Armonías</w:t>
+            </w:r>
+            <w:r>
+              <w:rPr>
+                <w:rFonts w:ascii="Cantarell Light" w:hAnsi="Cantarell Light"/>
+                <w:color w:val="000000"/>
+                <w:sz w:val="20"/>
+                <w:szCs w:val="20"/>
+                <w:lang w:val="es-MX"/>
+              </w:rPr>
+              <w:t xml:space="preserve"> se obtienen los elementos descritos en el anexo &lt;</w:t>
+            </w:r>
+            <w:r>
+              <w:rPr>
+                <w:rFonts w:ascii="Cantarell Light" w:hAnsi="Cantarell Light"/>
+                <w:color w:val="000000"/>
+                <w:sz w:val="20"/>
+                <w:szCs w:val="20"/>
+                <w:lang w:val="es-MX"/>
+              </w:rPr>
+              <w:t>Descripción</w:t>
+            </w:r>
+            <w:r>
+              <w:rPr>
+                <w:rFonts w:ascii="Cantarell Light" w:hAnsi="Cantarell Light"/>
+                <w:color w:val="000000"/>
+                <w:sz w:val="20"/>
+                <w:szCs w:val="20"/>
+                <w:lang w:val="es-MX"/>
+              </w:rPr>
+              <w:t xml:space="preserve"> de </w:t>
+            </w:r>
+            <w:r>
+              <w:rPr>
+                <w:rFonts w:ascii="Cantarell Light" w:hAnsi="Cantarell Light"/>
+                <w:color w:val="000000"/>
+                <w:sz w:val="20"/>
+                <w:szCs w:val="20"/>
+                <w:lang w:val="es-MX"/>
+              </w:rPr>
+              <w:t>Análisis</w:t>
+            </w:r>
+            <w:r>
+              <w:rPr>
+                <w:rFonts w:ascii="Cantarell Light" w:hAnsi="Cantarell Light"/>
+                <w:color w:val="000000"/>
+                <w:sz w:val="20"/>
+                <w:szCs w:val="20"/>
+                <w:lang w:val="es-MX"/>
+              </w:rPr>
+              <w:t xml:space="preserve"> de Elementos Musicales </w:t>
+            </w:r>
+            <w:r>
+              <w:rPr>
+                <w:rFonts w:ascii="Cantarell Light" w:hAnsi="Cantarell Light"/>
+                <w:color w:val="000000"/>
+                <w:sz w:val="20"/>
+                <w:szCs w:val="20"/>
+                <w:lang w:val="es-MX"/>
+              </w:rPr>
+              <w:t>–</w:t>
             </w:r>
             <w:r>
               <w:rPr>
@@ -3233,14 +2534,12 @@
             <w:r>
               <w:rPr>
                 <w:rFonts w:ascii="Cantarell Light" w:hAnsi="Cantarell Light"/>
-                <w:b/>
-                <w:bCs/>
-                <w:color w:val="000000"/>
-                <w:sz w:val="20"/>
-                <w:szCs w:val="20"/>
-                <w:lang w:val="es-MX"/>
-              </w:rPr>
-              <w:t>Elementos</w:t>
+                <w:color w:val="000000"/>
+                <w:sz w:val="20"/>
+                <w:szCs w:val="20"/>
+                <w:lang w:val="es-MX"/>
+              </w:rPr>
+              <w:t>Armonías</w:t>
             </w:r>
             <w:r>
               <w:rPr>
@@ -3255,211 +2554,35 @@
             <w:r>
               <w:rPr>
                 <w:rFonts w:ascii="Cantarell Light" w:hAnsi="Cantarell Light"/>
-                <w:b/>
-                <w:bCs/>
-                <w:color w:val="000000"/>
-                <w:sz w:val="20"/>
-                <w:szCs w:val="20"/>
-                <w:lang w:val="es-MX"/>
-              </w:rPr>
-              <w:t>Musicales</w:t>
-            </w:r>
-            <w:r>
-              <w:rPr>
-                <w:rFonts w:ascii="Cantarell Light" w:hAnsi="Cantarell Light"/>
-                <w:color w:val="000000"/>
-                <w:sz w:val="20"/>
-                <w:szCs w:val="20"/>
-                <w:lang w:val="es-MX"/>
-              </w:rPr>
-              <w:t xml:space="preserve"> para generar las </w:t>
-            </w:r>
-            <w:r>
-              <w:rPr>
-                <w:rFonts w:ascii="Cantarell Light" w:hAnsi="Cantarell Light"/>
-                <w:b/>
-                <w:bCs/>
-                <w:color w:val="000000"/>
-                <w:sz w:val="20"/>
-                <w:szCs w:val="20"/>
-                <w:lang w:val="es-MX"/>
-              </w:rPr>
-              <w:t>Escalas</w:t>
-            </w:r>
-            <w:r>
-              <w:rPr>
-                <w:rFonts w:ascii="Cantarell Light" w:hAnsi="Cantarell Light"/>
-                <w:color w:val="000000"/>
-                <w:sz w:val="20"/>
-                <w:szCs w:val="20"/>
-                <w:lang w:val="es-MX"/>
-              </w:rPr>
-              <w:t xml:space="preserve"> concretas</w:t>
-            </w:r>
-            <w:r>
-              <w:rPr>
-                <w:rFonts w:ascii="Cantarell Light" w:hAnsi="Cantarell Light"/>
-                <w:color w:val="000000"/>
-                <w:sz w:val="20"/>
-                <w:szCs w:val="20"/>
-                <w:lang w:val="es-MX"/>
-              </w:rPr>
-              <w:t>.</w:t>
-            </w:r>
-          </w:p>
-          <w:p>
-            <w:pPr>
-              <w:pStyle w:val="TableContents"/>
-              <w:rPr>
-                <w:rFonts w:ascii="Cantarell Light" w:hAnsi="Cantarell Light"/>
-                <w:color w:val="000000"/>
-                <w:sz w:val="20"/>
-                <w:szCs w:val="20"/>
-                <w:lang w:val="es-MX"/>
-              </w:rPr>
-            </w:pPr>
-            <w:r>
-              <w:rPr>
-                <w:rFonts w:ascii="Cantarell Light" w:hAnsi="Cantarell Light"/>
-                <w:color w:val="000000"/>
-                <w:sz w:val="20"/>
-                <w:szCs w:val="20"/>
-                <w:lang w:val="es-MX"/>
-              </w:rPr>
-              <w:t xml:space="preserve">    El </w:t>
-            </w:r>
-            <w:r>
-              <w:rPr>
-                <w:rFonts w:ascii="Cantarell Light" w:hAnsi="Cantarell Light"/>
-                <w:b/>
-                <w:bCs/>
-                <w:color w:val="000000"/>
-                <w:sz w:val="20"/>
-                <w:szCs w:val="20"/>
-                <w:lang w:val="es-MX"/>
-              </w:rPr>
-              <w:t xml:space="preserve">Sistema </w:t>
-            </w:r>
-            <w:r>
-              <w:rPr>
-                <w:rFonts w:ascii="Cantarell Light" w:hAnsi="Cantarell Light"/>
-                <w:color w:val="000000"/>
-                <w:sz w:val="20"/>
-                <w:szCs w:val="20"/>
-                <w:lang w:val="es-MX"/>
-              </w:rPr>
-              <w:t xml:space="preserve">añade a una lista los </w:t>
-            </w:r>
-            <w:r>
-              <w:rPr>
-                <w:rFonts w:ascii="Cantarell Light" w:hAnsi="Cantarell Light"/>
-                <w:b/>
-                <w:bCs/>
-                <w:color w:val="000000"/>
-                <w:sz w:val="20"/>
-                <w:szCs w:val="20"/>
-                <w:lang w:val="es-MX"/>
-              </w:rPr>
-              <w:t xml:space="preserve">Elementos Musicales </w:t>
-            </w:r>
-            <w:r>
-              <w:rPr>
-                <w:rFonts w:ascii="Cantarell Light" w:hAnsi="Cantarell Light"/>
-                <w:color w:val="000000"/>
-                <w:sz w:val="20"/>
-                <w:szCs w:val="20"/>
-                <w:lang w:val="es-MX"/>
-              </w:rPr>
-              <w:t>encontrados.</w:t>
-            </w:r>
-          </w:p>
-          <w:p>
-            <w:pPr>
-              <w:pStyle w:val="TableContents"/>
-              <w:rPr>
-                <w:rFonts w:ascii="Cantarell Light" w:hAnsi="Cantarell Light"/>
-                <w:color w:val="000000"/>
-                <w:sz w:val="20"/>
-                <w:szCs w:val="20"/>
-                <w:lang w:val="es-MX"/>
-              </w:rPr>
-            </w:pPr>
-            <w:r>
-              <w:rPr>
-                <w:rFonts w:ascii="Cantarell Light" w:hAnsi="Cantarell Light"/>
-                <w:color w:val="000000"/>
-                <w:sz w:val="20"/>
-                <w:szCs w:val="20"/>
-                <w:lang w:val="es-MX"/>
-              </w:rPr>
-              <w:t xml:space="preserve">    </w:t>
-            </w:r>
-          </w:p>
-          <w:p>
-            <w:pPr>
-              <w:pStyle w:val="TableContents"/>
-              <w:rPr>
-                <w:rFonts w:ascii="Cantarell Light" w:hAnsi="Cantarell Light"/>
-                <w:color w:val="000000"/>
-                <w:sz w:val="20"/>
-                <w:szCs w:val="20"/>
-                <w:lang w:val="es-MX"/>
-              </w:rPr>
-            </w:pPr>
-            <w:r>
-              <w:rPr>
-                <w:rFonts w:ascii="Cantarell Light" w:hAnsi="Cantarell Light"/>
-                <w:color w:val="000000"/>
-                <w:sz w:val="20"/>
-                <w:szCs w:val="20"/>
-                <w:lang w:val="es-MX"/>
-              </w:rPr>
-              <w:t xml:space="preserve">  El </w:t>
-            </w:r>
-            <w:r>
-              <w:rPr>
-                <w:rFonts w:ascii="Cantarell Light" w:hAnsi="Cantarell Light"/>
-                <w:b/>
-                <w:bCs/>
-                <w:color w:val="000000"/>
-                <w:sz w:val="20"/>
-                <w:szCs w:val="20"/>
-                <w:lang w:val="es-MX"/>
-              </w:rPr>
-              <w:t>Sistema</w:t>
-            </w:r>
-            <w:r>
-              <w:rPr>
-                <w:rFonts w:ascii="Cantarell Light" w:hAnsi="Cantarell Light"/>
-                <w:color w:val="000000"/>
-                <w:sz w:val="20"/>
-                <w:szCs w:val="20"/>
-                <w:lang w:val="es-MX"/>
-              </w:rPr>
-              <w:t xml:space="preserve"> analiza las relaciones entre cada </w:t>
-            </w:r>
-            <w:r>
-              <w:rPr>
-                <w:rFonts w:ascii="Cantarell Light" w:hAnsi="Cantarell Light"/>
-                <w:color w:val="000000"/>
-                <w:sz w:val="20"/>
-                <w:szCs w:val="20"/>
-                <w:lang w:val="es-MX"/>
-              </w:rPr>
-              <w:t xml:space="preserve">par de </w:t>
-            </w:r>
-            <w:r>
-              <w:rPr>
-                <w:rFonts w:ascii="Cantarell Light" w:hAnsi="Cantarell Light"/>
-                <w:b/>
-                <w:bCs/>
-                <w:color w:val="000000"/>
-                <w:sz w:val="20"/>
-                <w:szCs w:val="20"/>
-                <w:lang w:val="es-MX"/>
-              </w:rPr>
-              <w:t>Elementos</w:t>
-            </w:r>
+                <w:color w:val="000000"/>
+                <w:sz w:val="20"/>
+                <w:szCs w:val="20"/>
+                <w:lang w:val="es-MX"/>
+              </w:rPr>
+              <w:t>–</w:t>
+            </w:r>
+            <w:r>
+              <w:rPr>
+                <w:rFonts w:ascii="Cantarell Light" w:hAnsi="Cantarell Light"/>
+                <w:color w:val="000000"/>
+                <w:sz w:val="20"/>
+                <w:szCs w:val="20"/>
+                <w:lang w:val="es-MX"/>
+              </w:rPr>
+              <w:t xml:space="preserve"> Starmonydb&gt;.</w:t>
+            </w:r>
+          </w:p>
+          <w:p>
+            <w:pPr>
+              <w:pStyle w:val="TableContents"/>
+              <w:rPr>
+                <w:rFonts w:ascii="Cantarell Light" w:hAnsi="Cantarell Light"/>
+                <w:color w:val="000000"/>
+                <w:sz w:val="20"/>
+                <w:szCs w:val="20"/>
+                <w:lang w:val="es-MX"/>
+              </w:rPr>
+            </w:pPr>
             <w:r>
               <w:rPr>
                 <w:rFonts w:ascii="Cantarell Light" w:hAnsi="Cantarell Light"/>
@@ -3473,101 +2596,497 @@
             <w:r>
               <w:rPr>
                 <w:rFonts w:ascii="Cantarell Light" w:hAnsi="Cantarell Light"/>
-                <w:b/>
-                <w:bCs/>
-                <w:color w:val="000000"/>
-                <w:sz w:val="20"/>
-                <w:szCs w:val="20"/>
-                <w:lang w:val="es-MX"/>
-              </w:rPr>
-              <w:t>M</w:t>
-            </w:r>
-            <w:r>
-              <w:rPr>
-                <w:rFonts w:ascii="Cantarell Light" w:hAnsi="Cantarell Light"/>
-                <w:b/>
-                <w:bCs/>
-                <w:color w:val="000000"/>
-                <w:sz w:val="20"/>
-                <w:szCs w:val="20"/>
-                <w:lang w:val="es-MX"/>
-              </w:rPr>
-              <w:t>usicales</w:t>
-            </w:r>
-            <w:r>
-              <w:rPr>
-                <w:rFonts w:ascii="Cantarell Light" w:hAnsi="Cantarell Light"/>
-                <w:color w:val="000000"/>
-                <w:sz w:val="20"/>
-                <w:szCs w:val="20"/>
-                <w:lang w:val="es-MX"/>
-              </w:rPr>
-              <w:t xml:space="preserve"> diferentes.</w:t>
-            </w:r>
-          </w:p>
-          <w:p>
-            <w:pPr>
-              <w:pStyle w:val="TableContents"/>
-              <w:rPr>
-                <w:rFonts w:ascii="Cantarell Light" w:hAnsi="Cantarell Light"/>
-                <w:color w:val="000000"/>
-                <w:sz w:val="20"/>
-                <w:szCs w:val="20"/>
-                <w:lang w:val="es-MX"/>
-              </w:rPr>
-            </w:pPr>
-            <w:r>
-              <w:rPr>
-                <w:rFonts w:ascii="Cantarell Light" w:hAnsi="Cantarell Light"/>
-                <w:color w:val="000000"/>
-                <w:sz w:val="20"/>
-                <w:szCs w:val="20"/>
-                <w:lang w:val="es-MX"/>
-              </w:rPr>
-              <w:t xml:space="preserve">   TODO: </w:t>
-            </w:r>
-            <w:r>
-              <w:rPr>
-                <w:rFonts w:ascii="Cantarell Light" w:hAnsi="Cantarell Light"/>
-                <w:color w:val="000000"/>
-                <w:sz w:val="20"/>
-                <w:szCs w:val="20"/>
-                <w:lang w:val="es-MX"/>
-              </w:rPr>
-              <w:t xml:space="preserve">Pensar en que relaciones </w:t>
-            </w:r>
-            <w:r>
-              <w:rPr>
-                <w:rFonts w:ascii="Cantarell Light" w:hAnsi="Cantarell Light"/>
-                <w:color w:val="000000"/>
-                <w:sz w:val="20"/>
-                <w:szCs w:val="20"/>
-                <w:lang w:val="es-MX"/>
-              </w:rPr>
-              <w:t>puede</w:t>
-            </w:r>
-            <w:r>
-              <w:rPr>
-                <w:rFonts w:ascii="Cantarell Light" w:hAnsi="Cantarell Light"/>
-                <w:color w:val="000000"/>
-                <w:sz w:val="20"/>
-                <w:szCs w:val="20"/>
-                <w:lang w:val="es-MX"/>
-              </w:rPr>
-              <w:t xml:space="preserve"> haber entre los entre los Elementos musicales diferentes.</w:t>
-            </w:r>
-          </w:p>
-          <w:p>
-            <w:pPr>
-              <w:pStyle w:val="TableContents"/>
-              <w:rPr>
-                <w:rFonts w:ascii="Cantarell Light" w:hAnsi="Cantarell Light"/>
-                <w:color w:val="000000"/>
-                <w:sz w:val="20"/>
-                <w:szCs w:val="20"/>
-                <w:lang w:val="es-MX"/>
-              </w:rPr>
-            </w:pPr>
+                <w:color w:val="000000"/>
+                <w:sz w:val="20"/>
+                <w:szCs w:val="20"/>
+                <w:lang w:val="es-MX"/>
+              </w:rPr>
+              <w:t xml:space="preserve">    Si se buscan Intervalos se obtienen los elementos descritos en el anexo &lt;</w:t>
+            </w:r>
+            <w:r>
+              <w:rPr>
+                <w:rFonts w:ascii="Cantarell Light" w:hAnsi="Cantarell Light"/>
+                <w:color w:val="000000"/>
+                <w:sz w:val="20"/>
+                <w:szCs w:val="20"/>
+                <w:lang w:val="es-MX"/>
+              </w:rPr>
+              <w:t>Descripción</w:t>
+            </w:r>
+            <w:r>
+              <w:rPr>
+                <w:rFonts w:ascii="Cantarell Light" w:hAnsi="Cantarell Light"/>
+                <w:color w:val="000000"/>
+                <w:sz w:val="20"/>
+                <w:szCs w:val="20"/>
+                <w:lang w:val="es-MX"/>
+              </w:rPr>
+              <w:t xml:space="preserve"> de </w:t>
+            </w:r>
+            <w:r>
+              <w:rPr>
+                <w:rFonts w:ascii="Cantarell Light" w:hAnsi="Cantarell Light"/>
+                <w:color w:val="000000"/>
+                <w:sz w:val="20"/>
+                <w:szCs w:val="20"/>
+                <w:lang w:val="es-MX"/>
+              </w:rPr>
+              <w:t>Análisis</w:t>
+            </w:r>
+            <w:r>
+              <w:rPr>
+                <w:rFonts w:ascii="Cantarell Light" w:hAnsi="Cantarell Light"/>
+                <w:color w:val="000000"/>
+                <w:sz w:val="20"/>
+                <w:szCs w:val="20"/>
+                <w:lang w:val="es-MX"/>
+              </w:rPr>
+              <w:t xml:space="preserve"> de Elementos Musicales </w:t>
+            </w:r>
+            <w:r>
+              <w:rPr>
+                <w:rFonts w:ascii="Cantarell Light" w:hAnsi="Cantarell Light"/>
+                <w:color w:val="000000"/>
+                <w:sz w:val="20"/>
+                <w:szCs w:val="20"/>
+                <w:lang w:val="es-MX"/>
+              </w:rPr>
+              <w:t>–</w:t>
+            </w:r>
+            <w:r>
+              <w:rPr>
+                <w:rFonts w:ascii="Cantarell Light" w:hAnsi="Cantarell Light"/>
+                <w:color w:val="000000"/>
+                <w:sz w:val="20"/>
+                <w:szCs w:val="20"/>
+                <w:lang w:val="es-MX"/>
+              </w:rPr>
+              <w:t xml:space="preserve"> </w:t>
+            </w:r>
+            <w:r>
+              <w:rPr>
+                <w:rFonts w:ascii="Cantarell Light" w:hAnsi="Cantarell Light"/>
+                <w:color w:val="000000"/>
+                <w:sz w:val="20"/>
+                <w:szCs w:val="20"/>
+                <w:lang w:val="es-MX"/>
+              </w:rPr>
+              <w:t>Armonías</w:t>
+            </w:r>
+            <w:r>
+              <w:rPr>
+                <w:rFonts w:ascii="Cantarell Light" w:hAnsi="Cantarell Light"/>
+                <w:color w:val="000000"/>
+                <w:sz w:val="20"/>
+                <w:szCs w:val="20"/>
+                <w:lang w:val="es-MX"/>
+              </w:rPr>
+              <w:t xml:space="preserve"> </w:t>
+            </w:r>
+            <w:r>
+              <w:rPr>
+                <w:rFonts w:ascii="Cantarell Light" w:hAnsi="Cantarell Light"/>
+                <w:color w:val="000000"/>
+                <w:sz w:val="20"/>
+                <w:szCs w:val="20"/>
+                <w:lang w:val="es-MX"/>
+              </w:rPr>
+              <w:t>–</w:t>
+            </w:r>
+            <w:r>
+              <w:rPr>
+                <w:rFonts w:ascii="Cantarell Light" w:hAnsi="Cantarell Light"/>
+                <w:color w:val="000000"/>
+                <w:sz w:val="20"/>
+                <w:szCs w:val="20"/>
+                <w:lang w:val="es-MX"/>
+              </w:rPr>
+              <w:t xml:space="preserve"> Starmonydb&gt;.</w:t>
+            </w:r>
+          </w:p>
+          <w:p>
+            <w:pPr>
+              <w:pStyle w:val="TableContents"/>
+              <w:rPr>
+                <w:rFonts w:ascii="Cantarell Light" w:hAnsi="Cantarell Light"/>
+                <w:color w:val="000000"/>
+                <w:sz w:val="20"/>
+                <w:szCs w:val="20"/>
+                <w:lang w:val="es-MX"/>
+              </w:rPr>
+            </w:pPr>
+          </w:p>
+          <w:p>
+            <w:pPr>
+              <w:pStyle w:val="TableContents"/>
+              <w:rPr>
+                <w:rFonts w:ascii="Cantarell Light" w:hAnsi="Cantarell Light"/>
+                <w:color w:val="000000"/>
+                <w:sz w:val="20"/>
+                <w:szCs w:val="20"/>
+                <w:lang w:val="es-MX"/>
+              </w:rPr>
+            </w:pPr>
+            <w:r>
+              <w:rPr>
+                <w:rFonts w:ascii="Cantarell Light" w:hAnsi="Cantarell Light"/>
+                <w:color w:val="000000"/>
+                <w:sz w:val="20"/>
+                <w:szCs w:val="20"/>
+                <w:lang w:val="es-MX"/>
+              </w:rPr>
+              <w:t xml:space="preserve"> </w:t>
+            </w:r>
+            <w:r>
+              <w:rPr>
+                <w:rFonts w:ascii="Cantarell Light" w:hAnsi="Cantarell Light"/>
+                <w:color w:val="000000"/>
+                <w:sz w:val="20"/>
+                <w:szCs w:val="20"/>
+                <w:lang w:val="es-MX"/>
+              </w:rPr>
+              <w:t xml:space="preserve">  Aplica </w:t>
+            </w:r>
+            <w:r>
+              <w:rPr>
+                <w:rFonts w:ascii="Cantarell Light" w:hAnsi="Cantarell Light"/>
+                <w:color w:val="000000"/>
+                <w:sz w:val="20"/>
+                <w:szCs w:val="20"/>
+                <w:lang w:val="es-MX"/>
+              </w:rPr>
+              <w:t>análisis</w:t>
+            </w:r>
+            <w:r>
+              <w:rPr>
+                <w:rFonts w:ascii="Cantarell Light" w:hAnsi="Cantarell Light"/>
+                <w:color w:val="000000"/>
+                <w:sz w:val="20"/>
+                <w:szCs w:val="20"/>
+                <w:lang w:val="es-MX"/>
+              </w:rPr>
+              <w:t xml:space="preserve"> modal. (No se </w:t>
+            </w:r>
+            <w:r>
+              <w:rPr>
+                <w:rFonts w:ascii="Cantarell Light" w:hAnsi="Cantarell Light"/>
+                <w:color w:val="000000"/>
+                <w:sz w:val="20"/>
+                <w:szCs w:val="20"/>
+                <w:lang w:val="es-MX"/>
+              </w:rPr>
+              <w:t>desarrollará</w:t>
+            </w:r>
+            <w:r>
+              <w:rPr>
+                <w:rFonts w:ascii="Cantarell Light" w:hAnsi="Cantarell Light"/>
+                <w:color w:val="000000"/>
+                <w:sz w:val="20"/>
+                <w:szCs w:val="20"/>
+                <w:lang w:val="es-MX"/>
+              </w:rPr>
+              <w:t xml:space="preserve"> para esta </w:t>
+            </w:r>
+            <w:r>
+              <w:rPr>
+                <w:rFonts w:ascii="Cantarell Light" w:hAnsi="Cantarell Light"/>
+                <w:color w:val="000000"/>
+                <w:sz w:val="20"/>
+                <w:szCs w:val="20"/>
+                <w:lang w:val="es-MX"/>
+              </w:rPr>
+              <w:t>versión</w:t>
+            </w:r>
+            <w:r>
+              <w:rPr>
+                <w:rFonts w:ascii="Cantarell Light" w:hAnsi="Cantarell Light"/>
+                <w:color w:val="000000"/>
+                <w:sz w:val="20"/>
+                <w:szCs w:val="20"/>
+                <w:lang w:val="es-MX"/>
+              </w:rPr>
+              <w:t>)</w:t>
+            </w:r>
+          </w:p>
+          <w:p>
+            <w:pPr>
+              <w:pStyle w:val="TableContents"/>
+              <w:rPr>
+                <w:rFonts w:ascii="Cantarell Light" w:hAnsi="Cantarell Light"/>
+                <w:color w:val="000000"/>
+                <w:sz w:val="20"/>
+                <w:szCs w:val="20"/>
+                <w:lang w:val="es-MX"/>
+              </w:rPr>
+            </w:pPr>
+            <w:r>
+              <w:rPr>
+                <w:rFonts w:ascii="Cantarell Light" w:hAnsi="Cantarell Light"/>
+                <w:color w:val="000000"/>
+                <w:sz w:val="20"/>
+                <w:szCs w:val="20"/>
+                <w:lang w:val="es-MX"/>
+              </w:rPr>
+              <w:t xml:space="preserve"> </w:t>
+            </w:r>
+            <w:r>
+              <w:rPr>
+                <w:rFonts w:ascii="Cantarell Light" w:hAnsi="Cantarell Light"/>
+                <w:color w:val="000000"/>
+                <w:sz w:val="20"/>
+                <w:szCs w:val="20"/>
+                <w:lang w:val="es-MX"/>
+              </w:rPr>
+              <w:t xml:space="preserve">  Aplica </w:t>
+            </w:r>
+            <w:r>
+              <w:rPr>
+                <w:rFonts w:ascii="Cantarell Light" w:hAnsi="Cantarell Light"/>
+                <w:color w:val="000000"/>
+                <w:sz w:val="20"/>
+                <w:szCs w:val="20"/>
+                <w:lang w:val="es-MX"/>
+              </w:rPr>
+              <w:t>análisis</w:t>
+            </w:r>
+            <w:r>
+              <w:rPr>
+                <w:rFonts w:ascii="Cantarell Light" w:hAnsi="Cantarell Light"/>
+                <w:color w:val="000000"/>
+                <w:sz w:val="20"/>
+                <w:szCs w:val="20"/>
+                <w:lang w:val="es-MX"/>
+              </w:rPr>
+              <w:t xml:space="preserve"> funcional. (No se </w:t>
+            </w:r>
+            <w:r>
+              <w:rPr>
+                <w:rFonts w:ascii="Cantarell Light" w:hAnsi="Cantarell Light"/>
+                <w:color w:val="000000"/>
+                <w:sz w:val="20"/>
+                <w:szCs w:val="20"/>
+                <w:lang w:val="es-MX"/>
+              </w:rPr>
+              <w:t>desarrollará</w:t>
+            </w:r>
+            <w:r>
+              <w:rPr>
+                <w:rFonts w:ascii="Cantarell Light" w:hAnsi="Cantarell Light"/>
+                <w:color w:val="000000"/>
+                <w:sz w:val="20"/>
+                <w:szCs w:val="20"/>
+                <w:lang w:val="es-MX"/>
+              </w:rPr>
+              <w:t xml:space="preserve"> para esta </w:t>
+            </w:r>
+            <w:r>
+              <w:rPr>
+                <w:rFonts w:ascii="Cantarell Light" w:hAnsi="Cantarell Light"/>
+                <w:color w:val="000000"/>
+                <w:sz w:val="20"/>
+                <w:szCs w:val="20"/>
+                <w:lang w:val="es-MX"/>
+              </w:rPr>
+              <w:t>versión</w:t>
+            </w:r>
+            <w:r>
+              <w:rPr>
+                <w:rFonts w:ascii="Cantarell Light" w:hAnsi="Cantarell Light"/>
+                <w:color w:val="000000"/>
+                <w:sz w:val="20"/>
+                <w:szCs w:val="20"/>
+                <w:lang w:val="es-MX"/>
+              </w:rPr>
+              <w:t>)</w:t>
+            </w:r>
+          </w:p>
+          <w:p>
+            <w:pPr>
+              <w:pStyle w:val="TableContents"/>
+              <w:rPr>
+                <w:rFonts w:ascii="Cantarell Light" w:hAnsi="Cantarell Light"/>
+                <w:color w:val="000000"/>
+                <w:sz w:val="20"/>
+                <w:szCs w:val="20"/>
+                <w:lang w:val="es-MX"/>
+              </w:rPr>
+            </w:pPr>
+            <w:r>
+              <w:rPr>
+                <w:rFonts w:ascii="Cantarell Light" w:hAnsi="Cantarell Light"/>
+                <w:color w:val="000000"/>
+                <w:sz w:val="20"/>
+                <w:szCs w:val="20"/>
+                <w:lang w:val="es-MX"/>
+              </w:rPr>
+              <w:t xml:space="preserve">   </w:t>
+            </w:r>
+            <w:r>
+              <w:rPr>
+                <w:rFonts w:ascii="Cantarell Light" w:hAnsi="Cantarell Light"/>
+                <w:color w:val="000000"/>
+                <w:sz w:val="20"/>
+                <w:szCs w:val="20"/>
+                <w:lang w:val="es-MX"/>
+              </w:rPr>
+              <w:t>Apl</w:t>
+            </w:r>
+            <w:r>
+              <w:rPr>
+                <w:rFonts w:ascii="Cantarell Light" w:hAnsi="Cantarell Light"/>
+                <w:color w:val="000000"/>
+                <w:sz w:val="20"/>
+                <w:szCs w:val="20"/>
+                <w:lang w:val="es-MX"/>
+              </w:rPr>
+              <w:t>i</w:t>
+            </w:r>
+            <w:r>
+              <w:rPr>
+                <w:rFonts w:ascii="Cantarell Light" w:hAnsi="Cantarell Light"/>
+                <w:color w:val="000000"/>
+                <w:sz w:val="20"/>
+                <w:szCs w:val="20"/>
+                <w:lang w:val="es-MX"/>
+              </w:rPr>
+              <w:t xml:space="preserve">ca </w:t>
+            </w:r>
+            <w:r>
+              <w:rPr>
+                <w:rFonts w:ascii="Cantarell Light" w:hAnsi="Cantarell Light"/>
+                <w:color w:val="000000"/>
+                <w:sz w:val="20"/>
+                <w:szCs w:val="20"/>
+                <w:lang w:val="es-MX"/>
+              </w:rPr>
+              <w:t>análisis</w:t>
+            </w:r>
+            <w:r>
+              <w:rPr>
+                <w:rFonts w:ascii="Cantarell Light" w:hAnsi="Cantarell Light"/>
+                <w:color w:val="000000"/>
+                <w:sz w:val="20"/>
+                <w:szCs w:val="20"/>
+                <w:lang w:val="es-MX"/>
+              </w:rPr>
+              <w:t xml:space="preserve"> de </w:t>
+            </w:r>
+            <w:r>
+              <w:rPr>
+                <w:rFonts w:ascii="Cantarell Light" w:hAnsi="Cantarell Light"/>
+                <w:color w:val="000000"/>
+                <w:sz w:val="20"/>
+                <w:szCs w:val="20"/>
+                <w:lang w:val="es-MX"/>
+              </w:rPr>
+              <w:t>relación</w:t>
+            </w:r>
+            <w:r>
+              <w:rPr>
+                <w:rFonts w:ascii="Cantarell Light" w:hAnsi="Cantarell Light"/>
+                <w:color w:val="000000"/>
+                <w:sz w:val="20"/>
+                <w:szCs w:val="20"/>
+                <w:lang w:val="es-MX"/>
+              </w:rPr>
+              <w:t xml:space="preserve">. (No se </w:t>
+            </w:r>
+            <w:r>
+              <w:rPr>
+                <w:rFonts w:ascii="Cantarell Light" w:hAnsi="Cantarell Light"/>
+                <w:color w:val="000000"/>
+                <w:sz w:val="20"/>
+                <w:szCs w:val="20"/>
+                <w:lang w:val="es-MX"/>
+              </w:rPr>
+              <w:t>desarrollará</w:t>
+            </w:r>
+            <w:r>
+              <w:rPr>
+                <w:rFonts w:ascii="Cantarell Light" w:hAnsi="Cantarell Light"/>
+                <w:color w:val="000000"/>
+                <w:sz w:val="20"/>
+                <w:szCs w:val="20"/>
+                <w:lang w:val="es-MX"/>
+              </w:rPr>
+              <w:t xml:space="preserve"> para esta </w:t>
+            </w:r>
+            <w:r>
+              <w:rPr>
+                <w:rFonts w:ascii="Cantarell Light" w:hAnsi="Cantarell Light"/>
+                <w:color w:val="000000"/>
+                <w:sz w:val="20"/>
+                <w:szCs w:val="20"/>
+                <w:lang w:val="es-MX"/>
+              </w:rPr>
+              <w:t>versión</w:t>
+            </w:r>
+            <w:r>
+              <w:rPr>
+                <w:rFonts w:ascii="Cantarell Light" w:hAnsi="Cantarell Light"/>
+                <w:color w:val="000000"/>
+                <w:sz w:val="20"/>
+                <w:szCs w:val="20"/>
+                <w:lang w:val="es-MX"/>
+              </w:rPr>
+              <w:t>)</w:t>
+            </w:r>
+          </w:p>
+          <w:p>
+            <w:pPr>
+              <w:pStyle w:val="TableContents"/>
+              <w:rPr>
+                <w:rFonts w:ascii="Cantarell Light" w:hAnsi="Cantarell Light"/>
+                <w:color w:val="000000"/>
+                <w:sz w:val="20"/>
+                <w:szCs w:val="20"/>
+                <w:lang w:val="es-MX"/>
+              </w:rPr>
+            </w:pPr>
+          </w:p>
+          <w:p>
+            <w:pPr>
+              <w:pStyle w:val="TableContents"/>
+              <w:rPr>
+                <w:rFonts w:ascii="Cantarell Light" w:hAnsi="Cantarell Light"/>
+                <w:color w:val="000000"/>
+                <w:sz w:val="20"/>
+                <w:szCs w:val="20"/>
+                <w:lang w:val="es-MX"/>
+              </w:rPr>
+            </w:pPr>
+            <w:r>
+              <w:rPr>
+                <w:rFonts w:ascii="Cantarell Light" w:hAnsi="Cantarell Light"/>
+                <w:color w:val="000000"/>
+                <w:sz w:val="20"/>
+                <w:szCs w:val="20"/>
+                <w:lang w:val="es-MX"/>
+              </w:rPr>
+              <w:t>El Sistema añade una lista los Elementos Musicales encontrados.</w:t>
+            </w:r>
+          </w:p>
+          <w:p>
+            <w:pPr>
+              <w:pStyle w:val="TableContents"/>
+              <w:rPr>
+                <w:rFonts w:ascii="Cantarell Light" w:hAnsi="Cantarell Light"/>
+                <w:color w:val="000000"/>
+                <w:sz w:val="20"/>
+                <w:szCs w:val="20"/>
+                <w:lang w:val="es-MX"/>
+              </w:rPr>
+            </w:pPr>
+            <w:r>
+              <w:rPr>
+                <w:rFonts w:ascii="Cantarell Light" w:hAnsi="Cantarell Light"/>
+                <w:color w:val="000000"/>
+                <w:sz w:val="20"/>
+                <w:szCs w:val="20"/>
+                <w:lang w:val="es-MX"/>
+              </w:rPr>
+              <w:t>El Sistema desecha los intervalos repetidos.</w:t>
+            </w:r>
           </w:p>
         </w:tc>
       </w:tr>
@@ -3601,6 +3120,46 @@
       <w:tr>
         <w:tc>
           <w:tcPr>
+            <w:tcW w:w="9645" w:type="dxa"/>
+            <w:gridSpan w:val="5"/>
+            <w:shd w:val="clear" w:color="auto" w:fill="auto"/>
+            <w:tcMar>
+              <w:top w:w="55" w:type="dxa"/>
+              <w:left w:w="55" w:type="dxa"/>
+              <w:bottom w:w="55" w:type="dxa"/>
+              <w:right w:w="55" w:type="dxa"/>
+            </w:tcMar>
+          </w:tcPr>
+          <w:p>
+            <w:pPr>
+              <w:pStyle w:val="TableContents"/>
+              <w:rPr>
+                <w:rFonts w:ascii="Cantarell Light" w:hAnsi="Cantarell Light"/>
+                <w:color w:val="000000"/>
+                <w:sz w:val="20"/>
+                <w:szCs w:val="20"/>
+                <w:lang w:val="es-MX"/>
+              </w:rPr>
+            </w:pPr>
+          </w:p>
+          <w:p>
+            <w:pPr>
+              <w:pStyle w:val="TableContents"/>
+              <w:rPr>
+                <w:rFonts w:ascii="Cantarell Light" w:hAnsi="Cantarell Light"/>
+                <w:color w:val="000000"/>
+                <w:sz w:val="20"/>
+                <w:szCs w:val="20"/>
+                <w:u w:val="single"/>
+                <w:lang w:val="es-MX"/>
+              </w:rPr>
+            </w:pPr>
+          </w:p>
+        </w:tc>
+      </w:tr>
+      <w:tr>
+        <w:tc>
+          <w:tcPr>
             <w:tcW w:w="1800" w:type="dxa"/>
             <w:gridSpan w:val="2"/>
             <w:shd w:val="clear" w:color="auto" w:fill="FFE4B5"/>
@@ -3626,6 +3185,7 @@
                 <w:szCs w:val="20"/>
                 <w:lang w:val="es-MX"/>
               </w:rPr>
+              <w:lastRenderedPageBreak/>
               <w:t>Flujo</w:t>
             </w:r>
             <w:r>
@@ -3723,6 +3283,16 @@
               </w:rPr>
               <w:t>3.a.1.1</w:t>
             </w:r>
+            <w:r>
+              <w:rPr>
+                <w:rFonts w:ascii="Cantarell Light" w:hAnsi="Cantarell Light"/>
+                <w:color w:val="000000"/>
+                <w:sz w:val="20"/>
+                <w:szCs w:val="20"/>
+                <w:lang w:val="es-MX"/>
+              </w:rPr>
+              <w:t>.</w:t>
+            </w:r>
           </w:p>
           <w:p>
             <w:pPr>
@@ -3736,15 +3306,149 @@
                 <w:lang w:val="es-MX"/>
               </w:rPr>
             </w:pPr>
-            <w:r>
-              <w:rPr>
-                <w:rFonts w:ascii="Cantarell Light" w:hAnsi="Cantarell Light"/>
-                <w:color w:val="000000"/>
-                <w:sz w:val="20"/>
-                <w:szCs w:val="20"/>
-                <w:lang w:val="es-MX"/>
-              </w:rPr>
-              <w:t>3.b.1.1</w:t>
+          </w:p>
+          <w:p>
+            <w:pPr>
+              <w:pStyle w:val="TableContents"/>
+              <w:jc w:val="right"/>
+              <w:rPr>
+                <w:rFonts w:ascii="Cantarell Light" w:hAnsi="Cantarell Light"/>
+                <w:color w:val="000000"/>
+                <w:sz w:val="20"/>
+                <w:szCs w:val="20"/>
+                <w:lang w:val="es-MX"/>
+              </w:rPr>
+            </w:pPr>
+            <w:r>
+              <w:rPr>
+                <w:rFonts w:ascii="Cantarell Light" w:hAnsi="Cantarell Light"/>
+                <w:color w:val="000000"/>
+                <w:sz w:val="20"/>
+                <w:szCs w:val="20"/>
+                <w:lang w:val="es-MX"/>
+              </w:rPr>
+              <w:t>3.</w:t>
+            </w:r>
+            <w:r>
+              <w:rPr>
+                <w:rFonts w:ascii="Cantarell Light" w:hAnsi="Cantarell Light"/>
+                <w:color w:val="000000"/>
+                <w:sz w:val="20"/>
+                <w:szCs w:val="20"/>
+                <w:lang w:val="es-MX"/>
+              </w:rPr>
+              <w:t>a</w:t>
+            </w:r>
+            <w:r>
+              <w:rPr>
+                <w:rFonts w:ascii="Cantarell Light" w:hAnsi="Cantarell Light"/>
+                <w:color w:val="000000"/>
+                <w:sz w:val="20"/>
+                <w:szCs w:val="20"/>
+                <w:lang w:val="es-MX"/>
+              </w:rPr>
+              <w:t>.</w:t>
+            </w:r>
+            <w:r>
+              <w:rPr>
+                <w:rFonts w:ascii="Cantarell Light" w:hAnsi="Cantarell Light"/>
+                <w:color w:val="000000"/>
+                <w:sz w:val="20"/>
+                <w:szCs w:val="20"/>
+                <w:lang w:val="es-MX"/>
+              </w:rPr>
+              <w:t>2</w:t>
+            </w:r>
+            <w:r>
+              <w:rPr>
+                <w:rFonts w:ascii="Cantarell Light" w:hAnsi="Cantarell Light"/>
+                <w:color w:val="000000"/>
+                <w:sz w:val="20"/>
+                <w:szCs w:val="20"/>
+                <w:lang w:val="es-MX"/>
+              </w:rPr>
+              <w:t>.1</w:t>
+            </w:r>
+            <w:r>
+              <w:rPr>
+                <w:rFonts w:ascii="Cantarell Light" w:hAnsi="Cantarell Light"/>
+                <w:color w:val="000000"/>
+                <w:sz w:val="20"/>
+                <w:szCs w:val="20"/>
+                <w:lang w:val="es-MX"/>
+              </w:rPr>
+              <w:t>.</w:t>
+            </w:r>
+          </w:p>
+          <w:p>
+            <w:pPr>
+              <w:pStyle w:val="TableContents"/>
+              <w:jc w:val="right"/>
+              <w:rPr>
+                <w:rFonts w:ascii="Cantarell Light" w:hAnsi="Cantarell Light"/>
+                <w:color w:val="000000"/>
+                <w:sz w:val="20"/>
+                <w:szCs w:val="20"/>
+                <w:lang w:val="es-MX"/>
+              </w:rPr>
+            </w:pPr>
+          </w:p>
+          <w:p>
+            <w:pPr>
+              <w:pStyle w:val="TableContents"/>
+              <w:jc w:val="right"/>
+              <w:rPr>
+                <w:rFonts w:ascii="Cantarell Light" w:hAnsi="Cantarell Light"/>
+                <w:color w:val="000000"/>
+                <w:sz w:val="20"/>
+                <w:szCs w:val="20"/>
+                <w:lang w:val="es-MX"/>
+              </w:rPr>
+            </w:pPr>
+            <w:r>
+              <w:rPr>
+                <w:rFonts w:ascii="Cantarell Light" w:hAnsi="Cantarell Light"/>
+                <w:color w:val="000000"/>
+                <w:sz w:val="20"/>
+                <w:szCs w:val="20"/>
+                <w:lang w:val="es-MX"/>
+              </w:rPr>
+              <w:t>3.a.3.1.</w:t>
+            </w:r>
+          </w:p>
+          <w:p>
+            <w:pPr>
+              <w:pStyle w:val="TableContents"/>
+              <w:rPr>
+                <w:rFonts w:ascii="Cantarell Light" w:hAnsi="Cantarell Light"/>
+                <w:color w:val="000000"/>
+                <w:sz w:val="20"/>
+                <w:szCs w:val="20"/>
+                <w:lang w:val="es-MX"/>
+              </w:rPr>
+            </w:pPr>
+          </w:p>
+          <w:p>
+            <w:pPr>
+              <w:pStyle w:val="TableContents"/>
+              <w:jc w:val="right"/>
+              <w:rPr>
+                <w:rFonts w:ascii="Cantarell Light" w:hAnsi="Cantarell Light"/>
+                <w:color w:val="000000"/>
+                <w:sz w:val="20"/>
+                <w:szCs w:val="20"/>
+                <w:lang w:val="es-MX"/>
+              </w:rPr>
+            </w:pPr>
+            <w:r>
+              <w:rPr>
+                <w:rFonts w:ascii="Cantarell Light" w:hAnsi="Cantarell Light"/>
+                <w:color w:val="000000"/>
+                <w:sz w:val="20"/>
+                <w:szCs w:val="20"/>
+                <w:lang w:val="es-MX"/>
+              </w:rPr>
+              <w:t>3.a.4.1.</w:t>
             </w:r>
           </w:p>
         </w:tc>
@@ -3779,117 +3483,103 @@
                 <w:szCs w:val="20"/>
                 <w:lang w:val="es-MX"/>
               </w:rPr>
-              <w:t xml:space="preserve">        Si no se recupera ningún </w:t>
-            </w:r>
-            <w:r>
-              <w:rPr>
-                <w:rFonts w:ascii="Cantarell Light" w:hAnsi="Cantarell Light"/>
-                <w:b/>
-                <w:bCs/>
-                <w:color w:val="000000"/>
-                <w:sz w:val="20"/>
-                <w:szCs w:val="20"/>
-                <w:lang w:val="es-MX"/>
-              </w:rPr>
-              <w:t>Acorde</w:t>
-            </w:r>
-            <w:r>
-              <w:rPr>
-                <w:rFonts w:ascii="Cantarell Light" w:hAnsi="Cantarell Light"/>
-                <w:color w:val="000000"/>
-                <w:sz w:val="20"/>
-                <w:szCs w:val="20"/>
-                <w:lang w:val="es-MX"/>
-              </w:rPr>
-              <w:t xml:space="preserve"> se usa el caso de uso </w:t>
-            </w:r>
-            <w:r>
-              <w:rPr>
-                <w:rFonts w:ascii="Cantarell Light" w:hAnsi="Cantarell Light"/>
-                <w:b/>
-                <w:bCs/>
-                <w:color w:val="000000"/>
-                <w:sz w:val="20"/>
-                <w:szCs w:val="20"/>
-                <w:lang w:val="es-MX"/>
-              </w:rPr>
-              <w:t>Generar Elemento Musical</w:t>
-            </w:r>
-            <w:r>
-              <w:rPr>
-                <w:rFonts w:ascii="Cantarell Light" w:hAnsi="Cantarell Light"/>
-                <w:color w:val="000000"/>
-                <w:sz w:val="20"/>
-                <w:szCs w:val="20"/>
-                <w:lang w:val="es-MX"/>
-              </w:rPr>
-              <w:t xml:space="preserve"> para generarlos.</w:t>
-            </w:r>
-          </w:p>
-          <w:p>
-            <w:pPr>
-              <w:pStyle w:val="TableContents"/>
-              <w:rPr>
-                <w:rFonts w:ascii="Cantarell Light" w:hAnsi="Cantarell Light"/>
-                <w:color w:val="000000"/>
-                <w:sz w:val="20"/>
-                <w:szCs w:val="20"/>
-                <w:lang w:val="es-MX"/>
-              </w:rPr>
-            </w:pPr>
-            <w:r>
-              <w:rPr>
-                <w:rFonts w:ascii="Cantarell Light" w:hAnsi="Cantarell Light"/>
-                <w:color w:val="000000"/>
-                <w:sz w:val="20"/>
-                <w:szCs w:val="20"/>
-                <w:lang w:val="es-MX"/>
-              </w:rPr>
-              <w:t xml:space="preserve">        Si no se recupera ningún </w:t>
-            </w:r>
-            <w:r>
-              <w:rPr>
-                <w:rFonts w:ascii="Cantarell Light" w:hAnsi="Cantarell Light"/>
-                <w:b/>
-                <w:bCs/>
-                <w:color w:val="000000"/>
-                <w:sz w:val="20"/>
-                <w:szCs w:val="20"/>
-                <w:lang w:val="es-MX"/>
-              </w:rPr>
-              <w:t>Intervalo</w:t>
-            </w:r>
-            <w:r>
-              <w:rPr>
-                <w:rFonts w:ascii="Cantarell Light" w:hAnsi="Cantarell Light"/>
-                <w:color w:val="000000"/>
-                <w:sz w:val="20"/>
-                <w:szCs w:val="20"/>
-                <w:lang w:val="es-MX"/>
-              </w:rPr>
-              <w:t xml:space="preserve"> se usa el caso de uso </w:t>
-            </w:r>
-            <w:r>
-              <w:rPr>
-                <w:rFonts w:ascii="Cantarell Light" w:hAnsi="Cantarell Light"/>
-                <w:b/>
-                <w:bCs/>
-                <w:color w:val="000000"/>
-                <w:sz w:val="20"/>
-                <w:szCs w:val="20"/>
-                <w:lang w:val="es-MX"/>
-              </w:rPr>
-              <w:t>Generar Elemento Musical</w:t>
-            </w:r>
-            <w:r>
-              <w:rPr>
-                <w:rFonts w:ascii="Cantarell Light" w:hAnsi="Cantarell Light"/>
-                <w:color w:val="000000"/>
-                <w:sz w:val="20"/>
-                <w:szCs w:val="20"/>
-                <w:lang w:val="es-MX"/>
-              </w:rPr>
-              <w:t xml:space="preserve"> para generarlos.</w:t>
+              <w:t xml:space="preserve">     </w:t>
+            </w:r>
+            <w:r>
+              <w:rPr>
+                <w:rFonts w:ascii="Cantarell Light" w:hAnsi="Cantarell Light"/>
+                <w:color w:val="000000"/>
+                <w:sz w:val="20"/>
+                <w:szCs w:val="20"/>
+                <w:lang w:val="es-MX"/>
+              </w:rPr>
+              <w:t>Si no se encuentran resultados, utiliza el caso de uso Generar Elementos musicales para obtener los elementos descritos en el anexo &lt;Descripción de Análisis de Elementos Musicales_ - Acordes - Generar&gt;</w:t>
+            </w:r>
+          </w:p>
+          <w:p>
+            <w:pPr>
+              <w:pStyle w:val="TableContents"/>
+              <w:rPr>
+                <w:rFonts w:ascii="Cantarell Light" w:hAnsi="Cantarell Light"/>
+                <w:color w:val="000000"/>
+                <w:sz w:val="20"/>
+                <w:szCs w:val="20"/>
+                <w:lang w:val="es-MX"/>
+              </w:rPr>
+            </w:pPr>
+            <w:r>
+              <w:rPr>
+                <w:rFonts w:ascii="Cantarell Light" w:hAnsi="Cantarell Light"/>
+                <w:color w:val="000000"/>
+                <w:sz w:val="20"/>
+                <w:szCs w:val="20"/>
+                <w:lang w:val="es-MX"/>
+              </w:rPr>
+              <w:t xml:space="preserve">    Si no se encuentran resultados, utiliza el caso de uso Generar Elementos musicales para obtener los elementos descritos en el anexo &lt;Descripción de Análisis de Elementos Musicales_ - Escalas - Generar&gt;</w:t>
+            </w:r>
+          </w:p>
+          <w:p>
+            <w:pPr>
+              <w:pStyle w:val="TableContents"/>
+              <w:rPr>
+                <w:rFonts w:ascii="Cantarell Light" w:hAnsi="Cantarell Light"/>
+                <w:color w:val="000000"/>
+                <w:sz w:val="20"/>
+                <w:szCs w:val="20"/>
+                <w:lang w:val="es-MX"/>
+              </w:rPr>
+            </w:pPr>
+            <w:r>
+              <w:rPr>
+                <w:rFonts w:ascii="Cantarell Light" w:hAnsi="Cantarell Light"/>
+                <w:color w:val="000000"/>
+                <w:sz w:val="20"/>
+                <w:szCs w:val="20"/>
+                <w:lang w:val="es-MX"/>
+              </w:rPr>
+              <w:t xml:space="preserve">    Si no se encuentran resultados, utiliza el caso de uso Generar Elementos musicales para obtener los elementos descritos en el anexo &lt;Descripción de Análisis de Elementos Musicales_ - </w:t>
+            </w:r>
+            <w:r>
+              <w:rPr>
+                <w:rFonts w:ascii="Cantarell Light" w:hAnsi="Cantarell Light"/>
+                <w:color w:val="000000"/>
+                <w:sz w:val="20"/>
+                <w:szCs w:val="20"/>
+                <w:lang w:val="es-MX"/>
+              </w:rPr>
+              <w:t>Armonías</w:t>
+            </w:r>
+            <w:r>
+              <w:rPr>
+                <w:rFonts w:ascii="Cantarell Light" w:hAnsi="Cantarell Light"/>
+                <w:color w:val="000000"/>
+                <w:sz w:val="20"/>
+                <w:szCs w:val="20"/>
+                <w:lang w:val="es-MX"/>
+              </w:rPr>
+              <w:t xml:space="preserve"> - Generar&gt;</w:t>
+            </w:r>
+          </w:p>
+          <w:p>
+            <w:pPr>
+              <w:pStyle w:val="TableContents"/>
+              <w:rPr>
+                <w:rFonts w:ascii="Cantarell Light" w:hAnsi="Cantarell Light"/>
+                <w:color w:val="000000"/>
+                <w:sz w:val="20"/>
+                <w:szCs w:val="20"/>
+                <w:lang w:val="es-MX"/>
+              </w:rPr>
+            </w:pPr>
+            <w:r>
+              <w:rPr>
+                <w:rFonts w:ascii="Cantarell Light" w:hAnsi="Cantarell Light"/>
+                <w:color w:val="000000"/>
+                <w:sz w:val="20"/>
+                <w:szCs w:val="20"/>
+                <w:lang w:val="es-MX"/>
+              </w:rPr>
+              <w:t xml:space="preserve">    Si no se encuentran resultados, utiliza el caso de uso Generar Elementos musicales para obtener los elementos descritos en el anexo &lt;Descripción de Análisis de Elementos Musicales_ - Intervalos - Generar&gt;</w:t>
             </w:r>
           </w:p>
           <w:p>
@@ -4123,7 +3813,6 @@
               </w:rPr>
               <w:t xml:space="preserve"> no puede conectar con la base de datos </w:t>
             </w:r>
-            <w:proofErr w:type="spellStart"/>
             <w:r>
               <w:rPr>
                 <w:rFonts w:ascii="Cantarell Light" w:hAnsi="Cantarell Light"/>
@@ -4136,7 +3825,6 @@
               </w:rPr>
               <w:t>Starmonydb</w:t>
             </w:r>
-            <w:proofErr w:type="spellEnd"/>
             <w:r>
               <w:rPr>
                 <w:rFonts w:ascii="Cantarell Light" w:hAnsi="Cantarell Light"/>
@@ -4191,7 +3879,6 @@
               </w:rPr>
               <w:t xml:space="preserve"> informa que no se puede establecer la conexión con la base de datos </w:t>
             </w:r>
-            <w:proofErr w:type="spellStart"/>
             <w:r>
               <w:rPr>
                 <w:rFonts w:ascii="Cantarell Light" w:hAnsi="Cantarell Light"/>
@@ -4204,7 +3891,6 @@
               </w:rPr>
               <w:t>Starmonydb</w:t>
             </w:r>
-            <w:proofErr w:type="spellEnd"/>
             <w:r>
               <w:rPr>
                 <w:rFonts w:ascii="Cantarell Light" w:hAnsi="Cantarell Light"/>
@@ -5252,6 +4938,12 @@
 </file>
 
 <file path=customXml/item2.xml><?xml version="1.0" encoding="utf-8"?>
+<p:properties xmlns:p="http://schemas.microsoft.com/office/2006/metadata/properties" xmlns:xsi="http://www.w3.org/2001/XMLSchema-instance" xmlns:pc="http://schemas.microsoft.com/office/infopath/2007/PartnerControls">
+  <documentManagement/>
+</p:properties>
+</file>
+
+<file path=customXml/item3.xml><?xml version="1.0" encoding="utf-8"?>
 <ct:contentTypeSchema xmlns:ct="http://schemas.microsoft.com/office/2006/metadata/contentType" xmlns:ma="http://schemas.microsoft.com/office/2006/metadata/properties/metaAttributes" ct:_="" ma:_="" ma:contentTypeName="Documento" ma:contentTypeID="0x0101002B20DFC2C406BA4C9FA9A21B19783CC4" ma:contentTypeVersion="10" ma:contentTypeDescription="Crear nuevo documento." ma:contentTypeScope="" ma:versionID="758b85f7f64793ae89c25fecdbc75f11">
   <xsd:schema xmlns:xsd="http://www.w3.org/2001/XMLSchema" xmlns:xs="http://www.w3.org/2001/XMLSchema" xmlns:p="http://schemas.microsoft.com/office/2006/metadata/properties" xmlns:ns3="922f33b9-476d-4e9e-9824-972034257843" targetNamespace="http://schemas.microsoft.com/office/2006/metadata/properties" ma:root="true" ma:fieldsID="dd5c81119b4970134f1b61503ecd8a39" ns3:_="">
     <xsd:import namespace="922f33b9-476d-4e9e-9824-972034257843"/>
@@ -5435,12 +5127,6 @@
 </ct:contentTypeSchema>
 </file>
 
-<file path=customXml/item3.xml><?xml version="1.0" encoding="utf-8"?>
-<p:properties xmlns:p="http://schemas.microsoft.com/office/2006/metadata/properties" xmlns:xsi="http://www.w3.org/2001/XMLSchema-instance" xmlns:pc="http://schemas.microsoft.com/office/infopath/2007/PartnerControls">
-  <documentManagement/>
-</p:properties>
-</file>
-
 <file path=customXml/itemProps1.xml><?xml version="1.0" encoding="utf-8"?>
 <ds:datastoreItem xmlns:ds="http://schemas.openxmlformats.org/officeDocument/2006/customXml" ds:itemID="{6E78F872-29F4-42C9-8A2F-ACF89C968BFB}">
   <ds:schemaRefs>
@@ -5450,6 +5136,15 @@
 </file>
 
 <file path=customXml/itemProps2.xml><?xml version="1.0" encoding="utf-8"?>
+<ds:datastoreItem xmlns:ds="http://schemas.openxmlformats.org/officeDocument/2006/customXml" ds:itemID="{5F67DB96-8CFB-47F5-A7CA-489B1C54E714}">
+  <ds:schemaRefs>
+    <ds:schemaRef ds:uri="http://schemas.microsoft.com/office/2006/metadata/properties"/>
+    <ds:schemaRef ds:uri="http://schemas.microsoft.com/office/infopath/2007/PartnerControls"/>
+  </ds:schemaRefs>
+</ds:datastoreItem>
+</file>
+
+<file path=customXml/itemProps3.xml><?xml version="1.0" encoding="utf-8"?>
 <ds:datastoreItem xmlns:ds="http://schemas.openxmlformats.org/officeDocument/2006/customXml" ds:itemID="{829575B2-777D-493F-ACF4-AF30D62DA788}">
   <ds:schemaRefs>
     <ds:schemaRef ds:uri="http://schemas.microsoft.com/office/2006/metadata/contentType"/>
@@ -5465,13 +5160,4 @@
     <ds:schemaRef ds:uri="http://schemas.microsoft.com/internal/obd"/>
   </ds:schemaRefs>
 </ds:datastoreItem>
-</file>
-
-<file path=customXml/itemProps3.xml><?xml version="1.0" encoding="utf-8"?>
-<ds:datastoreItem xmlns:ds="http://schemas.openxmlformats.org/officeDocument/2006/customXml" ds:itemID="{5F67DB96-8CFB-47F5-A7CA-489B1C54E714}">
-  <ds:schemaRefs>
-    <ds:schemaRef ds:uri="http://schemas.microsoft.com/office/2006/metadata/properties"/>
-    <ds:schemaRef ds:uri="http://schemas.microsoft.com/office/infopath/2007/PartnerControls"/>
-  </ds:schemaRefs>
-</ds:datastoreItem>
 </file>
</xml_diff>